<commit_message>
Worked on report more and completed Compare Bacteria Software Architecture.
</commit_message>
<xml_diff>
--- a/Report/Report.docx
+++ b/Report/Report.docx
@@ -41,33 +41,108 @@
     </w:p>
     <w:p>
       <w:pPr>
-        <w:rPr>
+        <w:spacing w:line="276" w:lineRule="auto"/>
+        <w:rPr>
+          <w:rFonts w:ascii="Times New Roman" w:hAnsi="Times New Roman" w:cs="Times New Roman"/>
           <w:color w:val="auto"/>
-        </w:rPr>
-      </w:pPr>
-      <w:r>
-        <w:rPr>
+          <w:sz w:val="24"/>
+        </w:rPr>
+      </w:pPr>
+      <w:r>
+        <w:rPr>
+          <w:rFonts w:ascii="Times New Roman" w:hAnsi="Times New Roman" w:cs="Times New Roman"/>
           <w:color w:val="auto"/>
-        </w:rPr>
-        <w:t xml:space="preserve">The application chosen to be parallelised was the Bioinformatics – Genome Similarity Using Frequency Vectors. This application’s purpose is to compare different types of bacteria to each other by calculating the correlation between two different bacteria. Figure 1 below shows the </w:t>
-      </w:r>
-      <w:r>
-        <w:rPr>
+          <w:sz w:val="24"/>
+        </w:rPr>
+        <w:t xml:space="preserve">The application chosen to be parallelised was the Bioinformatics – Genome Similarity Using Frequency Vectors. This application’s purpose is to compare different types of bacteria to each other by calculating the correlation between two different bacteria. </w:t>
+      </w:r>
+    </w:p>
+    <w:p>
+      <w:pPr>
+        <w:rPr>
+          <w:rFonts w:ascii="Times New Roman" w:hAnsi="Times New Roman" w:cs="Times New Roman"/>
+          <w:b/>
+          <w:sz w:val="24"/>
+          <w:szCs w:val="28"/>
+        </w:rPr>
+      </w:pPr>
+      <w:r>
+        <w:rPr>
+          <w:rFonts w:ascii="Times New Roman" w:hAnsi="Times New Roman" w:cs="Times New Roman"/>
+          <w:b/>
+          <w:sz w:val="24"/>
+          <w:szCs w:val="28"/>
+        </w:rPr>
+        <w:t>1</w:t>
+      </w:r>
+      <w:r>
+        <w:rPr>
+          <w:rFonts w:ascii="Times New Roman" w:hAnsi="Times New Roman" w:cs="Times New Roman"/>
+          <w:b/>
+          <w:sz w:val="24"/>
+          <w:szCs w:val="28"/>
+        </w:rPr>
+        <w:t>.1</w:t>
+      </w:r>
+      <w:r>
+        <w:rPr>
+          <w:rFonts w:ascii="Times New Roman" w:hAnsi="Times New Roman" w:cs="Times New Roman"/>
+          <w:b/>
+          <w:sz w:val="24"/>
+          <w:szCs w:val="28"/>
+        </w:rPr>
+        <w:tab/>
+      </w:r>
+      <w:r>
+        <w:rPr>
+          <w:rFonts w:ascii="Times New Roman" w:hAnsi="Times New Roman" w:cs="Times New Roman"/>
+          <w:b/>
+          <w:sz w:val="24"/>
+          <w:szCs w:val="28"/>
+        </w:rPr>
+        <w:t>Software Architecture</w:t>
+      </w:r>
+    </w:p>
+    <w:p>
+      <w:pPr>
+        <w:spacing w:line="276" w:lineRule="auto"/>
+        <w:rPr>
+          <w:rFonts w:ascii="Times New Roman" w:hAnsi="Times New Roman" w:cs="Times New Roman"/>
           <w:color w:val="auto"/>
+          <w:sz w:val="24"/>
+        </w:rPr>
+      </w:pPr>
+      <w:r>
+        <w:rPr>
+          <w:rFonts w:ascii="Times New Roman" w:hAnsi="Times New Roman" w:cs="Times New Roman"/>
+          <w:color w:val="auto"/>
+          <w:sz w:val="24"/>
+        </w:rPr>
+        <w:t xml:space="preserve">Figure 1 below shows the </w:t>
+      </w:r>
+      <w:r>
+        <w:rPr>
+          <w:rFonts w:ascii="Times New Roman" w:hAnsi="Times New Roman" w:cs="Times New Roman"/>
+          <w:color w:val="auto"/>
+          <w:sz w:val="24"/>
         </w:rPr>
         <w:t xml:space="preserve">basic process of </w:t>
       </w:r>
       <w:r>
         <w:rPr>
+          <w:rFonts w:ascii="Times New Roman" w:hAnsi="Times New Roman" w:cs="Times New Roman"/>
           <w:color w:val="auto"/>
-        </w:rPr>
-        <w:t>Bioinformatics – Genome Similarity Using Frequency Vectors</w:t>
-      </w:r>
-      <w:r>
-        <w:rPr>
+          <w:sz w:val="24"/>
+        </w:rPr>
+        <w:t>Bioinformatics – Genome Similarity Using Frequency Vectors’ architecture.</w:t>
+      </w:r>
+      <w:r>
+        <w:rPr>
+          <w:rFonts w:ascii="Times New Roman" w:hAnsi="Times New Roman" w:cs="Times New Roman"/>
           <w:color w:val="auto"/>
-        </w:rPr>
-        <w:t>’ architecture.</w:t>
+          <w:sz w:val="24"/>
+        </w:rPr>
+        <w:t xml:space="preserve"> The detailed software architecture can be found in full in section 7.3 of the Appendix of this report. </w:t>
       </w:r>
     </w:p>
     <w:p>
@@ -84,9 +159,9 @@
         </w:rPr>
         <w:drawing>
           <wp:inline distT="0" distB="0" distL="0" distR="0">
-            <wp:extent cx="4029075" cy="3900761"/>
-            <wp:effectExtent l="0" t="0" r="0" b="5080"/>
-            <wp:docPr id="1" name="Picture 1"/>
+            <wp:extent cx="3186231" cy="3095625"/>
+            <wp:effectExtent l="0" t="0" r="0" b="0"/>
+            <wp:docPr id="2" name="Picture 2"/>
             <wp:cNvGraphicFramePr>
               <a:graphicFrameLocks xmlns:a="http://schemas.openxmlformats.org/drawingml/2006/main" noChangeAspect="1"/>
             </wp:cNvGraphicFramePr>
@@ -94,10 +169,10 @@
               <a:graphicData uri="http://schemas.openxmlformats.org/drawingml/2006/picture">
                 <pic:pic xmlns:pic="http://schemas.openxmlformats.org/drawingml/2006/picture">
                   <pic:nvPicPr>
-                    <pic:cNvPr id="1" name="Diagrams.jpg"/>
+                    <pic:cNvPr id="2" name="Basic Software Architecture.fw.png"/>
                     <pic:cNvPicPr/>
                   </pic:nvPicPr>
-                  <pic:blipFill rotWithShape="1">
+                  <pic:blipFill>
                     <a:blip r:embed="rId7">
                       <a:extLst>
                         <a:ext uri="{28A0092B-C50C-407E-A947-70E740481C1C}">
@@ -105,13 +180,509 @@
                         </a:ext>
                       </a:extLst>
                     </a:blip>
-                    <a:srcRect l="21343" r="50259" b="83665"/>
+                    <a:stretch>
+                      <a:fillRect/>
+                    </a:stretch>
+                  </pic:blipFill>
+                  <pic:spPr>
+                    <a:xfrm>
+                      <a:off x="0" y="0"/>
+                      <a:ext cx="3263770" cy="3170959"/>
+                    </a:xfrm>
+                    <a:prstGeom prst="rect">
+                      <a:avLst/>
+                    </a:prstGeom>
+                  </pic:spPr>
+                </pic:pic>
+              </a:graphicData>
+            </a:graphic>
+          </wp:inline>
+        </w:drawing>
+      </w:r>
+    </w:p>
+    <w:p>
+      <w:pPr>
+        <w:jc w:val="center"/>
+        <w:rPr>
+          <w:color w:val="auto"/>
+        </w:rPr>
+      </w:pPr>
+      <w:r>
+        <w:rPr>
+          <w:color w:val="auto"/>
+        </w:rPr>
+        <w:t xml:space="preserve">Figure 1: </w:t>
+      </w:r>
+      <w:r>
+        <w:rPr>
+          <w:color w:val="auto"/>
+        </w:rPr>
+        <w:t xml:space="preserve">Basic View of </w:t>
+      </w:r>
+      <w:r>
+        <w:rPr>
+          <w:color w:val="auto"/>
+        </w:rPr>
+        <w:t>Software Architecture</w:t>
+      </w:r>
+    </w:p>
+    <w:p>
+      <w:pPr>
+        <w:rPr>
+          <w:rFonts w:ascii="Times New Roman" w:hAnsi="Times New Roman" w:cs="Times New Roman"/>
+          <w:b/>
+          <w:sz w:val="24"/>
+          <w:szCs w:val="28"/>
+        </w:rPr>
+      </w:pPr>
+      <w:r>
+        <w:rPr>
+          <w:rFonts w:ascii="Times New Roman" w:hAnsi="Times New Roman" w:cs="Times New Roman"/>
+          <w:b/>
+          <w:sz w:val="24"/>
+          <w:szCs w:val="28"/>
+        </w:rPr>
+        <w:t>1</w:t>
+      </w:r>
+      <w:r>
+        <w:rPr>
+          <w:rFonts w:ascii="Times New Roman" w:hAnsi="Times New Roman" w:cs="Times New Roman"/>
+          <w:b/>
+          <w:sz w:val="24"/>
+          <w:szCs w:val="28"/>
+        </w:rPr>
+        <w:t>.1</w:t>
+      </w:r>
+      <w:r>
+        <w:rPr>
+          <w:rFonts w:ascii="Times New Roman" w:hAnsi="Times New Roman" w:cs="Times New Roman"/>
+          <w:b/>
+          <w:sz w:val="24"/>
+          <w:szCs w:val="28"/>
+        </w:rPr>
+        <w:t>.1</w:t>
+      </w:r>
+      <w:r>
+        <w:rPr>
+          <w:rFonts w:ascii="Times New Roman" w:hAnsi="Times New Roman" w:cs="Times New Roman"/>
+          <w:b/>
+          <w:sz w:val="24"/>
+          <w:szCs w:val="28"/>
+        </w:rPr>
+        <w:tab/>
+        <w:t>Time</w:t>
+      </w:r>
+    </w:p>
+    <w:p>
+      <w:pPr>
+        <w:spacing w:line="276" w:lineRule="auto"/>
+        <w:rPr>
+          <w:rFonts w:ascii="Times New Roman" w:hAnsi="Times New Roman" w:cs="Times New Roman"/>
+          <w:color w:val="auto"/>
+          <w:sz w:val="24"/>
+        </w:rPr>
+      </w:pPr>
+      <w:r>
+        <w:rPr>
+          <w:rFonts w:ascii="Times New Roman" w:hAnsi="Times New Roman" w:cs="Times New Roman"/>
+          <w:color w:val="auto"/>
+          <w:sz w:val="24"/>
+        </w:rPr>
+        <w:t>The application takes the time before and after the application and the difference is calculated. This is printed to the console to notify the user how long the program took to complete the Bioinformatics – Genome Similarity Using Frequency Vectors application.</w:t>
+      </w:r>
+    </w:p>
+    <w:p>
+      <w:pPr>
+        <w:rPr>
+          <w:rFonts w:ascii="Times New Roman" w:hAnsi="Times New Roman" w:cs="Times New Roman"/>
+          <w:b/>
+          <w:sz w:val="24"/>
+          <w:szCs w:val="28"/>
+        </w:rPr>
+      </w:pPr>
+      <w:r>
+        <w:rPr>
+          <w:rFonts w:ascii="Times New Roman" w:hAnsi="Times New Roman" w:cs="Times New Roman"/>
+          <w:b/>
+          <w:sz w:val="24"/>
+          <w:szCs w:val="28"/>
+        </w:rPr>
+        <w:t>1</w:t>
+      </w:r>
+      <w:r>
+        <w:rPr>
+          <w:rFonts w:ascii="Times New Roman" w:hAnsi="Times New Roman" w:cs="Times New Roman"/>
+          <w:b/>
+          <w:sz w:val="24"/>
+          <w:szCs w:val="28"/>
+        </w:rPr>
+        <w:t>.1</w:t>
+      </w:r>
+      <w:r>
+        <w:rPr>
+          <w:rFonts w:ascii="Times New Roman" w:hAnsi="Times New Roman" w:cs="Times New Roman"/>
+          <w:b/>
+          <w:sz w:val="24"/>
+          <w:szCs w:val="28"/>
+        </w:rPr>
+        <w:t>.2</w:t>
+      </w:r>
+      <w:r>
+        <w:rPr>
+          <w:rFonts w:ascii="Times New Roman" w:hAnsi="Times New Roman" w:cs="Times New Roman"/>
+          <w:b/>
+          <w:sz w:val="24"/>
+          <w:szCs w:val="28"/>
+        </w:rPr>
+        <w:tab/>
+        <w:t>Initialise</w:t>
+      </w:r>
+    </w:p>
+    <w:p>
+      <w:pPr>
+        <w:spacing w:line="276" w:lineRule="auto"/>
+        <w:rPr>
+          <w:rFonts w:ascii="Times New Roman" w:hAnsi="Times New Roman" w:cs="Times New Roman"/>
+          <w:color w:val="auto"/>
+          <w:sz w:val="24"/>
+        </w:rPr>
+      </w:pPr>
+      <w:r>
+        <w:rPr>
+          <w:rFonts w:ascii="Times New Roman" w:hAnsi="Times New Roman" w:cs="Times New Roman"/>
+          <w:color w:val="auto"/>
+          <w:sz w:val="24"/>
+        </w:rPr>
+        <w:t xml:space="preserve">This method initialises long variables </w:t>
+      </w:r>
+      <w:r>
+        <w:rPr>
+          <w:rFonts w:ascii="Courier New" w:hAnsi="Courier New" w:cs="Courier New"/>
+          <w:color w:val="auto"/>
+          <w:sz w:val="24"/>
+        </w:rPr>
+        <w:t>M1</w:t>
+      </w:r>
+      <w:r>
+        <w:rPr>
+          <w:rFonts w:ascii="Times New Roman" w:hAnsi="Times New Roman" w:cs="Times New Roman"/>
+          <w:color w:val="auto"/>
+          <w:sz w:val="24"/>
+        </w:rPr>
+        <w:t xml:space="preserve"> and </w:t>
+      </w:r>
+      <w:r>
+        <w:rPr>
+          <w:rFonts w:ascii="Courier New" w:hAnsi="Courier New" w:cs="Courier New"/>
+          <w:color w:val="auto"/>
+          <w:sz w:val="24"/>
+        </w:rPr>
+        <w:t>M</w:t>
+      </w:r>
+      <w:r>
+        <w:rPr>
+          <w:rFonts w:ascii="Times New Roman" w:hAnsi="Times New Roman" w:cs="Times New Roman"/>
+          <w:color w:val="auto"/>
+          <w:sz w:val="24"/>
+        </w:rPr>
+        <w:t>,</w:t>
+      </w:r>
+      <w:r>
+        <w:rPr>
+          <w:rFonts w:ascii="Times New Roman" w:hAnsi="Times New Roman" w:cs="Times New Roman"/>
+          <w:color w:val="auto"/>
+          <w:sz w:val="24"/>
+        </w:rPr>
+        <w:t xml:space="preserve"> based on the predefined</w:t>
+      </w:r>
+      <w:r>
+        <w:rPr>
+          <w:rFonts w:ascii="Times New Roman" w:hAnsi="Times New Roman" w:cs="Times New Roman"/>
+          <w:color w:val="auto"/>
+          <w:sz w:val="24"/>
+        </w:rPr>
+        <w:t xml:space="preserve"> value for </w:t>
+      </w:r>
+      <w:r>
+        <w:rPr>
+          <w:rFonts w:ascii="Courier New" w:hAnsi="Courier New" w:cs="Courier New"/>
+          <w:color w:val="auto"/>
+          <w:sz w:val="24"/>
+        </w:rPr>
+        <w:t>AA_NUMBER</w:t>
+      </w:r>
+      <w:r>
+        <w:rPr>
+          <w:rFonts w:ascii="Times New Roman" w:hAnsi="Times New Roman" w:cs="Times New Roman"/>
+          <w:color w:val="auto"/>
+          <w:sz w:val="24"/>
+        </w:rPr>
+        <w:t xml:space="preserve"> and </w:t>
+      </w:r>
+      <w:r>
+        <w:rPr>
+          <w:rFonts w:ascii="Courier New" w:hAnsi="Courier New" w:cs="Courier New"/>
+          <w:color w:val="auto"/>
+          <w:sz w:val="24"/>
+        </w:rPr>
+        <w:t>LEN</w:t>
+      </w:r>
+      <w:r>
+        <w:rPr>
+          <w:rFonts w:ascii="Times New Roman" w:hAnsi="Times New Roman" w:cs="Times New Roman"/>
+          <w:color w:val="auto"/>
+          <w:sz w:val="24"/>
+        </w:rPr>
+        <w:t>, for the class Bacteria.</w:t>
+      </w:r>
+    </w:p>
+    <w:p>
+      <w:pPr>
+        <w:rPr>
+          <w:rFonts w:ascii="Times New Roman" w:hAnsi="Times New Roman" w:cs="Times New Roman"/>
+          <w:b/>
+          <w:sz w:val="24"/>
+          <w:szCs w:val="28"/>
+        </w:rPr>
+      </w:pPr>
+      <w:r>
+        <w:rPr>
+          <w:rFonts w:ascii="Times New Roman" w:hAnsi="Times New Roman" w:cs="Times New Roman"/>
+          <w:b/>
+          <w:sz w:val="24"/>
+          <w:szCs w:val="28"/>
+        </w:rPr>
+        <w:t>1</w:t>
+      </w:r>
+      <w:r>
+        <w:rPr>
+          <w:rFonts w:ascii="Times New Roman" w:hAnsi="Times New Roman" w:cs="Times New Roman"/>
+          <w:b/>
+          <w:sz w:val="24"/>
+          <w:szCs w:val="28"/>
+        </w:rPr>
+        <w:t>.1</w:t>
+      </w:r>
+      <w:r>
+        <w:rPr>
+          <w:rFonts w:ascii="Times New Roman" w:hAnsi="Times New Roman" w:cs="Times New Roman"/>
+          <w:b/>
+          <w:sz w:val="24"/>
+          <w:szCs w:val="28"/>
+        </w:rPr>
+        <w:t>.3</w:t>
+      </w:r>
+      <w:r>
+        <w:rPr>
+          <w:rFonts w:ascii="Times New Roman" w:hAnsi="Times New Roman" w:cs="Times New Roman"/>
+          <w:b/>
+          <w:sz w:val="24"/>
+          <w:szCs w:val="28"/>
+        </w:rPr>
+        <w:tab/>
+        <w:t>Input Filename and Read Input File</w:t>
+      </w:r>
+    </w:p>
+    <w:p>
+      <w:pPr>
+        <w:spacing w:line="276" w:lineRule="auto"/>
+        <w:rPr>
+          <w:rFonts w:ascii="Times New Roman" w:hAnsi="Times New Roman" w:cs="Times New Roman"/>
+          <w:color w:val="auto"/>
+          <w:sz w:val="24"/>
+        </w:rPr>
+      </w:pPr>
+      <w:r>
+        <w:rPr>
+          <w:rFonts w:ascii="Times New Roman" w:hAnsi="Times New Roman" w:cs="Times New Roman"/>
+          <w:color w:val="auto"/>
+          <w:sz w:val="24"/>
+        </w:rPr>
+        <w:t xml:space="preserve">The program takes a </w:t>
+      </w:r>
+      <w:r>
+        <w:rPr>
+          <w:rFonts w:ascii="Times New Roman" w:hAnsi="Times New Roman" w:cs="Times New Roman"/>
+          <w:color w:val="auto"/>
+          <w:sz w:val="24"/>
+        </w:rPr>
+        <w:t>users’ inpu</w:t>
+      </w:r>
+      <w:r>
+        <w:rPr>
+          <w:rFonts w:ascii="Times New Roman" w:hAnsi="Times New Roman" w:cs="Times New Roman"/>
+          <w:color w:val="auto"/>
+          <w:sz w:val="24"/>
+        </w:rPr>
+        <w:t>t argument. This argument is the filename</w:t>
+      </w:r>
+      <w:r>
+        <w:rPr>
+          <w:rFonts w:ascii="Times New Roman" w:hAnsi="Times New Roman" w:cs="Times New Roman"/>
+          <w:color w:val="auto"/>
+          <w:sz w:val="24"/>
+        </w:rPr>
+        <w:t xml:space="preserve"> </w:t>
+      </w:r>
+      <w:r>
+        <w:rPr>
+          <w:rFonts w:ascii="Times New Roman" w:hAnsi="Times New Roman" w:cs="Times New Roman"/>
+          <w:color w:val="auto"/>
+          <w:sz w:val="24"/>
+        </w:rPr>
+        <w:t xml:space="preserve">for a text file. This text file contains the number of bacteria and the names of the associated bacteria files. The first line contains the number of bacteria. From the second line down, these lines contain the name of each </w:t>
+      </w:r>
+      <w:r>
+        <w:rPr>
+          <w:rFonts w:ascii="Times New Roman" w:hAnsi="Times New Roman" w:cs="Times New Roman"/>
+          <w:color w:val="auto"/>
+          <w:sz w:val="24"/>
+        </w:rPr>
+        <w:t>*.</w:t>
+      </w:r>
+      <w:proofErr w:type="spellStart"/>
+      <w:r>
+        <w:rPr>
+          <w:rFonts w:ascii="Times New Roman" w:hAnsi="Times New Roman" w:cs="Times New Roman"/>
+          <w:color w:val="auto"/>
+          <w:sz w:val="24"/>
+        </w:rPr>
+        <w:t>faa</w:t>
+      </w:r>
+      <w:proofErr w:type="spellEnd"/>
+      <w:r>
+        <w:rPr>
+          <w:rFonts w:ascii="Times New Roman" w:hAnsi="Times New Roman" w:cs="Times New Roman"/>
+          <w:color w:val="auto"/>
+          <w:sz w:val="24"/>
+        </w:rPr>
+        <w:t xml:space="preserve"> file. </w:t>
+      </w:r>
+      <w:r>
+        <w:rPr>
+          <w:rFonts w:ascii="Times New Roman" w:hAnsi="Times New Roman" w:cs="Times New Roman"/>
+          <w:color w:val="auto"/>
+          <w:sz w:val="24"/>
+        </w:rPr>
+        <w:t>The extension *.</w:t>
+      </w:r>
+      <w:proofErr w:type="spellStart"/>
+      <w:r>
+        <w:rPr>
+          <w:rFonts w:ascii="Times New Roman" w:hAnsi="Times New Roman" w:cs="Times New Roman"/>
+          <w:color w:val="auto"/>
+          <w:sz w:val="24"/>
+        </w:rPr>
+        <w:t>faa</w:t>
+      </w:r>
+      <w:proofErr w:type="spellEnd"/>
+      <w:r>
+        <w:rPr>
+          <w:rFonts w:ascii="Times New Roman" w:hAnsi="Times New Roman" w:cs="Times New Roman"/>
+          <w:color w:val="auto"/>
+          <w:sz w:val="24"/>
+        </w:rPr>
+        <w:t xml:space="preserve"> is used by the NCBI for FASTA </w:t>
+      </w:r>
+      <w:proofErr w:type="spellStart"/>
+      <w:r>
+        <w:rPr>
+          <w:rFonts w:ascii="Times New Roman" w:hAnsi="Times New Roman" w:cs="Times New Roman"/>
+          <w:color w:val="auto"/>
+          <w:sz w:val="24"/>
+        </w:rPr>
+        <w:t>Animo</w:t>
+      </w:r>
+      <w:proofErr w:type="spellEnd"/>
+      <w:r>
+        <w:rPr>
+          <w:rFonts w:ascii="Times New Roman" w:hAnsi="Times New Roman" w:cs="Times New Roman"/>
+          <w:color w:val="auto"/>
+          <w:sz w:val="24"/>
+        </w:rPr>
+        <w:t xml:space="preserve"> Acids</w:t>
+      </w:r>
+      <w:r>
+        <w:rPr>
+          <w:rFonts w:ascii="Times New Roman" w:hAnsi="Times New Roman" w:cs="Times New Roman"/>
+          <w:color w:val="auto"/>
+          <w:sz w:val="24"/>
+        </w:rPr>
+        <w:t xml:space="preserve"> [1]. In this application, forty-one protein FASTA files are being used.</w:t>
+      </w:r>
+      <w:r>
+        <w:rPr>
+          <w:rFonts w:ascii="Times New Roman" w:hAnsi="Times New Roman" w:cs="Times New Roman"/>
+          <w:color w:val="auto"/>
+          <w:sz w:val="24"/>
+        </w:rPr>
+        <w:t xml:space="preserve"> Figure 2, on the next page,</w:t>
+      </w:r>
+      <w:r>
+        <w:rPr>
+          <w:rFonts w:ascii="Times New Roman" w:hAnsi="Times New Roman" w:cs="Times New Roman"/>
+          <w:color w:val="auto"/>
+          <w:sz w:val="24"/>
+        </w:rPr>
+        <w:t xml:space="preserve"> shows </w:t>
+      </w:r>
+      <w:r>
+        <w:rPr>
+          <w:rFonts w:ascii="Times New Roman" w:hAnsi="Times New Roman" w:cs="Times New Roman"/>
+          <w:color w:val="auto"/>
+          <w:sz w:val="24"/>
+        </w:rPr>
+        <w:t>the detail view software architecture for this function.</w:t>
+      </w:r>
+    </w:p>
+    <w:p>
+      <w:pPr>
+        <w:spacing w:line="276" w:lineRule="auto"/>
+        <w:jc w:val="center"/>
+        <w:rPr>
+          <w:rFonts w:ascii="Times New Roman" w:hAnsi="Times New Roman" w:cs="Times New Roman"/>
+          <w:color w:val="auto"/>
+          <w:sz w:val="24"/>
+        </w:rPr>
+      </w:pPr>
+      <w:r>
+        <w:rPr>
+          <w:rFonts w:ascii="Times New Roman" w:hAnsi="Times New Roman" w:cs="Times New Roman"/>
+          <w:noProof/>
+          <w:color w:val="auto"/>
+          <w:sz w:val="24"/>
+        </w:rPr>
+        <w:lastRenderedPageBreak/>
+        <w:drawing>
+          <wp:inline distT="0" distB="0" distL="0" distR="0" wp14:anchorId="3B3642E2" wp14:editId="2BB0B64A">
+            <wp:extent cx="5314950" cy="1597792"/>
+            <wp:effectExtent l="0" t="0" r="0" b="2540"/>
+            <wp:docPr id="7" name="Picture 7"/>
+            <wp:cNvGraphicFramePr>
+              <a:graphicFrameLocks xmlns:a="http://schemas.openxmlformats.org/drawingml/2006/main" noChangeAspect="1"/>
+            </wp:cNvGraphicFramePr>
+            <a:graphic xmlns:a="http://schemas.openxmlformats.org/drawingml/2006/main">
+              <a:graphicData uri="http://schemas.openxmlformats.org/drawingml/2006/picture">
+                <pic:pic xmlns:pic="http://schemas.openxmlformats.org/drawingml/2006/picture">
+                  <pic:nvPicPr>
+                    <pic:cNvPr id="3" name="More Detail Software Architecture.fw.png"/>
+                    <pic:cNvPicPr/>
+                  </pic:nvPicPr>
+                  <pic:blipFill rotWithShape="1">
+                    <a:blip r:embed="rId8">
+                      <a:extLst>
+                        <a:ext uri="{28A0092B-C50C-407E-A947-70E740481C1C}">
+                          <a14:useLocalDpi xmlns:a14="http://schemas.microsoft.com/office/drawing/2010/main" val="0"/>
+                        </a:ext>
+                      </a:extLst>
+                    </a:blip>
+                    <a:srcRect t="10180" b="70356"/>
                     <a:stretch/>
                   </pic:blipFill>
                   <pic:spPr bwMode="auto">
                     <a:xfrm>
                       <a:off x="0" y="0"/>
-                      <a:ext cx="4035958" cy="3907425"/>
+                      <a:ext cx="5349282" cy="1608113"/>
                     </a:xfrm>
                     <a:prstGeom prst="rect">
                       <a:avLst/>
@@ -143,150 +714,675 @@
         <w:rPr>
           <w:color w:val="auto"/>
         </w:rPr>
-        <w:t xml:space="preserve">Figure 1: </w:t>
+        <w:t xml:space="preserve">Figure 2: </w:t>
       </w:r>
       <w:r>
         <w:rPr>
           <w:color w:val="auto"/>
         </w:rPr>
-        <w:t xml:space="preserve">Basic View of </w:t>
+        <w:t>Read Input File</w:t>
       </w:r>
       <w:r>
         <w:rPr>
           <w:color w:val="auto"/>
         </w:rPr>
-        <w:t>Software Architecture</w:t>
-      </w:r>
-    </w:p>
-    <w:p>
-      <w:pPr>
-        <w:rPr>
+        <w:t xml:space="preserve"> Software Architecture</w:t>
+      </w:r>
+    </w:p>
+    <w:p>
+      <w:pPr>
+        <w:rPr>
+          <w:rFonts w:ascii="Times New Roman" w:hAnsi="Times New Roman" w:cs="Times New Roman"/>
+          <w:b/>
+          <w:sz w:val="24"/>
+          <w:szCs w:val="28"/>
+        </w:rPr>
+      </w:pPr>
+      <w:r>
+        <w:rPr>
+          <w:rFonts w:ascii="Times New Roman" w:hAnsi="Times New Roman" w:cs="Times New Roman"/>
+          <w:b/>
+          <w:sz w:val="24"/>
+          <w:szCs w:val="28"/>
+        </w:rPr>
+        <w:t>1</w:t>
+      </w:r>
+      <w:r>
+        <w:rPr>
+          <w:rFonts w:ascii="Times New Roman" w:hAnsi="Times New Roman" w:cs="Times New Roman"/>
+          <w:b/>
+          <w:sz w:val="24"/>
+          <w:szCs w:val="28"/>
+        </w:rPr>
+        <w:t>.1</w:t>
+      </w:r>
+      <w:r>
+        <w:rPr>
+          <w:rFonts w:ascii="Times New Roman" w:hAnsi="Times New Roman" w:cs="Times New Roman"/>
+          <w:b/>
+          <w:sz w:val="24"/>
+          <w:szCs w:val="28"/>
+        </w:rPr>
+        <w:t>.4</w:t>
+      </w:r>
+      <w:r>
+        <w:rPr>
+          <w:rFonts w:ascii="Times New Roman" w:hAnsi="Times New Roman" w:cs="Times New Roman"/>
+          <w:b/>
+          <w:sz w:val="24"/>
+          <w:szCs w:val="28"/>
+        </w:rPr>
+        <w:tab/>
+      </w:r>
+      <w:r>
+        <w:rPr>
+          <w:rFonts w:ascii="Times New Roman" w:hAnsi="Times New Roman" w:cs="Times New Roman"/>
+          <w:b/>
+          <w:sz w:val="24"/>
+          <w:szCs w:val="28"/>
+        </w:rPr>
+        <w:t>Compare</w:t>
+      </w:r>
+      <w:r>
+        <w:rPr>
+          <w:rFonts w:ascii="Times New Roman" w:hAnsi="Times New Roman" w:cs="Times New Roman"/>
+          <w:b/>
+          <w:sz w:val="24"/>
+          <w:szCs w:val="28"/>
+        </w:rPr>
+        <w:t xml:space="preserve"> All</w:t>
+      </w:r>
+      <w:r>
+        <w:rPr>
+          <w:rFonts w:ascii="Times New Roman" w:hAnsi="Times New Roman" w:cs="Times New Roman"/>
+          <w:b/>
+          <w:sz w:val="24"/>
+          <w:szCs w:val="28"/>
+        </w:rPr>
+        <w:t xml:space="preserve"> Bacteria</w:t>
+      </w:r>
+    </w:p>
+    <w:p>
+      <w:pPr>
+        <w:spacing w:line="276" w:lineRule="auto"/>
+        <w:rPr>
+          <w:rFonts w:ascii="Times New Roman" w:hAnsi="Times New Roman" w:cs="Times New Roman"/>
           <w:color w:val="auto"/>
-        </w:rPr>
-      </w:pPr>
-      <w:r>
-        <w:rPr>
+          <w:sz w:val="24"/>
+        </w:rPr>
+      </w:pPr>
+      <w:r>
+        <w:rPr>
+          <w:rFonts w:ascii="Times New Roman" w:hAnsi="Times New Roman" w:cs="Times New Roman"/>
           <w:color w:val="auto"/>
-        </w:rPr>
-        <w:t xml:space="preserve">The application starts by </w:t>
-      </w:r>
+          <w:sz w:val="24"/>
+        </w:rPr>
+        <w:t>This component of the application is where most of the runtime and computational work in located. This function does three things. The first creates the number of classes of bacteria based on the number of bacteria to be read. The second component is made of two parts. The first part is printing to the console which file is being loaded. The second part is loading the *.</w:t>
+      </w:r>
+      <w:proofErr w:type="spellStart"/>
+      <w:r>
+        <w:rPr>
+          <w:rFonts w:ascii="Times New Roman" w:hAnsi="Times New Roman" w:cs="Times New Roman"/>
+          <w:color w:val="auto"/>
+          <w:sz w:val="24"/>
+        </w:rPr>
+        <w:t>faa</w:t>
+      </w:r>
+      <w:proofErr w:type="spellEnd"/>
+      <w:r>
+        <w:rPr>
+          <w:rFonts w:ascii="Times New Roman" w:hAnsi="Times New Roman" w:cs="Times New Roman"/>
+          <w:color w:val="auto"/>
+          <w:sz w:val="24"/>
+        </w:rPr>
+        <w:t xml:space="preserve"> files and loading the data into their respective bacteria class. The third calls </w:t>
+      </w:r>
+      <w:r>
+        <w:rPr>
+          <w:rFonts w:ascii="Times New Roman" w:hAnsi="Times New Roman" w:cs="Times New Roman"/>
+          <w:color w:val="auto"/>
+          <w:sz w:val="24"/>
+        </w:rPr>
+        <w:t xml:space="preserve">for the compare bacteria function which calculates </w:t>
+      </w:r>
+      <w:r>
+        <w:rPr>
+          <w:rFonts w:ascii="Times New Roman" w:hAnsi="Times New Roman" w:cs="Times New Roman"/>
+          <w:color w:val="auto"/>
+          <w:sz w:val="24"/>
+        </w:rPr>
+        <w:t>the correlation between two pairs of different bacteria and then printing the result to the console.</w:t>
+      </w:r>
+      <w:r>
+        <w:rPr>
+          <w:rFonts w:ascii="Times New Roman" w:hAnsi="Times New Roman" w:cs="Times New Roman"/>
+          <w:color w:val="auto"/>
+          <w:sz w:val="24"/>
+        </w:rPr>
+        <w:t xml:space="preserve"> Figure 3 on the next page shows a detailed view of the </w:t>
+      </w:r>
+      <w:proofErr w:type="spellStart"/>
+      <w:r>
+        <w:rPr>
+          <w:rFonts w:ascii="Times New Roman" w:hAnsi="Times New Roman" w:cs="Times New Roman"/>
+          <w:color w:val="auto"/>
+          <w:sz w:val="24"/>
+        </w:rPr>
+        <w:t>CompareAllBacteria</w:t>
+      </w:r>
+      <w:proofErr w:type="spellEnd"/>
+      <w:r>
+        <w:rPr>
+          <w:rFonts w:ascii="Times New Roman" w:hAnsi="Times New Roman" w:cs="Times New Roman"/>
+          <w:color w:val="auto"/>
+          <w:sz w:val="24"/>
+        </w:rPr>
+        <w:t xml:space="preserve"> function.</w:t>
+      </w:r>
+    </w:p>
+    <w:p>
+      <w:pPr>
+        <w:spacing w:line="276" w:lineRule="auto"/>
+        <w:jc w:val="center"/>
+        <w:rPr>
+          <w:rFonts w:ascii="Times New Roman" w:hAnsi="Times New Roman" w:cs="Times New Roman"/>
+          <w:color w:val="auto"/>
+          <w:sz w:val="24"/>
+        </w:rPr>
+      </w:pPr>
+      <w:r>
+        <w:rPr>
+          <w:rFonts w:ascii="Times New Roman" w:hAnsi="Times New Roman" w:cs="Times New Roman"/>
+          <w:noProof/>
+          <w:color w:val="auto"/>
+          <w:sz w:val="24"/>
+        </w:rPr>
+        <w:drawing>
+          <wp:inline distT="0" distB="0" distL="0" distR="0">
+            <wp:extent cx="4914879" cy="4534789"/>
+            <wp:effectExtent l="0" t="0" r="635" b="0"/>
+            <wp:docPr id="3" name="Picture 3"/>
+            <wp:cNvGraphicFramePr>
+              <a:graphicFrameLocks xmlns:a="http://schemas.openxmlformats.org/drawingml/2006/main" noChangeAspect="1"/>
+            </wp:cNvGraphicFramePr>
+            <a:graphic xmlns:a="http://schemas.openxmlformats.org/drawingml/2006/main">
+              <a:graphicData uri="http://schemas.openxmlformats.org/drawingml/2006/picture">
+                <pic:pic xmlns:pic="http://schemas.openxmlformats.org/drawingml/2006/picture">
+                  <pic:nvPicPr>
+                    <pic:cNvPr id="3" name="More Detail Software Architecture.fw.png"/>
+                    <pic:cNvPicPr/>
+                  </pic:nvPicPr>
+                  <pic:blipFill rotWithShape="1">
+                    <a:blip r:embed="rId8">
+                      <a:extLst>
+                        <a:ext uri="{28A0092B-C50C-407E-A947-70E740481C1C}">
+                          <a14:useLocalDpi xmlns:a14="http://schemas.microsoft.com/office/drawing/2010/main" val="0"/>
+                        </a:ext>
+                      </a:extLst>
+                    </a:blip>
+                    <a:srcRect t="30090" b="10172"/>
+                    <a:stretch/>
+                  </pic:blipFill>
+                  <pic:spPr bwMode="auto">
+                    <a:xfrm>
+                      <a:off x="0" y="0"/>
+                      <a:ext cx="4952310" cy="4569325"/>
+                    </a:xfrm>
+                    <a:prstGeom prst="rect">
+                      <a:avLst/>
+                    </a:prstGeom>
+                    <a:ln>
+                      <a:noFill/>
+                    </a:ln>
+                    <a:extLst>
+                      <a:ext uri="{53640926-AAD7-44D8-BBD7-CCE9431645EC}">
+                        <a14:shadowObscured xmlns:a14="http://schemas.microsoft.com/office/drawing/2010/main"/>
+                      </a:ext>
+                    </a:extLst>
+                  </pic:spPr>
+                </pic:pic>
+              </a:graphicData>
+            </a:graphic>
+          </wp:inline>
+        </w:drawing>
+      </w:r>
+    </w:p>
+    <w:p>
+      <w:pPr>
+        <w:jc w:val="center"/>
+        <w:rPr>
+          <w:color w:val="auto"/>
+        </w:rPr>
+      </w:pPr>
+      <w:r>
+        <w:rPr>
+          <w:color w:val="auto"/>
+        </w:rPr>
+        <w:t>Figure 3</w:t>
+      </w:r>
+      <w:r>
+        <w:rPr>
+          <w:color w:val="auto"/>
+        </w:rPr>
+        <w:t xml:space="preserve">: </w:t>
+      </w:r>
+      <w:r>
+        <w:rPr>
+          <w:color w:val="auto"/>
+        </w:rPr>
+        <w:t>Compare All Bacteria</w:t>
+      </w:r>
+      <w:r>
+        <w:rPr>
+          <w:color w:val="auto"/>
+        </w:rPr>
+        <w:t xml:space="preserve"> Software Architecture</w:t>
+      </w:r>
+    </w:p>
+    <w:p>
+      <w:pPr>
+        <w:rPr>
+          <w:color w:val="auto"/>
+        </w:rPr>
+      </w:pPr>
+    </w:p>
+    <w:p>
+      <w:pPr>
+        <w:jc w:val="center"/>
+        <w:rPr>
+          <w:color w:val="auto"/>
+        </w:rPr>
+      </w:pPr>
+      <w:r>
+        <w:rPr>
+          <w:noProof/>
+          <w:color w:val="auto"/>
+        </w:rPr>
+        <w:drawing>
+          <wp:inline distT="0" distB="0" distL="0" distR="0">
+            <wp:extent cx="5731510" cy="7174230"/>
+            <wp:effectExtent l="0" t="0" r="2540" b="7620"/>
+            <wp:docPr id="5" name="Picture 5"/>
+            <wp:cNvGraphicFramePr>
+              <a:graphicFrameLocks xmlns:a="http://schemas.openxmlformats.org/drawingml/2006/main" noChangeAspect="1"/>
+            </wp:cNvGraphicFramePr>
+            <a:graphic xmlns:a="http://schemas.openxmlformats.org/drawingml/2006/main">
+              <a:graphicData uri="http://schemas.openxmlformats.org/drawingml/2006/picture">
+                <pic:pic xmlns:pic="http://schemas.openxmlformats.org/drawingml/2006/picture">
+                  <pic:nvPicPr>
+                    <pic:cNvPr id="5" name="Bacteria Class Part 1.fw.png"/>
+                    <pic:cNvPicPr/>
+                  </pic:nvPicPr>
+                  <pic:blipFill>
+                    <a:blip r:embed="rId9">
+                      <a:extLst>
+                        <a:ext uri="{28A0092B-C50C-407E-A947-70E740481C1C}">
+                          <a14:useLocalDpi xmlns:a14="http://schemas.microsoft.com/office/drawing/2010/main" val="0"/>
+                        </a:ext>
+                      </a:extLst>
+                    </a:blip>
+                    <a:stretch>
+                      <a:fillRect/>
+                    </a:stretch>
+                  </pic:blipFill>
+                  <pic:spPr>
+                    <a:xfrm>
+                      <a:off x="0" y="0"/>
+                      <a:ext cx="5731510" cy="7174230"/>
+                    </a:xfrm>
+                    <a:prstGeom prst="rect">
+                      <a:avLst/>
+                    </a:prstGeom>
+                  </pic:spPr>
+                </pic:pic>
+              </a:graphicData>
+            </a:graphic>
+          </wp:inline>
+        </w:drawing>
+      </w:r>
+    </w:p>
+    <w:p>
+      <w:pPr>
+        <w:jc w:val="center"/>
+        <w:rPr>
+          <w:color w:val="auto"/>
+        </w:rPr>
+      </w:pPr>
+      <w:r>
+        <w:rPr>
+          <w:color w:val="auto"/>
+        </w:rPr>
+        <w:t>Figure 4</w:t>
+      </w:r>
+      <w:r>
+        <w:rPr>
+          <w:color w:val="auto"/>
+        </w:rPr>
+        <w:t xml:space="preserve">: Detail View of </w:t>
+      </w:r>
+      <w:r>
+        <w:rPr>
+          <w:color w:val="auto"/>
+        </w:rPr>
+        <w:t>Bacteria Class – Part 1</w:t>
+      </w:r>
+    </w:p>
+    <w:p>
+      <w:pPr>
+        <w:jc w:val="center"/>
+        <w:rPr>
+          <w:color w:val="auto"/>
+        </w:rPr>
+      </w:pPr>
+    </w:p>
+    <w:p>
+      <w:pPr>
+        <w:jc w:val="center"/>
+        <w:rPr>
+          <w:color w:val="auto"/>
+        </w:rPr>
+      </w:pPr>
+      <w:r>
+        <w:rPr>
+          <w:noProof/>
+          <w:color w:val="auto"/>
+        </w:rPr>
+        <w:lastRenderedPageBreak/>
+        <w:drawing>
+          <wp:inline distT="0" distB="0" distL="0" distR="0">
+            <wp:extent cx="5318122" cy="8505825"/>
+            <wp:effectExtent l="0" t="0" r="0" b="0"/>
+            <wp:docPr id="6" name="Picture 6"/>
+            <wp:cNvGraphicFramePr>
+              <a:graphicFrameLocks xmlns:a="http://schemas.openxmlformats.org/drawingml/2006/main" noChangeAspect="1"/>
+            </wp:cNvGraphicFramePr>
+            <a:graphic xmlns:a="http://schemas.openxmlformats.org/drawingml/2006/main">
+              <a:graphicData uri="http://schemas.openxmlformats.org/drawingml/2006/picture">
+                <pic:pic xmlns:pic="http://schemas.openxmlformats.org/drawingml/2006/picture">
+                  <pic:nvPicPr>
+                    <pic:cNvPr id="6" name="Bacteria Class Part 2.fw.png"/>
+                    <pic:cNvPicPr/>
+                  </pic:nvPicPr>
+                  <pic:blipFill>
+                    <a:blip r:embed="rId10">
+                      <a:extLst>
+                        <a:ext uri="{28A0092B-C50C-407E-A947-70E740481C1C}">
+                          <a14:useLocalDpi xmlns:a14="http://schemas.microsoft.com/office/drawing/2010/main" val="0"/>
+                        </a:ext>
+                      </a:extLst>
+                    </a:blip>
+                    <a:stretch>
+                      <a:fillRect/>
+                    </a:stretch>
+                  </pic:blipFill>
+                  <pic:spPr>
+                    <a:xfrm>
+                      <a:off x="0" y="0"/>
+                      <a:ext cx="5329195" cy="8523536"/>
+                    </a:xfrm>
+                    <a:prstGeom prst="rect">
+                      <a:avLst/>
+                    </a:prstGeom>
+                  </pic:spPr>
+                </pic:pic>
+              </a:graphicData>
+            </a:graphic>
+          </wp:inline>
+        </w:drawing>
+      </w:r>
+    </w:p>
+    <w:p>
+      <w:pPr>
+        <w:jc w:val="center"/>
+        <w:rPr>
+          <w:color w:val="auto"/>
+        </w:rPr>
+      </w:pPr>
+      <w:r>
+        <w:rPr>
+          <w:color w:val="auto"/>
+        </w:rPr>
+        <w:t>Figure 5</w:t>
+      </w:r>
+      <w:r>
+        <w:rPr>
+          <w:color w:val="auto"/>
+        </w:rPr>
+        <w:t xml:space="preserve">: Detail View of Bacteria Class – Part </w:t>
+      </w:r>
+      <w:r>
+        <w:rPr>
+          <w:color w:val="auto"/>
+        </w:rPr>
+        <w:t>2</w:t>
+      </w:r>
+    </w:p>
+    <w:p>
+      <w:pPr>
+        <w:jc w:val="center"/>
+        <w:rPr>
+          <w:color w:val="auto"/>
+        </w:rPr>
+      </w:pPr>
+    </w:p>
+    <w:p>
+      <w:pPr>
+        <w:jc w:val="center"/>
+        <w:rPr>
+          <w:color w:val="auto"/>
+        </w:rPr>
+      </w:pPr>
+      <w:r>
+        <w:rPr>
+          <w:noProof/>
+          <w:color w:val="auto"/>
+        </w:rPr>
+        <w:drawing>
+          <wp:inline distT="0" distB="0" distL="0" distR="0">
+            <wp:extent cx="5731510" cy="5593080"/>
+            <wp:effectExtent l="0" t="0" r="2540" b="7620"/>
+            <wp:docPr id="9" name="Picture 9"/>
+            <wp:cNvGraphicFramePr>
+              <a:graphicFrameLocks xmlns:a="http://schemas.openxmlformats.org/drawingml/2006/main" noChangeAspect="1"/>
+            </wp:cNvGraphicFramePr>
+            <a:graphic xmlns:a="http://schemas.openxmlformats.org/drawingml/2006/main">
+              <a:graphicData uri="http://schemas.openxmlformats.org/drawingml/2006/picture">
+                <pic:pic xmlns:pic="http://schemas.openxmlformats.org/drawingml/2006/picture">
+                  <pic:nvPicPr>
+                    <pic:cNvPr id="9" name="Compare Bacteria.fw.png"/>
+                    <pic:cNvPicPr/>
+                  </pic:nvPicPr>
+                  <pic:blipFill>
+                    <a:blip r:embed="rId11">
+                      <a:extLst>
+                        <a:ext uri="{28A0092B-C50C-407E-A947-70E740481C1C}">
+                          <a14:useLocalDpi xmlns:a14="http://schemas.microsoft.com/office/drawing/2010/main" val="0"/>
+                        </a:ext>
+                      </a:extLst>
+                    </a:blip>
+                    <a:stretch>
+                      <a:fillRect/>
+                    </a:stretch>
+                  </pic:blipFill>
+                  <pic:spPr>
+                    <a:xfrm>
+                      <a:off x="0" y="0"/>
+                      <a:ext cx="5731510" cy="5593080"/>
+                    </a:xfrm>
+                    <a:prstGeom prst="rect">
+                      <a:avLst/>
+                    </a:prstGeom>
+                  </pic:spPr>
+                </pic:pic>
+              </a:graphicData>
+            </a:graphic>
+          </wp:inline>
+        </w:drawing>
+      </w:r>
+    </w:p>
+    <w:p>
+      <w:pPr>
+        <w:jc w:val="center"/>
+        <w:rPr>
+          <w:color w:val="auto"/>
+        </w:rPr>
+      </w:pPr>
+      <w:r>
+        <w:rPr>
+          <w:color w:val="auto"/>
+        </w:rPr>
+        <w:t>Figure 6</w:t>
+      </w:r>
+      <w:r>
+        <w:rPr>
+          <w:color w:val="auto"/>
+        </w:rPr>
+        <w:t xml:space="preserve">: Detail View of </w:t>
+      </w:r>
+      <w:r>
+        <w:rPr>
+          <w:color w:val="auto"/>
+        </w:rPr>
+        <w:t>Compare Bacteria</w:t>
+      </w:r>
+    </w:p>
+    <w:p>
+      <w:pPr>
+        <w:spacing w:line="276" w:lineRule="auto"/>
+        <w:rPr>
+          <w:rFonts w:ascii="Times New Roman" w:hAnsi="Times New Roman" w:cs="Times New Roman"/>
+          <w:color w:val="auto"/>
+          <w:sz w:val="24"/>
+        </w:rPr>
+      </w:pPr>
+    </w:p>
+    <w:p>
+      <w:pPr>
+        <w:spacing w:line="276" w:lineRule="auto"/>
+        <w:rPr>
+          <w:rFonts w:ascii="Times New Roman" w:hAnsi="Times New Roman" w:cs="Times New Roman"/>
+          <w:color w:val="auto"/>
+          <w:sz w:val="24"/>
+        </w:rPr>
+      </w:pPr>
+    </w:p>
+    <w:p>
+      <w:pPr>
+        <w:rPr>
+          <w:color w:val="FF0000"/>
+        </w:rPr>
+      </w:pPr>
+      <w:r>
+        <w:rPr>
+          <w:color w:val="FF0000"/>
+        </w:rPr>
+        <w:t xml:space="preserve">An explanation of the original sequential application being parallelized, what it does (black box) and how it works (a </w:t>
+      </w:r>
+      <w:proofErr w:type="gramStart"/>
+      <w:r>
+        <w:rPr>
+          <w:color w:val="FF0000"/>
+        </w:rPr>
+        <w:t>high level</w:t>
+      </w:r>
+      <w:proofErr w:type="gramEnd"/>
+      <w:r>
+        <w:rPr>
+          <w:color w:val="FF0000"/>
+        </w:rPr>
+        <w:t xml:space="preserve"> description of software’s design/architecture). This might include call graphs, class diagrams, etc – whatever you find useful to describe the structure of the original sequential application</w:t>
+      </w:r>
+    </w:p>
+    <w:p>
+      <w:pPr>
+        <w:rPr>
+          <w:color w:val="FF0000"/>
+        </w:rPr>
+      </w:pPr>
+      <w:proofErr w:type="spellStart"/>
+      <w:r>
+        <w:rPr>
+          <w:color w:val="FF0000"/>
+        </w:rPr>
+        <w:t>blackbox</w:t>
+      </w:r>
+      <w:proofErr w:type="spellEnd"/>
+      <w:r>
+        <w:rPr>
+          <w:color w:val="FF0000"/>
+        </w:rPr>
+        <w:t>: inputs and outputs explanation</w:t>
+      </w:r>
+    </w:p>
+    <w:p>
+      <w:pPr>
+        <w:rPr>
+          <w:color w:val="FF0000"/>
+        </w:rPr>
+      </w:pPr>
+      <w:r>
+        <w:rPr>
+          <w:color w:val="FF0000"/>
+        </w:rPr>
+        <w:t>inputs bacteria</w:t>
+      </w:r>
+    </w:p>
+    <w:p>
+      <w:pPr>
+        <w:rPr>
+          <w:color w:val="FF0000"/>
+        </w:rPr>
+      </w:pPr>
+      <w:r>
+        <w:rPr>
+          <w:color w:val="FF0000"/>
+        </w:rPr>
+        <w:t>outputs comparison between</w:t>
+      </w:r>
+    </w:p>
+    <w:p>
+      <w:pPr>
+        <w:rPr>
+          <w:color w:val="FF0000"/>
+        </w:rPr>
+      </w:pPr>
+      <w:r>
+        <w:rPr>
+          <w:color w:val="FF0000"/>
+        </w:rPr>
+        <w:t>loads all of bacteria in with a bacteria class</w:t>
+      </w:r>
+    </w:p>
+    <w:p>
+      <w:pPr>
+        <w:rPr>
+          <w:color w:val="FF0000"/>
+        </w:rPr>
+      </w:pPr>
       <w:bookmarkStart w:id="0" w:name="_GoBack"/>
-      <w:bookmarkEnd w:id="0"/>
-    </w:p>
-    <w:p>
-      <w:pPr>
+      <w:r>
         <w:rPr>
           <w:color w:val="FF0000"/>
         </w:rPr>
-      </w:pPr>
+        <w:lastRenderedPageBreak/>
+        <w:t xml:space="preserve">compares the bacteria, only needing a </w:t>
+      </w:r>
+      <w:proofErr w:type="gramStart"/>
       <w:r>
         <w:rPr>
           <w:color w:val="FF0000"/>
         </w:rPr>
-        <w:t xml:space="preserve">An explanation of the original sequential application being parallelized, what it does (black box) and how it works (a </w:t>
-      </w:r>
-      <w:proofErr w:type="gramStart"/>
+        <w:t>1 way</w:t>
+      </w:r>
+      <w:proofErr w:type="gramEnd"/>
       <w:r>
         <w:rPr>
           <w:color w:val="FF0000"/>
         </w:rPr>
-        <w:t>high level</w:t>
-      </w:r>
-      <w:proofErr w:type="gramEnd"/>
-      <w:r>
-        <w:rPr>
-          <w:color w:val="FF0000"/>
-        </w:rPr>
-        <w:t xml:space="preserve"> description of software’s design/architecture). This might include call graphs, class diagrams, etc – whatever you find useful to describe the structure of the original sequential application</w:t>
-      </w:r>
-    </w:p>
-    <w:p>
-      <w:pPr>
-        <w:rPr>
-          <w:color w:val="FF0000"/>
-        </w:rPr>
-      </w:pPr>
-      <w:proofErr w:type="spellStart"/>
-      <w:r>
-        <w:rPr>
-          <w:color w:val="FF0000"/>
-        </w:rPr>
-        <w:t>blackbox</w:t>
-      </w:r>
-      <w:proofErr w:type="spellEnd"/>
-      <w:r>
-        <w:rPr>
-          <w:color w:val="FF0000"/>
-        </w:rPr>
-        <w:t>: inputs and outputs explanation</w:t>
-      </w:r>
-    </w:p>
-    <w:p>
-      <w:pPr>
-        <w:rPr>
-          <w:color w:val="FF0000"/>
-        </w:rPr>
-      </w:pPr>
-      <w:r>
-        <w:rPr>
-          <w:color w:val="FF0000"/>
-        </w:rPr>
-        <w:t>inputs bacteria</w:t>
-      </w:r>
-    </w:p>
-    <w:p>
-      <w:pPr>
-        <w:rPr>
-          <w:color w:val="FF0000"/>
-        </w:rPr>
-      </w:pPr>
-      <w:r>
-        <w:rPr>
-          <w:color w:val="FF0000"/>
-        </w:rPr>
-        <w:t>outputs comparison between</w:t>
-      </w:r>
-    </w:p>
-    <w:p>
-      <w:pPr>
-        <w:rPr>
-          <w:color w:val="FF0000"/>
-        </w:rPr>
-      </w:pPr>
-      <w:r>
-        <w:rPr>
-          <w:color w:val="FF0000"/>
-        </w:rPr>
-        <w:t>loads all of bacteria in with a bacteria class</w:t>
-      </w:r>
-    </w:p>
-    <w:p>
-      <w:pPr>
-        <w:rPr>
-          <w:color w:val="FF0000"/>
-        </w:rPr>
-      </w:pPr>
-      <w:r>
-        <w:rPr>
-          <w:color w:val="FF0000"/>
-        </w:rPr>
-        <w:t xml:space="preserve">compares the bacteria, only needing a </w:t>
-      </w:r>
-      <w:proofErr w:type="gramStart"/>
-      <w:r>
-        <w:rPr>
-          <w:color w:val="FF0000"/>
-        </w:rPr>
-        <w:t>1 way</w:t>
-      </w:r>
-      <w:proofErr w:type="gramEnd"/>
-      <w:r>
-        <w:rPr>
-          <w:color w:val="FF0000"/>
-        </w:rPr>
         <w:t xml:space="preserve"> comparison</w:t>
       </w:r>
     </w:p>
+    <w:bookmarkEnd w:id="0"/>
     <w:p>
       <w:pPr>
         <w:rPr>
@@ -464,6 +1560,7 @@
         <w:rPr>
           <w:color w:val="FF0000"/>
         </w:rPr>
+        <w:lastRenderedPageBreak/>
         <w:t>Criteria: Demonstrates a deep understanding of the original application, its structure and performance issues/bottlenecks. (Must include identification and discussion of data and control dependencies and detailed before and after detailed profiling results).</w:t>
       </w:r>
     </w:p>
@@ -501,7 +1598,6 @@
         <w:rPr>
           <w:color w:val="FF0000"/>
         </w:rPr>
-        <w:lastRenderedPageBreak/>
         <w:t xml:space="preserve">Loads </w:t>
       </w:r>
       <w:proofErr w:type="gramStart"/>
@@ -531,25 +1627,7 @@
         <w:rPr>
           <w:color w:val="FF0000"/>
         </w:rPr>
-        <w:t>Compares 1 bacteria at a time to the rest. comparison only requires 1 ca</w:t>
-      </w:r>
-      <w:r>
-        <w:rPr>
-          <w:color w:val="FF0000"/>
-        </w:rPr>
-        <w:t xml:space="preserve">lculation, x to y equals y to x </w:t>
-      </w:r>
-      <w:r>
-        <w:rPr>
-          <w:color w:val="FF0000"/>
-        </w:rPr>
-        <w:t xml:space="preserve">Therefore increases in bacteria </w:t>
-      </w:r>
-      <w:r>
-        <w:rPr>
-          <w:color w:val="FF0000"/>
-        </w:rPr>
-        <w:t>being compared faster with time</w:t>
+        <w:t>Compares 1 bacteria at a time to the rest. comparison only requires 1 calculation, x to y equals y to x Therefore increases in bacteria being compared faster with time</w:t>
       </w:r>
     </w:p>
     <w:p>
@@ -833,13 +1911,7 @@
         <w:rPr>
           <w:color w:val="FF0000"/>
         </w:rPr>
-        <w:t>A description of the compilers, software, tools and techniques you used</w:t>
-      </w:r>
-      <w:r>
-        <w:rPr>
-          <w:color w:val="FF0000"/>
-        </w:rPr>
-        <w:t xml:space="preserve"> to parallelize the application</w:t>
+        <w:t>A description of the compilers, software, tools and techniques you used to parallelize the application</w:t>
       </w:r>
     </w:p>
     <w:p>
@@ -927,6 +1999,7 @@
           <w:color w:val="FF0000"/>
           <w:sz w:val="24"/>
         </w:rPr>
+        <w:lastRenderedPageBreak/>
         <w:t>An explanation of the code that you added or modified to parallelize the application (including source code line count)</w:t>
       </w:r>
     </w:p>
@@ -1207,6 +2280,7 @@
           <w:sz w:val="24"/>
           <w:szCs w:val="24"/>
         </w:rPr>
+        <w:lastRenderedPageBreak/>
         <w:t>Timing and profiling results, both before and after para</w:t>
       </w:r>
       <w:r>
@@ -1527,6 +2601,7 @@
           <w:sz w:val="24"/>
           <w:szCs w:val="36"/>
         </w:rPr>
+        <w:lastRenderedPageBreak/>
         <w:t>Reflect on your outcome – What have you learnt? How successful was your attempt? Do you think you’ve done as well as is possible? What might you have done differently?</w:t>
       </w:r>
     </w:p>
@@ -1592,92 +2667,46 @@
           <w:sz w:val="24"/>
           <w:szCs w:val="24"/>
         </w:rPr>
-        <w:t>The story of how you overcame performance problems/barriers (e.g. load imbalance, memory contention, granularity, data dependencies, etc) to</w:t>
-      </w:r>
-      <w:r>
+        <w:t>The story of how you overcame performance problems/barriers (e.g. load imbalance, memory contention, granularity, data dependencies, etc) to improving parallel performance</w:t>
+      </w:r>
+    </w:p>
+    <w:p>
+      <w:pPr>
         <w:rPr>
           <w:rFonts w:ascii="Times New Roman" w:hAnsi="Times New Roman" w:cs="Times New Roman"/>
           <w:color w:val="FF0000"/>
           <w:sz w:val="24"/>
           <w:szCs w:val="24"/>
         </w:rPr>
-        <w:t xml:space="preserve"> improving parallel performance</w:t>
-      </w:r>
-    </w:p>
-    <w:p>
-      <w:pPr>
+      </w:pPr>
+      <w:r>
         <w:rPr>
           <w:rFonts w:ascii="Times New Roman" w:hAnsi="Times New Roman" w:cs="Times New Roman"/>
           <w:color w:val="FF0000"/>
           <w:sz w:val="24"/>
           <w:szCs w:val="24"/>
         </w:rPr>
-      </w:pPr>
-      <w:r>
+        <w:t>Criteria: Demonstrated great skill and effort to achieve this outcome and overcome significant barriers to improved performance.</w:t>
+      </w:r>
+    </w:p>
+    <w:p>
+      <w:pPr>
         <w:rPr>
           <w:rFonts w:ascii="Times New Roman" w:hAnsi="Times New Roman" w:cs="Times New Roman"/>
           <w:color w:val="FF0000"/>
           <w:sz w:val="24"/>
           <w:szCs w:val="24"/>
         </w:rPr>
-        <w:lastRenderedPageBreak/>
-        <w:t>Criteria: Demonstrated great skill and effort to achieve this outcome and overcome significant barriers to improved performance.</w:t>
-      </w:r>
-    </w:p>
-    <w:p>
-      <w:pPr>
+      </w:pPr>
+      <w:r>
         <w:rPr>
           <w:rFonts w:ascii="Times New Roman" w:hAnsi="Times New Roman" w:cs="Times New Roman"/>
           <w:color w:val="FF0000"/>
           <w:sz w:val="24"/>
           <w:szCs w:val="24"/>
         </w:rPr>
-      </w:pPr>
-      <w:r>
-        <w:rPr>
-          <w:rFonts w:ascii="Times New Roman" w:hAnsi="Times New Roman" w:cs="Times New Roman"/>
-          <w:color w:val="FF0000"/>
-          <w:sz w:val="24"/>
-          <w:szCs w:val="24"/>
-        </w:rPr>
         <w:t>(Include interesting before and after code snippets)</w:t>
       </w:r>
-    </w:p>
-    <w:p>
-      <w:pPr>
-        <w:rPr>
-          <w:rFonts w:ascii="Times New Roman" w:hAnsi="Times New Roman" w:cs="Times New Roman"/>
-          <w:sz w:val="24"/>
-          <w:szCs w:val="24"/>
-        </w:rPr>
-      </w:pPr>
-    </w:p>
-    <w:p>
-      <w:pPr>
-        <w:rPr>
-          <w:rFonts w:ascii="Times New Roman" w:hAnsi="Times New Roman" w:cs="Times New Roman"/>
-          <w:sz w:val="24"/>
-          <w:szCs w:val="24"/>
-        </w:rPr>
-      </w:pPr>
-    </w:p>
-    <w:p>
-      <w:pPr>
-        <w:rPr>
-          <w:rFonts w:ascii="Times New Roman" w:hAnsi="Times New Roman" w:cs="Times New Roman"/>
-          <w:sz w:val="24"/>
-          <w:szCs w:val="24"/>
-        </w:rPr>
-      </w:pPr>
-    </w:p>
-    <w:p>
-      <w:pPr>
-        <w:rPr>
-          <w:rFonts w:ascii="Times New Roman" w:hAnsi="Times New Roman" w:cs="Times New Roman"/>
-          <w:sz w:val="24"/>
-          <w:szCs w:val="24"/>
-        </w:rPr>
-      </w:pPr>
     </w:p>
     <w:p>
       <w:pPr>
@@ -1867,6 +2896,230 @@
           <w:szCs w:val="36"/>
         </w:rPr>
         <w:tab/>
+        <w:t xml:space="preserve">References </w:t>
+      </w:r>
+    </w:p>
+    <w:p>
+      <w:pPr>
+        <w:spacing w:line="276" w:lineRule="auto"/>
+        <w:rPr>
+          <w:rFonts w:ascii="Times New Roman" w:hAnsi="Times New Roman" w:cs="Times New Roman"/>
+          <w:color w:val="000000" w:themeColor="text1"/>
+          <w:sz w:val="24"/>
+          <w:szCs w:val="20"/>
+        </w:rPr>
+      </w:pPr>
+      <w:r>
+        <w:rPr>
+          <w:rFonts w:ascii="Times New Roman" w:hAnsi="Times New Roman" w:cs="Times New Roman"/>
+          <w:color w:val="000000" w:themeColor="text1"/>
+          <w:sz w:val="24"/>
+          <w:szCs w:val="20"/>
+        </w:rPr>
+        <w:t>[1]</w:t>
+      </w:r>
+      <w:r>
+        <w:rPr>
+          <w:rFonts w:ascii="Times New Roman" w:hAnsi="Times New Roman" w:cs="Times New Roman"/>
+          <w:color w:val="000000" w:themeColor="text1"/>
+          <w:sz w:val="24"/>
+          <w:szCs w:val="20"/>
+        </w:rPr>
+        <w:t xml:space="preserve"> </w:t>
+      </w:r>
+      <w:r>
+        <w:rPr>
+          <w:rFonts w:ascii="Times New Roman" w:hAnsi="Times New Roman" w:cs="Times New Roman"/>
+          <w:color w:val="000000" w:themeColor="text1"/>
+          <w:sz w:val="24"/>
+          <w:szCs w:val="20"/>
+        </w:rPr>
+        <w:t xml:space="preserve">"Difference </w:t>
+      </w:r>
+      <w:proofErr w:type="gramStart"/>
+      <w:r>
+        <w:rPr>
+          <w:rFonts w:ascii="Times New Roman" w:hAnsi="Times New Roman" w:cs="Times New Roman"/>
+          <w:color w:val="000000" w:themeColor="text1"/>
+          <w:sz w:val="24"/>
+          <w:szCs w:val="20"/>
+        </w:rPr>
+        <w:t>between .</w:t>
+      </w:r>
+      <w:proofErr w:type="spellStart"/>
+      <w:r>
+        <w:rPr>
+          <w:rFonts w:ascii="Times New Roman" w:hAnsi="Times New Roman" w:cs="Times New Roman"/>
+          <w:color w:val="000000" w:themeColor="text1"/>
+          <w:sz w:val="24"/>
+          <w:szCs w:val="20"/>
+        </w:rPr>
+        <w:t>fas</w:t>
+      </w:r>
+      <w:proofErr w:type="spellEnd"/>
+      <w:proofErr w:type="gramEnd"/>
+      <w:r>
+        <w:rPr>
+          <w:rFonts w:ascii="Times New Roman" w:hAnsi="Times New Roman" w:cs="Times New Roman"/>
+          <w:color w:val="000000" w:themeColor="text1"/>
+          <w:sz w:val="24"/>
+          <w:szCs w:val="20"/>
+        </w:rPr>
+        <w:t xml:space="preserve"> and .</w:t>
+      </w:r>
+      <w:proofErr w:type="spellStart"/>
+      <w:r>
+        <w:rPr>
+          <w:rFonts w:ascii="Times New Roman" w:hAnsi="Times New Roman" w:cs="Times New Roman"/>
+          <w:color w:val="000000" w:themeColor="text1"/>
+          <w:sz w:val="24"/>
+          <w:szCs w:val="20"/>
+        </w:rPr>
+        <w:t>faa</w:t>
+      </w:r>
+      <w:proofErr w:type="spellEnd"/>
+      <w:r>
+        <w:rPr>
+          <w:rFonts w:ascii="Times New Roman" w:hAnsi="Times New Roman" w:cs="Times New Roman"/>
+          <w:color w:val="000000" w:themeColor="text1"/>
+          <w:sz w:val="24"/>
+          <w:szCs w:val="20"/>
+        </w:rPr>
+        <w:t xml:space="preserve"> files? - </w:t>
+      </w:r>
+      <w:proofErr w:type="spellStart"/>
+      <w:r>
+        <w:rPr>
+          <w:rFonts w:ascii="Times New Roman" w:hAnsi="Times New Roman" w:cs="Times New Roman"/>
+          <w:color w:val="000000" w:themeColor="text1"/>
+          <w:sz w:val="24"/>
+          <w:szCs w:val="20"/>
+        </w:rPr>
+        <w:t>SEQanswers</w:t>
+      </w:r>
+      <w:proofErr w:type="spellEnd"/>
+      <w:r>
+        <w:rPr>
+          <w:rFonts w:ascii="Times New Roman" w:hAnsi="Times New Roman" w:cs="Times New Roman"/>
+          <w:color w:val="000000" w:themeColor="text1"/>
+          <w:sz w:val="24"/>
+          <w:szCs w:val="20"/>
+        </w:rPr>
+        <w:t>", </w:t>
+      </w:r>
+      <w:r>
+        <w:rPr>
+          <w:rFonts w:ascii="Times New Roman" w:hAnsi="Times New Roman" w:cs="Times New Roman"/>
+          <w:i/>
+          <w:iCs/>
+          <w:color w:val="000000" w:themeColor="text1"/>
+          <w:sz w:val="24"/>
+          <w:szCs w:val="20"/>
+        </w:rPr>
+        <w:t>Seqanswers.com</w:t>
+      </w:r>
+      <w:r>
+        <w:rPr>
+          <w:rFonts w:ascii="Times New Roman" w:hAnsi="Times New Roman" w:cs="Times New Roman"/>
+          <w:color w:val="000000" w:themeColor="text1"/>
+          <w:sz w:val="24"/>
+          <w:szCs w:val="20"/>
+        </w:rPr>
+        <w:t>, 2017. [Online].</w:t>
+      </w:r>
+      <w:r>
+        <w:rPr>
+          <w:rFonts w:ascii="Times New Roman" w:hAnsi="Times New Roman" w:cs="Times New Roman"/>
+          <w:color w:val="000000" w:themeColor="text1"/>
+          <w:sz w:val="24"/>
+          <w:szCs w:val="20"/>
+          <w:shd w:val="clear" w:color="auto" w:fill="FFF5AA"/>
+        </w:rPr>
+        <w:t xml:space="preserve"> </w:t>
+      </w:r>
+      <w:r>
+        <w:rPr>
+          <w:rFonts w:ascii="Times New Roman" w:hAnsi="Times New Roman" w:cs="Times New Roman"/>
+          <w:color w:val="000000" w:themeColor="text1"/>
+          <w:sz w:val="24"/>
+          <w:szCs w:val="20"/>
+        </w:rPr>
+        <w:t xml:space="preserve">Available: </w:t>
+      </w:r>
+      <w:hyperlink r:id="rId12" w:history="1">
+        <w:r>
+          <w:rPr>
+            <w:rStyle w:val="Hyperlink"/>
+            <w:rFonts w:ascii="Times New Roman" w:hAnsi="Times New Roman" w:cs="Times New Roman"/>
+            <w:sz w:val="24"/>
+            <w:szCs w:val="20"/>
+          </w:rPr>
+          <w:t>http://seqanswers.com/forums/showthread.php?t=21264</w:t>
+        </w:r>
+      </w:hyperlink>
+      <w:r>
+        <w:rPr>
+          <w:rFonts w:ascii="Times New Roman" w:hAnsi="Times New Roman" w:cs="Times New Roman"/>
+          <w:color w:val="000000" w:themeColor="text1"/>
+          <w:sz w:val="24"/>
+          <w:szCs w:val="20"/>
+        </w:rPr>
+        <w:t>. [Accessed: 24- Oct- 2017].</w:t>
+      </w:r>
+    </w:p>
+    <w:p>
+      <w:pPr>
+        <w:rPr>
+          <w:rFonts w:ascii="Times New Roman" w:hAnsi="Times New Roman" w:cs="Times New Roman"/>
+          <w:sz w:val="24"/>
+          <w:szCs w:val="24"/>
+        </w:rPr>
+      </w:pPr>
+    </w:p>
+    <w:p>
+      <w:pPr>
+        <w:rPr>
+          <w:rFonts w:ascii="Times New Roman" w:hAnsi="Times New Roman" w:cs="Times New Roman"/>
+          <w:sz w:val="24"/>
+          <w:szCs w:val="24"/>
+        </w:rPr>
+      </w:pPr>
+    </w:p>
+    <w:p>
+      <w:pPr>
+        <w:rPr>
+          <w:rFonts w:ascii="Times New Roman" w:hAnsi="Times New Roman" w:cs="Times New Roman"/>
+          <w:sz w:val="24"/>
+          <w:szCs w:val="24"/>
+        </w:rPr>
+      </w:pPr>
+    </w:p>
+    <w:p>
+      <w:pPr>
+        <w:rPr>
+          <w:rFonts w:ascii="Times New Roman" w:hAnsi="Times New Roman" w:cs="Times New Roman"/>
+          <w:b/>
+          <w:sz w:val="32"/>
+          <w:szCs w:val="36"/>
+        </w:rPr>
+      </w:pPr>
+      <w:r>
+        <w:rPr>
+          <w:rFonts w:ascii="Times New Roman" w:hAnsi="Times New Roman" w:cs="Times New Roman"/>
+          <w:b/>
+          <w:sz w:val="32"/>
+          <w:szCs w:val="36"/>
+        </w:rPr>
+        <w:t>7</w:t>
+      </w:r>
+      <w:r>
+        <w:rPr>
+          <w:rFonts w:ascii="Times New Roman" w:hAnsi="Times New Roman" w:cs="Times New Roman"/>
+          <w:b/>
+          <w:sz w:val="32"/>
+          <w:szCs w:val="36"/>
+        </w:rPr>
+        <w:tab/>
         <w:t>Appendix</w:t>
       </w:r>
     </w:p>
@@ -1886,7 +3139,7 @@
           <w:sz w:val="24"/>
           <w:szCs w:val="28"/>
         </w:rPr>
-        <w:t>6</w:t>
+        <w:t>7</w:t>
       </w:r>
       <w:r>
         <w:rPr>
@@ -1918,7 +3171,7 @@
     </w:p>
     <w:p>
       <w:pPr>
-        <w:spacing w:line="360" w:lineRule="auto"/>
+        <w:spacing w:line="276" w:lineRule="auto"/>
         <w:rPr>
           <w:rFonts w:ascii="Times New Roman" w:hAnsi="Times New Roman" w:cs="Times New Roman"/>
           <w:sz w:val="24"/>
@@ -1947,18 +3200,9 @@
           <w:sz w:val="24"/>
           <w:szCs w:val="24"/>
         </w:rPr>
-        <w:t xml:space="preserve">can be seen below. </w:t>
-      </w:r>
-      <w:r>
-        <w:rPr>
-          <w:rFonts w:ascii="Times New Roman" w:hAnsi="Times New Roman" w:cs="Times New Roman"/>
-          <w:sz w:val="24"/>
-          <w:szCs w:val="24"/>
-        </w:rPr>
-        <w:lastRenderedPageBreak/>
-        <w:t xml:space="preserve">All bacteria files and the Visual Studio 2017 project can be found at the link here </w:t>
-      </w:r>
-      <w:hyperlink r:id="rId8" w:history="1">
+        <w:t xml:space="preserve">can be seen below. All bacteria files and the Visual Studio 2017 project can be found at the link here </w:t>
+      </w:r>
+      <w:hyperlink r:id="rId13" w:history="1">
         <w:r>
           <w:rPr>
             <w:rStyle w:val="Hyperlink"/>
@@ -5508,6 +6752,7 @@
           <w:sz w:val="19"/>
           <w:szCs w:val="19"/>
         </w:rPr>
+        <w:lastRenderedPageBreak/>
         <w:t>50</w:t>
       </w:r>
       <w:r>
@@ -6478,7 +7723,6 @@
           <w:sz w:val="19"/>
           <w:szCs w:val="19"/>
         </w:rPr>
-        <w:lastRenderedPageBreak/>
         <w:t>61</w:t>
       </w:r>
       <w:r>
@@ -10832,6 +12076,7 @@
           <w:sz w:val="19"/>
           <w:szCs w:val="19"/>
         </w:rPr>
+        <w:lastRenderedPageBreak/>
         <w:t>113</w:t>
       </w:r>
       <w:r>
@@ -11775,7 +13020,6 @@
           <w:sz w:val="19"/>
           <w:szCs w:val="19"/>
         </w:rPr>
-        <w:lastRenderedPageBreak/>
         <w:t>123</w:t>
       </w:r>
       <w:r>
@@ -15404,6 +16648,7 @@
           <w:sz w:val="19"/>
           <w:szCs w:val="19"/>
         </w:rPr>
+        <w:lastRenderedPageBreak/>
         <w:t>175</w:t>
       </w:r>
       <w:r>
@@ -16572,7 +17817,6 @@
           <w:sz w:val="19"/>
           <w:szCs w:val="19"/>
         </w:rPr>
-        <w:lastRenderedPageBreak/>
         <w:t>186</w:t>
       </w:r>
       <w:r>
@@ -20045,6 +21289,7 @@
           <w:sz w:val="19"/>
           <w:szCs w:val="19"/>
         </w:rPr>
+        <w:lastRenderedPageBreak/>
         <w:t>239</w:t>
       </w:r>
       <w:r>
@@ -21191,7 +22436,6 @@
           <w:sz w:val="19"/>
           <w:szCs w:val="19"/>
         </w:rPr>
-        <w:lastRenderedPageBreak/>
         <w:t>250</w:t>
       </w:r>
       <w:r>
@@ -22503,7 +23747,8 @@
           <w:sz w:val="24"/>
           <w:szCs w:val="28"/>
         </w:rPr>
-        <w:t>6.2</w:t>
+        <w:lastRenderedPageBreak/>
+        <w:t>7</w:t>
       </w:r>
       <w:r>
         <w:rPr>
@@ -22512,7 +23757,7 @@
           <w:sz w:val="24"/>
           <w:szCs w:val="28"/>
         </w:rPr>
-        <w:tab/>
+        <w:t>.2</w:t>
       </w:r>
       <w:r>
         <w:rPr>
@@ -22521,12 +23766,21 @@
           <w:sz w:val="24"/>
           <w:szCs w:val="28"/>
         </w:rPr>
+        <w:tab/>
+      </w:r>
+      <w:r>
+        <w:rPr>
+          <w:rFonts w:ascii="Times New Roman" w:hAnsi="Times New Roman" w:cs="Times New Roman"/>
+          <w:b/>
+          <w:sz w:val="24"/>
+          <w:szCs w:val="28"/>
+        </w:rPr>
         <w:t>High Performance and Parallel Code</w:t>
       </w:r>
     </w:p>
     <w:p>
       <w:pPr>
-        <w:spacing w:line="360" w:lineRule="auto"/>
+        <w:spacing w:line="276" w:lineRule="auto"/>
         <w:rPr>
           <w:rFonts w:ascii="Times New Roman" w:hAnsi="Times New Roman" w:cs="Times New Roman"/>
           <w:sz w:val="24"/>
@@ -22539,18 +23793,9 @@
           <w:sz w:val="24"/>
           <w:szCs w:val="24"/>
         </w:rPr>
-        <w:t xml:space="preserve">This code for the Bioinformatics – Genome similarity using Frequency Vectors (C++) application was analysed and tested to provide the correct results in a short time as per the requirement for the CAB401 High Performance and Parallel Computing Assignment. This code can be seen below. All bacteria files, notes taken during testing, code and the Visual </w:t>
-      </w:r>
-      <w:r>
-        <w:rPr>
-          <w:rFonts w:ascii="Times New Roman" w:hAnsi="Times New Roman" w:cs="Times New Roman"/>
-          <w:sz w:val="24"/>
-          <w:szCs w:val="24"/>
-        </w:rPr>
-        <w:lastRenderedPageBreak/>
-        <w:t xml:space="preserve">Studio 2017 project can be found at the link here </w:t>
-      </w:r>
-      <w:hyperlink r:id="rId9" w:history="1">
+        <w:t xml:space="preserve">This code for the Bioinformatics – Genome similarity using Frequency Vectors (C++) application was analysed and tested to provide the correct results in a short time as per the requirement for the CAB401 High Performance and Parallel Computing Assignment. This code can be seen below. All bacteria files, notes taken during testing, code and the Visual Studio 2017 project can be found at the link here </w:t>
+      </w:r>
+      <w:hyperlink r:id="rId14" w:history="1">
         <w:r>
           <w:rPr>
             <w:rStyle w:val="Hyperlink"/>
@@ -26571,6 +27816,7 @@
           <w:sz w:val="19"/>
           <w:szCs w:val="19"/>
         </w:rPr>
+        <w:lastRenderedPageBreak/>
         <w:t>62</w:t>
       </w:r>
       <w:r>
@@ -27102,7 +28348,6 @@
           <w:sz w:val="19"/>
           <w:szCs w:val="19"/>
         </w:rPr>
-        <w:lastRenderedPageBreak/>
         <w:t>69</w:t>
       </w:r>
       <w:r>
@@ -31753,6 +32998,7 @@
           <w:sz w:val="19"/>
           <w:szCs w:val="19"/>
         </w:rPr>
+        <w:lastRenderedPageBreak/>
         <w:t>158</w:t>
       </w:r>
       <w:r>
@@ -32262,7 +33508,6 @@
           <w:sz w:val="19"/>
           <w:szCs w:val="19"/>
         </w:rPr>
-        <w:lastRenderedPageBreak/>
         <w:t>164</w:t>
       </w:r>
       <w:r>
@@ -36786,6 +38031,7 @@
           <w:sz w:val="19"/>
           <w:szCs w:val="19"/>
         </w:rPr>
+        <w:lastRenderedPageBreak/>
         <w:t>230</w:t>
       </w:r>
       <w:r>
@@ -37347,7 +38593,6 @@
           <w:sz w:val="19"/>
           <w:szCs w:val="19"/>
         </w:rPr>
-        <w:lastRenderedPageBreak/>
         <w:t>240</w:t>
       </w:r>
       <w:r>
@@ -41694,6 +42939,7 @@
           <w:sz w:val="19"/>
           <w:szCs w:val="19"/>
         </w:rPr>
+        <w:lastRenderedPageBreak/>
         <w:t>371</w:t>
       </w:r>
       <w:r>
@@ -41918,9 +43164,452 @@
         </w:rPr>
       </w:pPr>
     </w:p>
+    <w:p>
+      <w:pPr>
+        <w:tabs>
+          <w:tab w:val="left" w:pos="720"/>
+          <w:tab w:val="left" w:pos="1440"/>
+          <w:tab w:val="left" w:pos="2160"/>
+        </w:tabs>
+        <w:rPr>
+          <w:rFonts w:ascii="Consolas" w:hAnsi="Consolas" w:cs="Consolas"/>
+          <w:color w:val="000000"/>
+          <w:sz w:val="19"/>
+          <w:szCs w:val="19"/>
+        </w:rPr>
+      </w:pPr>
+    </w:p>
+    <w:p>
+      <w:pPr>
+        <w:tabs>
+          <w:tab w:val="left" w:pos="720"/>
+          <w:tab w:val="left" w:pos="1440"/>
+          <w:tab w:val="left" w:pos="2160"/>
+        </w:tabs>
+        <w:rPr>
+          <w:rFonts w:ascii="Consolas" w:hAnsi="Consolas" w:cs="Consolas"/>
+          <w:color w:val="000000"/>
+          <w:sz w:val="19"/>
+          <w:szCs w:val="19"/>
+        </w:rPr>
+      </w:pPr>
+    </w:p>
+    <w:p>
+      <w:pPr>
+        <w:tabs>
+          <w:tab w:val="left" w:pos="720"/>
+          <w:tab w:val="left" w:pos="1440"/>
+          <w:tab w:val="left" w:pos="2160"/>
+        </w:tabs>
+        <w:rPr>
+          <w:rFonts w:ascii="Consolas" w:hAnsi="Consolas" w:cs="Consolas"/>
+          <w:color w:val="000000"/>
+          <w:sz w:val="19"/>
+          <w:szCs w:val="19"/>
+        </w:rPr>
+      </w:pPr>
+    </w:p>
+    <w:p>
+      <w:pPr>
+        <w:tabs>
+          <w:tab w:val="left" w:pos="720"/>
+          <w:tab w:val="left" w:pos="1440"/>
+          <w:tab w:val="left" w:pos="2160"/>
+        </w:tabs>
+        <w:rPr>
+          <w:rFonts w:ascii="Consolas" w:hAnsi="Consolas" w:cs="Consolas"/>
+          <w:color w:val="000000"/>
+          <w:sz w:val="19"/>
+          <w:szCs w:val="19"/>
+        </w:rPr>
+      </w:pPr>
+    </w:p>
+    <w:p>
+      <w:pPr>
+        <w:tabs>
+          <w:tab w:val="left" w:pos="720"/>
+          <w:tab w:val="left" w:pos="1440"/>
+          <w:tab w:val="left" w:pos="2160"/>
+        </w:tabs>
+        <w:rPr>
+          <w:rFonts w:ascii="Consolas" w:hAnsi="Consolas" w:cs="Consolas"/>
+          <w:color w:val="000000"/>
+          <w:sz w:val="19"/>
+          <w:szCs w:val="19"/>
+        </w:rPr>
+      </w:pPr>
+    </w:p>
+    <w:p>
+      <w:pPr>
+        <w:tabs>
+          <w:tab w:val="left" w:pos="720"/>
+          <w:tab w:val="left" w:pos="1440"/>
+          <w:tab w:val="left" w:pos="2160"/>
+        </w:tabs>
+        <w:rPr>
+          <w:rFonts w:ascii="Consolas" w:hAnsi="Consolas" w:cs="Consolas"/>
+          <w:color w:val="000000"/>
+          <w:sz w:val="19"/>
+          <w:szCs w:val="19"/>
+        </w:rPr>
+      </w:pPr>
+    </w:p>
+    <w:p>
+      <w:pPr>
+        <w:tabs>
+          <w:tab w:val="left" w:pos="720"/>
+          <w:tab w:val="left" w:pos="1440"/>
+          <w:tab w:val="left" w:pos="2160"/>
+        </w:tabs>
+        <w:rPr>
+          <w:rFonts w:ascii="Consolas" w:hAnsi="Consolas" w:cs="Consolas"/>
+          <w:color w:val="000000"/>
+          <w:sz w:val="19"/>
+          <w:szCs w:val="19"/>
+        </w:rPr>
+      </w:pPr>
+    </w:p>
+    <w:p>
+      <w:pPr>
+        <w:tabs>
+          <w:tab w:val="left" w:pos="720"/>
+          <w:tab w:val="left" w:pos="1440"/>
+          <w:tab w:val="left" w:pos="2160"/>
+        </w:tabs>
+        <w:rPr>
+          <w:rFonts w:ascii="Consolas" w:hAnsi="Consolas" w:cs="Consolas"/>
+          <w:color w:val="000000"/>
+          <w:sz w:val="19"/>
+          <w:szCs w:val="19"/>
+        </w:rPr>
+      </w:pPr>
+    </w:p>
+    <w:p>
+      <w:pPr>
+        <w:tabs>
+          <w:tab w:val="left" w:pos="720"/>
+          <w:tab w:val="left" w:pos="1440"/>
+          <w:tab w:val="left" w:pos="2160"/>
+        </w:tabs>
+        <w:rPr>
+          <w:rFonts w:ascii="Consolas" w:hAnsi="Consolas" w:cs="Consolas"/>
+          <w:color w:val="000000"/>
+          <w:sz w:val="19"/>
+          <w:szCs w:val="19"/>
+        </w:rPr>
+      </w:pPr>
+    </w:p>
+    <w:p>
+      <w:pPr>
+        <w:tabs>
+          <w:tab w:val="left" w:pos="720"/>
+          <w:tab w:val="left" w:pos="1440"/>
+          <w:tab w:val="left" w:pos="2160"/>
+        </w:tabs>
+        <w:rPr>
+          <w:rFonts w:ascii="Consolas" w:hAnsi="Consolas" w:cs="Consolas"/>
+          <w:color w:val="000000"/>
+          <w:sz w:val="19"/>
+          <w:szCs w:val="19"/>
+        </w:rPr>
+      </w:pPr>
+    </w:p>
+    <w:p>
+      <w:pPr>
+        <w:tabs>
+          <w:tab w:val="left" w:pos="720"/>
+          <w:tab w:val="left" w:pos="1440"/>
+          <w:tab w:val="left" w:pos="2160"/>
+        </w:tabs>
+        <w:rPr>
+          <w:rFonts w:ascii="Consolas" w:hAnsi="Consolas" w:cs="Consolas"/>
+          <w:color w:val="000000"/>
+          <w:sz w:val="19"/>
+          <w:szCs w:val="19"/>
+        </w:rPr>
+      </w:pPr>
+    </w:p>
+    <w:p>
+      <w:pPr>
+        <w:tabs>
+          <w:tab w:val="left" w:pos="720"/>
+          <w:tab w:val="left" w:pos="1440"/>
+          <w:tab w:val="left" w:pos="2160"/>
+        </w:tabs>
+        <w:rPr>
+          <w:rFonts w:ascii="Consolas" w:hAnsi="Consolas" w:cs="Consolas"/>
+          <w:color w:val="000000"/>
+          <w:sz w:val="19"/>
+          <w:szCs w:val="19"/>
+        </w:rPr>
+      </w:pPr>
+    </w:p>
+    <w:p>
+      <w:pPr>
+        <w:tabs>
+          <w:tab w:val="left" w:pos="720"/>
+          <w:tab w:val="left" w:pos="1440"/>
+          <w:tab w:val="left" w:pos="2160"/>
+        </w:tabs>
+        <w:rPr>
+          <w:rFonts w:ascii="Consolas" w:hAnsi="Consolas" w:cs="Consolas"/>
+          <w:color w:val="000000"/>
+          <w:sz w:val="19"/>
+          <w:szCs w:val="19"/>
+        </w:rPr>
+      </w:pPr>
+    </w:p>
+    <w:p>
+      <w:pPr>
+        <w:tabs>
+          <w:tab w:val="left" w:pos="720"/>
+          <w:tab w:val="left" w:pos="1440"/>
+          <w:tab w:val="left" w:pos="2160"/>
+        </w:tabs>
+        <w:rPr>
+          <w:rFonts w:ascii="Consolas" w:hAnsi="Consolas" w:cs="Consolas"/>
+          <w:color w:val="000000"/>
+          <w:sz w:val="19"/>
+          <w:szCs w:val="19"/>
+        </w:rPr>
+      </w:pPr>
+    </w:p>
+    <w:p>
+      <w:pPr>
+        <w:tabs>
+          <w:tab w:val="left" w:pos="720"/>
+          <w:tab w:val="left" w:pos="1440"/>
+          <w:tab w:val="left" w:pos="2160"/>
+        </w:tabs>
+        <w:rPr>
+          <w:rFonts w:ascii="Consolas" w:hAnsi="Consolas" w:cs="Consolas"/>
+          <w:color w:val="000000"/>
+          <w:sz w:val="19"/>
+          <w:szCs w:val="19"/>
+        </w:rPr>
+      </w:pPr>
+    </w:p>
+    <w:p>
+      <w:pPr>
+        <w:tabs>
+          <w:tab w:val="left" w:pos="720"/>
+          <w:tab w:val="left" w:pos="1440"/>
+          <w:tab w:val="left" w:pos="2160"/>
+        </w:tabs>
+        <w:rPr>
+          <w:rFonts w:ascii="Consolas" w:hAnsi="Consolas" w:cs="Consolas"/>
+          <w:color w:val="000000"/>
+          <w:sz w:val="19"/>
+          <w:szCs w:val="19"/>
+        </w:rPr>
+      </w:pPr>
+    </w:p>
+    <w:p>
+      <w:pPr>
+        <w:tabs>
+          <w:tab w:val="left" w:pos="720"/>
+          <w:tab w:val="left" w:pos="1440"/>
+          <w:tab w:val="left" w:pos="2160"/>
+        </w:tabs>
+        <w:rPr>
+          <w:rFonts w:ascii="Consolas" w:hAnsi="Consolas" w:cs="Consolas"/>
+          <w:color w:val="000000"/>
+          <w:sz w:val="19"/>
+          <w:szCs w:val="19"/>
+        </w:rPr>
+      </w:pPr>
+    </w:p>
+    <w:p>
+      <w:pPr>
+        <w:tabs>
+          <w:tab w:val="left" w:pos="720"/>
+          <w:tab w:val="left" w:pos="1440"/>
+          <w:tab w:val="left" w:pos="2160"/>
+        </w:tabs>
+        <w:rPr>
+          <w:rFonts w:ascii="Consolas" w:hAnsi="Consolas" w:cs="Consolas"/>
+          <w:color w:val="000000"/>
+          <w:sz w:val="19"/>
+          <w:szCs w:val="19"/>
+        </w:rPr>
+      </w:pPr>
+    </w:p>
+    <w:p>
+      <w:pPr>
+        <w:rPr>
+          <w:rFonts w:ascii="Times New Roman" w:hAnsi="Times New Roman" w:cs="Times New Roman"/>
+          <w:b/>
+          <w:sz w:val="24"/>
+          <w:szCs w:val="28"/>
+        </w:rPr>
+      </w:pPr>
+      <w:r>
+        <w:rPr>
+          <w:rFonts w:ascii="Times New Roman" w:hAnsi="Times New Roman" w:cs="Times New Roman"/>
+          <w:b/>
+          <w:sz w:val="24"/>
+          <w:szCs w:val="28"/>
+        </w:rPr>
+        <w:t>7</w:t>
+      </w:r>
+      <w:r>
+        <w:rPr>
+          <w:rFonts w:ascii="Times New Roman" w:hAnsi="Times New Roman" w:cs="Times New Roman"/>
+          <w:b/>
+          <w:sz w:val="24"/>
+          <w:szCs w:val="28"/>
+        </w:rPr>
+        <w:t>.3</w:t>
+      </w:r>
+      <w:r>
+        <w:rPr>
+          <w:rFonts w:ascii="Times New Roman" w:hAnsi="Times New Roman" w:cs="Times New Roman"/>
+          <w:b/>
+          <w:sz w:val="24"/>
+          <w:szCs w:val="28"/>
+        </w:rPr>
+        <w:tab/>
+      </w:r>
+      <w:r>
+        <w:rPr>
+          <w:rFonts w:ascii="Times New Roman" w:hAnsi="Times New Roman" w:cs="Times New Roman"/>
+          <w:b/>
+          <w:sz w:val="24"/>
+          <w:szCs w:val="28"/>
+        </w:rPr>
+        <w:t>Detailed Software Architecture</w:t>
+      </w:r>
+    </w:p>
+    <w:p>
+      <w:pPr>
+        <w:tabs>
+          <w:tab w:val="left" w:pos="720"/>
+          <w:tab w:val="left" w:pos="1440"/>
+          <w:tab w:val="left" w:pos="2160"/>
+        </w:tabs>
+        <w:jc w:val="center"/>
+        <w:rPr>
+          <w:rFonts w:ascii="Consolas" w:hAnsi="Consolas" w:cs="Consolas"/>
+          <w:color w:val="000000"/>
+          <w:sz w:val="19"/>
+          <w:szCs w:val="19"/>
+        </w:rPr>
+      </w:pPr>
+      <w:r>
+        <w:rPr>
+          <w:rFonts w:ascii="Consolas" w:hAnsi="Consolas" w:cs="Consolas"/>
+          <w:noProof/>
+          <w:color w:val="000000"/>
+          <w:sz w:val="19"/>
+          <w:szCs w:val="19"/>
+        </w:rPr>
+        <w:lastRenderedPageBreak/>
+        <w:drawing>
+          <wp:inline distT="0" distB="0" distL="0" distR="0">
+            <wp:extent cx="5507034" cy="8505825"/>
+            <wp:effectExtent l="0" t="0" r="0" b="0"/>
+            <wp:docPr id="8" name="Picture 8"/>
+            <wp:cNvGraphicFramePr>
+              <a:graphicFrameLocks xmlns:a="http://schemas.openxmlformats.org/drawingml/2006/main" noChangeAspect="1"/>
+            </wp:cNvGraphicFramePr>
+            <a:graphic xmlns:a="http://schemas.openxmlformats.org/drawingml/2006/main">
+              <a:graphicData uri="http://schemas.openxmlformats.org/drawingml/2006/picture">
+                <pic:pic xmlns:pic="http://schemas.openxmlformats.org/drawingml/2006/picture">
+                  <pic:nvPicPr>
+                    <pic:cNvPr id="8" name="More Detail Software Architecture.fw.png"/>
+                    <pic:cNvPicPr/>
+                  </pic:nvPicPr>
+                  <pic:blipFill>
+                    <a:blip r:embed="rId8">
+                      <a:extLst>
+                        <a:ext uri="{28A0092B-C50C-407E-A947-70E740481C1C}">
+                          <a14:useLocalDpi xmlns:a14="http://schemas.microsoft.com/office/drawing/2010/main" val="0"/>
+                        </a:ext>
+                      </a:extLst>
+                    </a:blip>
+                    <a:stretch>
+                      <a:fillRect/>
+                    </a:stretch>
+                  </pic:blipFill>
+                  <pic:spPr>
+                    <a:xfrm>
+                      <a:off x="0" y="0"/>
+                      <a:ext cx="5520026" cy="8525891"/>
+                    </a:xfrm>
+                    <a:prstGeom prst="rect">
+                      <a:avLst/>
+                    </a:prstGeom>
+                  </pic:spPr>
+                </pic:pic>
+              </a:graphicData>
+            </a:graphic>
+          </wp:inline>
+        </w:drawing>
+      </w:r>
+    </w:p>
+    <w:p>
+      <w:pPr>
+        <w:tabs>
+          <w:tab w:val="left" w:pos="720"/>
+          <w:tab w:val="left" w:pos="1440"/>
+          <w:tab w:val="left" w:pos="2160"/>
+        </w:tabs>
+        <w:rPr>
+          <w:rFonts w:ascii="Consolas" w:hAnsi="Consolas" w:cs="Consolas"/>
+          <w:color w:val="000000"/>
+          <w:sz w:val="19"/>
+          <w:szCs w:val="19"/>
+        </w:rPr>
+      </w:pPr>
+    </w:p>
+    <w:p>
+      <w:pPr>
+        <w:tabs>
+          <w:tab w:val="left" w:pos="720"/>
+          <w:tab w:val="left" w:pos="1440"/>
+          <w:tab w:val="left" w:pos="2160"/>
+        </w:tabs>
+        <w:rPr>
+          <w:rFonts w:ascii="Consolas" w:hAnsi="Consolas" w:cs="Consolas"/>
+          <w:color w:val="000000"/>
+          <w:sz w:val="19"/>
+          <w:szCs w:val="19"/>
+        </w:rPr>
+      </w:pPr>
+    </w:p>
+    <w:p>
+      <w:pPr>
+        <w:tabs>
+          <w:tab w:val="left" w:pos="720"/>
+          <w:tab w:val="left" w:pos="1440"/>
+          <w:tab w:val="left" w:pos="2160"/>
+        </w:tabs>
+        <w:rPr>
+          <w:rFonts w:ascii="Consolas" w:hAnsi="Consolas" w:cs="Consolas"/>
+          <w:color w:val="000000"/>
+          <w:sz w:val="19"/>
+          <w:szCs w:val="19"/>
+        </w:rPr>
+      </w:pPr>
+    </w:p>
+    <w:p>
+      <w:pPr>
+        <w:tabs>
+          <w:tab w:val="left" w:pos="720"/>
+          <w:tab w:val="left" w:pos="1440"/>
+          <w:tab w:val="left" w:pos="2160"/>
+        </w:tabs>
+        <w:rPr>
+          <w:rFonts w:ascii="Consolas" w:hAnsi="Consolas" w:cs="Consolas"/>
+          <w:color w:val="000000"/>
+          <w:sz w:val="19"/>
+          <w:szCs w:val="19"/>
+        </w:rPr>
+      </w:pPr>
+    </w:p>
     <w:sectPr>
-      <w:headerReference w:type="default" r:id="rId10"/>
-      <w:footerReference w:type="default" r:id="rId11"/>
+      <w:headerReference w:type="default" r:id="rId15"/>
+      <w:footerReference w:type="default" r:id="rId16"/>
       <w:pgSz w:w="11906" w:h="16838"/>
       <w:pgMar w:top="1440" w:right="1440" w:bottom="1440" w:left="1440" w:header="0" w:footer="0" w:gutter="0"/>
       <w:cols w:space="720"/>
@@ -42948,7 +44637,7 @@
 </file>
 
 <file path=customXml/itemProps1.xml><?xml version="1.0" encoding="utf-8"?>
-<ds:datastoreItem xmlns:ds="http://schemas.openxmlformats.org/officeDocument/2006/customXml" ds:itemID="{1EC8FC10-676C-41CE-BF5E-5D326C726A5F}">
+<ds:datastoreItem xmlns:ds="http://schemas.openxmlformats.org/officeDocument/2006/customXml" ds:itemID="{28014817-E841-486E-95E5-69732ED816CD}">
   <ds:schemaRefs>
     <ds:schemaRef ds:uri="http://schemas.openxmlformats.org/officeDocument/2006/bibliography"/>
   </ds:schemaRefs>

</xml_diff>

<commit_message>
Version 1 of Submissin to Blackboard
</commit_message>
<xml_diff>
--- a/Report/Report.docx
+++ b/Report/Report.docx
@@ -142,7 +142,23 @@
           <w:color w:val="auto"/>
           <w:sz w:val="24"/>
         </w:rPr>
-        <w:t xml:space="preserve"> The detailed software architecture can be found in full in section 7.3 of the Appendix of this report. </w:t>
+        <w:t xml:space="preserve"> The detailed software architecture can be found in full in section </w:t>
+      </w:r>
+      <w:r>
+        <w:rPr>
+          <w:rFonts w:ascii="Times New Roman" w:hAnsi="Times New Roman" w:cs="Times New Roman"/>
+          <w:color w:val="auto"/>
+          <w:sz w:val="24"/>
+        </w:rPr>
+        <w:t>6.3</w:t>
+      </w:r>
+      <w:r>
+        <w:rPr>
+          <w:rFonts w:ascii="Times New Roman" w:hAnsi="Times New Roman" w:cs="Times New Roman"/>
+          <w:color w:val="auto"/>
+          <w:sz w:val="24"/>
+        </w:rPr>
+        <w:t xml:space="preserve"> of the Appendix of this report. </w:t>
       </w:r>
     </w:p>
     <w:p>
@@ -1730,7 +1746,39 @@
           <w:color w:val="auto"/>
           <w:sz w:val="24"/>
         </w:rPr>
-        <w:t>1 software architecture can be found in section 7.4 of this report. Bacteria Class – Part 2 software architecture can be found in section 7.5 of this report.</w:t>
+        <w:t xml:space="preserve">1 software architecture can be found in section </w:t>
+      </w:r>
+      <w:r>
+        <w:rPr>
+          <w:rFonts w:ascii="Times New Roman" w:hAnsi="Times New Roman" w:cs="Times New Roman"/>
+          <w:color w:val="auto"/>
+          <w:sz w:val="24"/>
+        </w:rPr>
+        <w:t>6.4</w:t>
+      </w:r>
+      <w:r>
+        <w:rPr>
+          <w:rFonts w:ascii="Times New Roman" w:hAnsi="Times New Roman" w:cs="Times New Roman"/>
+          <w:color w:val="auto"/>
+          <w:sz w:val="24"/>
+        </w:rPr>
+        <w:t xml:space="preserve"> of this report. Bacteria Class – Part 2 software architecture can be found in section </w:t>
+      </w:r>
+      <w:r>
+        <w:rPr>
+          <w:rFonts w:ascii="Times New Roman" w:hAnsi="Times New Roman" w:cs="Times New Roman"/>
+          <w:color w:val="auto"/>
+          <w:sz w:val="24"/>
+        </w:rPr>
+        <w:t>6.5</w:t>
+      </w:r>
+      <w:r>
+        <w:rPr>
+          <w:rFonts w:ascii="Times New Roman" w:hAnsi="Times New Roman" w:cs="Times New Roman"/>
+          <w:color w:val="auto"/>
+          <w:sz w:val="24"/>
+        </w:rPr>
+        <w:t xml:space="preserve"> of this report.</w:t>
       </w:r>
     </w:p>
     <w:p>
@@ -1870,7 +1918,7 @@
           <w:sz w:val="24"/>
           <w:szCs w:val="28"/>
         </w:rPr>
-        <w:t>.4</w:t>
+        <w:t>.6</w:t>
       </w:r>
       <w:r>
         <w:rPr>
@@ -1960,7 +2008,23 @@
           <w:color w:val="auto"/>
           <w:sz w:val="24"/>
         </w:rPr>
-        <w:t xml:space="preserve"> and in section 7.6 of the appendices in this report</w:t>
+        <w:t xml:space="preserve"> and in section </w:t>
+      </w:r>
+      <w:r>
+        <w:rPr>
+          <w:rFonts w:ascii="Times New Roman" w:hAnsi="Times New Roman" w:cs="Times New Roman"/>
+          <w:color w:val="auto"/>
+          <w:sz w:val="24"/>
+        </w:rPr>
+        <w:t>6.6</w:t>
+      </w:r>
+      <w:r>
+        <w:rPr>
+          <w:rFonts w:ascii="Times New Roman" w:hAnsi="Times New Roman" w:cs="Times New Roman"/>
+          <w:color w:val="auto"/>
+          <w:sz w:val="24"/>
+        </w:rPr>
+        <w:t xml:space="preserve"> of the appendices in this report</w:t>
       </w:r>
       <w:r>
         <w:rPr>
@@ -3088,7 +3152,23 @@
           <w:color w:val="auto"/>
           <w:sz w:val="24"/>
         </w:rPr>
-        <w:t>. This section of code can be found in section 7.1 of the appendix, lines 239 to 243.</w:t>
+        <w:t xml:space="preserve">. This section of code can be found in section </w:t>
+      </w:r>
+      <w:r>
+        <w:rPr>
+          <w:rFonts w:ascii="Times New Roman" w:hAnsi="Times New Roman" w:cs="Times New Roman"/>
+          <w:color w:val="auto"/>
+          <w:sz w:val="24"/>
+        </w:rPr>
+        <w:t>6.1</w:t>
+      </w:r>
+      <w:r>
+        <w:rPr>
+          <w:rFonts w:ascii="Times New Roman" w:hAnsi="Times New Roman" w:cs="Times New Roman"/>
+          <w:color w:val="auto"/>
+          <w:sz w:val="24"/>
+        </w:rPr>
+        <w:t xml:space="preserve"> of the appendix, lines 239 to 243.</w:t>
       </w:r>
     </w:p>
     <w:p>
@@ -3138,7 +3218,23 @@
           <w:color w:val="auto"/>
           <w:sz w:val="24"/>
         </w:rPr>
-        <w:t>This section of code can be found in section 7.1 of the appendix, lines 245 to 252.</w:t>
+        <w:t xml:space="preserve">This section of code can be found in section </w:t>
+      </w:r>
+      <w:r>
+        <w:rPr>
+          <w:rFonts w:ascii="Times New Roman" w:hAnsi="Times New Roman" w:cs="Times New Roman"/>
+          <w:color w:val="auto"/>
+          <w:sz w:val="24"/>
+        </w:rPr>
+        <w:t>6.1</w:t>
+      </w:r>
+      <w:r>
+        <w:rPr>
+          <w:rFonts w:ascii="Times New Roman" w:hAnsi="Times New Roman" w:cs="Times New Roman"/>
+          <w:color w:val="auto"/>
+          <w:sz w:val="24"/>
+        </w:rPr>
+        <w:t xml:space="preserve"> of the appendix, lines 245 to 252.</w:t>
       </w:r>
     </w:p>
     <w:p>
@@ -3558,7 +3654,39 @@
           <w:color w:val="auto"/>
           <w:sz w:val="24"/>
         </w:rPr>
-        <w:t xml:space="preserve">108 to 109 at section 7.1 of this report, parallelisation resulted with no additional performance gain. The second for-loop, at lines 112 to 113 at section 7.1 of this report, parallelisation resulted with no additional performance gain. </w:t>
+        <w:t xml:space="preserve">108 to 109 at section </w:t>
+      </w:r>
+      <w:r>
+        <w:rPr>
+          <w:rFonts w:ascii="Times New Roman" w:hAnsi="Times New Roman" w:cs="Times New Roman"/>
+          <w:color w:val="auto"/>
+          <w:sz w:val="24"/>
+        </w:rPr>
+        <w:t>6.1</w:t>
+      </w:r>
+      <w:r>
+        <w:rPr>
+          <w:rFonts w:ascii="Times New Roman" w:hAnsi="Times New Roman" w:cs="Times New Roman"/>
+          <w:color w:val="auto"/>
+          <w:sz w:val="24"/>
+        </w:rPr>
+        <w:t xml:space="preserve"> of this report, parallelisation resulted with no additional performance gain. The second for-loop, at lines 112 to 113 at section </w:t>
+      </w:r>
+      <w:r>
+        <w:rPr>
+          <w:rFonts w:ascii="Times New Roman" w:hAnsi="Times New Roman" w:cs="Times New Roman"/>
+          <w:color w:val="auto"/>
+          <w:sz w:val="24"/>
+        </w:rPr>
+        <w:t>6.1</w:t>
+      </w:r>
+      <w:r>
+        <w:rPr>
+          <w:rFonts w:ascii="Times New Roman" w:hAnsi="Times New Roman" w:cs="Times New Roman"/>
+          <w:color w:val="auto"/>
+          <w:sz w:val="24"/>
+        </w:rPr>
+        <w:t xml:space="preserve"> of this report, parallelisation resulted with no additional performance gain. </w:t>
       </w:r>
     </w:p>
     <w:p>
@@ -3584,7 +3712,23 @@
           <w:color w:val="auto"/>
           <w:sz w:val="24"/>
         </w:rPr>
-        <w:t xml:space="preserve">, at lines 117 to 118 at section 7.1 of this report, </w:t>
+        <w:t xml:space="preserve">, at lines 117 to 118 at section </w:t>
+      </w:r>
+      <w:r>
+        <w:rPr>
+          <w:rFonts w:ascii="Times New Roman" w:hAnsi="Times New Roman" w:cs="Times New Roman"/>
+          <w:color w:val="auto"/>
+          <w:sz w:val="24"/>
+        </w:rPr>
+        <w:t>6.1</w:t>
+      </w:r>
+      <w:r>
+        <w:rPr>
+          <w:rFonts w:ascii="Times New Roman" w:hAnsi="Times New Roman" w:cs="Times New Roman"/>
+          <w:color w:val="auto"/>
+          <w:sz w:val="24"/>
+        </w:rPr>
+        <w:t xml:space="preserve"> of this report, </w:t>
       </w:r>
       <w:proofErr w:type="spellStart"/>
       <w:r>
@@ -3636,7 +3780,7 @@
           <w:color w:val="auto"/>
           <w:sz w:val="24"/>
         </w:rPr>
-        <w:t>The fourth for-loop, at lines 158 to 166 at section 7.1 of this report,</w:t>
+        <w:t xml:space="preserve">The fourth for-loop, at lines 158 to 166 at section </w:t>
       </w:r>
       <w:r>
         <w:rPr>
@@ -3644,6 +3788,22 @@
           <w:color w:val="auto"/>
           <w:sz w:val="24"/>
         </w:rPr>
+        <w:t>6.1</w:t>
+      </w:r>
+      <w:r>
+        <w:rPr>
+          <w:rFonts w:ascii="Times New Roman" w:hAnsi="Times New Roman" w:cs="Times New Roman"/>
+          <w:color w:val="auto"/>
+          <w:sz w:val="24"/>
+        </w:rPr>
+        <w:t xml:space="preserve"> of this report,</w:t>
+      </w:r>
+      <w:r>
+        <w:rPr>
+          <w:rFonts w:ascii="Times New Roman" w:hAnsi="Times New Roman" w:cs="Times New Roman"/>
+          <w:color w:val="auto"/>
+          <w:sz w:val="24"/>
+        </w:rPr>
         <w:t xml:space="preserve"> also had different outcomes when using the </w:t>
       </w:r>
       <w:proofErr w:type="spellStart"/>
@@ -3746,7 +3906,23 @@
           <w:color w:val="auto"/>
           <w:sz w:val="24"/>
         </w:rPr>
-        <w:t xml:space="preserve"> sections were utilised to split up the work load over numerous threads. However, this continued to cause a memory access violation at locations at the second for-loop, lines 112 to 113 section 7.1 of this report.</w:t>
+        <w:t xml:space="preserve"> sections were utilised to split up the work load over numerous threads. However, this continued to cause a memory access violation at locations at the second for-loop, lines 112 to 113 section </w:t>
+      </w:r>
+      <w:r>
+        <w:rPr>
+          <w:rFonts w:ascii="Times New Roman" w:hAnsi="Times New Roman" w:cs="Times New Roman"/>
+          <w:color w:val="auto"/>
+          <w:sz w:val="24"/>
+        </w:rPr>
+        <w:t>6.1</w:t>
+      </w:r>
+      <w:r>
+        <w:rPr>
+          <w:rFonts w:ascii="Times New Roman" w:hAnsi="Times New Roman" w:cs="Times New Roman"/>
+          <w:color w:val="auto"/>
+          <w:sz w:val="24"/>
+        </w:rPr>
+        <w:t xml:space="preserve"> of this report.</w:t>
       </w:r>
       <w:r>
         <w:rPr>
@@ -3860,7 +4036,23 @@
           <w:color w:val="auto"/>
           <w:sz w:val="24"/>
         </w:rPr>
-        <w:t xml:space="preserve"> 195 to 219 in section 7.1 in the appendices of this report. This while-loop was tested with </w:t>
+        <w:t xml:space="preserve"> 195 to 219 in section </w:t>
+      </w:r>
+      <w:r>
+        <w:rPr>
+          <w:rFonts w:ascii="Times New Roman" w:hAnsi="Times New Roman" w:cs="Times New Roman"/>
+          <w:color w:val="auto"/>
+          <w:sz w:val="24"/>
+        </w:rPr>
+        <w:t>6.1</w:t>
+      </w:r>
+      <w:r>
+        <w:rPr>
+          <w:rFonts w:ascii="Times New Roman" w:hAnsi="Times New Roman" w:cs="Times New Roman"/>
+          <w:color w:val="auto"/>
+          <w:sz w:val="24"/>
+        </w:rPr>
+        <w:t xml:space="preserve"> in the appendices of this report. This while-loop was tested with </w:t>
       </w:r>
       <w:proofErr w:type="spellStart"/>
       <w:r>
@@ -3896,7 +4088,23 @@
           <w:color w:val="auto"/>
           <w:sz w:val="24"/>
         </w:rPr>
-        <w:t xml:space="preserve"> parallel technique was also used on the while-loops from lines 220 to 231 in section 7.1 of this report. The result had no changes to the time taken for the application. These while loops were then split into </w:t>
+        <w:t xml:space="preserve"> parallel technique was also used on the while-loops from lines 220 to 231 in section </w:t>
+      </w:r>
+      <w:r>
+        <w:rPr>
+          <w:rFonts w:ascii="Times New Roman" w:hAnsi="Times New Roman" w:cs="Times New Roman"/>
+          <w:color w:val="auto"/>
+          <w:sz w:val="24"/>
+        </w:rPr>
+        <w:t>6.1</w:t>
+      </w:r>
+      <w:r>
+        <w:rPr>
+          <w:rFonts w:ascii="Times New Roman" w:hAnsi="Times New Roman" w:cs="Times New Roman"/>
+          <w:color w:val="auto"/>
+          <w:sz w:val="24"/>
+        </w:rPr>
+        <w:t xml:space="preserve"> of this report. The result had no changes to the time taken for the application. These while loops were then split into </w:t>
       </w:r>
       <w:proofErr w:type="spellStart"/>
       <w:r>
@@ -4190,7 +4398,23 @@
           <w:color w:val="auto"/>
           <w:sz w:val="24"/>
         </w:rPr>
-        <w:t>This section of the report includes the code from the original Bioinformatics – Genome Similarity Using Frequency Vectors application in comparison to the new high-performance version. These code changes will start from the top most changes down to the bottom of the code.</w:t>
+        <w:t>This section of the report includes the code from the original Bioinformatics – Genome Similarity Using Frequency Vectors appli</w:t>
+      </w:r>
+      <w:r>
+        <w:rPr>
+          <w:rFonts w:ascii="Times New Roman" w:hAnsi="Times New Roman" w:cs="Times New Roman"/>
+          <w:color w:val="auto"/>
+          <w:sz w:val="24"/>
+        </w:rPr>
+        <w:t xml:space="preserve">cation in comparison to the final parallelised </w:t>
+      </w:r>
+      <w:r>
+        <w:rPr>
+          <w:rFonts w:ascii="Times New Roman" w:hAnsi="Times New Roman" w:cs="Times New Roman"/>
+          <w:color w:val="auto"/>
+          <w:sz w:val="24"/>
+        </w:rPr>
+        <w:t>version. These code changes will start from the top most changes down to the bottom of the code.</w:t>
       </w:r>
     </w:p>
     <w:p>
@@ -7835,7 +8059,15 @@
           <w:color w:val="auto"/>
           <w:sz w:val="24"/>
         </w:rPr>
-        <w:t>High Performance Code for Compare All Bacteria Function</w:t>
+        <w:t>Parallelised</w:t>
+      </w:r>
+      <w:r>
+        <w:rPr>
+          <w:rFonts w:ascii="Times New Roman" w:hAnsi="Times New Roman" w:cs="Times New Roman"/>
+          <w:color w:val="auto"/>
+          <w:sz w:val="24"/>
+        </w:rPr>
+        <w:t xml:space="preserve"> Code for Compare All Bacteria Function</w:t>
       </w:r>
     </w:p>
     <w:p>
@@ -7854,7 +8086,39 @@
           <w:sz w:val="24"/>
         </w:rPr>
         <w:lastRenderedPageBreak/>
-        <w:t>The complete version of the code for the original version of the application can be found in section 7.1 of the appendices. The complete version of the code for the parallelised version of the application can be found in section 7.2 of the appendices. In Figure 12, there are missing lines of code. These lines were removed as they are commented notes taken during the analysis and parallelisation process.</w:t>
+        <w:t xml:space="preserve">The complete version of the code for the original version of the application can be found in section </w:t>
+      </w:r>
+      <w:r>
+        <w:rPr>
+          <w:rFonts w:ascii="Times New Roman" w:hAnsi="Times New Roman" w:cs="Times New Roman"/>
+          <w:color w:val="auto"/>
+          <w:sz w:val="24"/>
+        </w:rPr>
+        <w:t>6.1</w:t>
+      </w:r>
+      <w:r>
+        <w:rPr>
+          <w:rFonts w:ascii="Times New Roman" w:hAnsi="Times New Roman" w:cs="Times New Roman"/>
+          <w:color w:val="auto"/>
+          <w:sz w:val="24"/>
+        </w:rPr>
+        <w:t xml:space="preserve"> of the appendices. The complete version of the code for the parallelised version of the application can be found in section </w:t>
+      </w:r>
+      <w:r>
+        <w:rPr>
+          <w:rFonts w:ascii="Times New Roman" w:hAnsi="Times New Roman" w:cs="Times New Roman"/>
+          <w:color w:val="auto"/>
+          <w:sz w:val="24"/>
+        </w:rPr>
+        <w:t>6.2</w:t>
+      </w:r>
+      <w:r>
+        <w:rPr>
+          <w:rFonts w:ascii="Times New Roman" w:hAnsi="Times New Roman" w:cs="Times New Roman"/>
+          <w:color w:val="auto"/>
+          <w:sz w:val="24"/>
+        </w:rPr>
+        <w:t xml:space="preserve"> of the appendices. In Figure 12, there are missing lines of code. These lines were removed as they are commented notes taken during the analysis and parallelisation process.</w:t>
       </w:r>
     </w:p>
     <w:p>
@@ -8324,7 +8588,14 @@
                 <w:rFonts w:ascii="Times New Roman" w:hAnsi="Times New Roman" w:cs="Times New Roman"/>
                 <w:sz w:val="24"/>
               </w:rPr>
-              <w:t xml:space="preserve">Figure 14: High Performance </w:t>
+              <w:t xml:space="preserve">Figure 14: </w:t>
+            </w:r>
+            <w:r>
+              <w:rPr>
+                <w:rFonts w:ascii="Times New Roman" w:hAnsi="Times New Roman" w:cs="Times New Roman"/>
+                <w:sz w:val="24"/>
+              </w:rPr>
+              <w:t xml:space="preserve">Parallel </w:t>
             </w:r>
             <w:r>
               <w:rPr>
@@ -8466,7 +8737,14 @@
                 <w:rFonts w:ascii="Times New Roman" w:hAnsi="Times New Roman" w:cs="Times New Roman"/>
                 <w:sz w:val="24"/>
               </w:rPr>
-              <w:t>: High Performance Loading Bacteria</w:t>
+              <w:t xml:space="preserve">: Parallel </w:t>
+            </w:r>
+            <w:r>
+              <w:rPr>
+                <w:rFonts w:ascii="Times New Roman" w:hAnsi="Times New Roman" w:cs="Times New Roman"/>
+                <w:sz w:val="24"/>
+              </w:rPr>
+              <w:t>Loading Bacteria</w:t>
             </w:r>
             <w:r>
               <w:rPr>
@@ -8620,10 +8898,10 @@
             <v:path o:extrusionok="f" gradientshapeok="t" o:connecttype="rect"/>
             <o:lock v:ext="edit" aspectratio="t"/>
           </v:shapetype>
-          <v:shape id="_x0000_i1025" type="#_x0000_t75" style="width:413.65pt;height:243.15pt" o:ole="">
+          <v:shape id="_x0000_i1025" type="#_x0000_t75" style="width:414pt;height:243pt" o:ole="">
             <v:imagedata r:id="rId18" o:title="" croptop="-485f"/>
           </v:shape>
-          <o:OLEObject Type="Embed" ProgID="PBrush" ShapeID="_x0000_i1025" DrawAspect="Content" ObjectID="_1570482237" r:id="rId19"/>
+          <o:OLEObject Type="Embed" ProgID="PBrush" ShapeID="_x0000_i1025" DrawAspect="Content" ObjectID="_1570559714" r:id="rId19"/>
         </w:object>
       </w:r>
     </w:p>
@@ -8650,7 +8928,21 @@
           <w:rFonts w:ascii="Times New Roman" w:hAnsi="Times New Roman" w:cs="Times New Roman"/>
           <w:sz w:val="24"/>
         </w:rPr>
-        <w:t xml:space="preserve">: Original </w:t>
+        <w:t xml:space="preserve">: </w:t>
+      </w:r>
+      <w:r>
+        <w:rPr>
+          <w:rFonts w:ascii="Times New Roman" w:hAnsi="Times New Roman" w:cs="Times New Roman"/>
+          <w:sz w:val="24"/>
+        </w:rPr>
+        <w:t>Sequential</w:t>
+      </w:r>
+      <w:r>
+        <w:rPr>
+          <w:rFonts w:ascii="Times New Roman" w:hAnsi="Times New Roman" w:cs="Times New Roman"/>
+          <w:sz w:val="24"/>
+        </w:rPr>
+        <w:t xml:space="preserve"> </w:t>
       </w:r>
       <w:r>
         <w:rPr>
@@ -8758,7 +9050,14 @@
           <w:rFonts w:ascii="Times New Roman" w:hAnsi="Times New Roman" w:cs="Times New Roman"/>
           <w:sz w:val="24"/>
         </w:rPr>
-        <w:t>High Performance Application Memory and CPU Usage</w:t>
+        <w:t>Parallelised</w:t>
+      </w:r>
+      <w:r>
+        <w:rPr>
+          <w:rFonts w:ascii="Times New Roman" w:hAnsi="Times New Roman" w:cs="Times New Roman"/>
+          <w:sz w:val="24"/>
+        </w:rPr>
+        <w:t xml:space="preserve"> Application Memory and CPU Usage</w:t>
       </w:r>
     </w:p>
     <w:p>
@@ -9998,7 +10297,15 @@
           <w:color w:val="auto"/>
           <w:sz w:val="24"/>
         </w:rPr>
-        <w:t>High Performance Nested For-Loop in Order</w:t>
+        <w:t xml:space="preserve">Parallelised </w:t>
+      </w:r>
+      <w:r>
+        <w:rPr>
+          <w:rFonts w:ascii="Times New Roman" w:hAnsi="Times New Roman" w:cs="Times New Roman"/>
+          <w:color w:val="auto"/>
+          <w:sz w:val="24"/>
+        </w:rPr>
+        <w:t>Nested For-Loop in Order</w:t>
       </w:r>
     </w:p>
     <w:p>
@@ -10116,10 +10423,10 @@
             </w:pPr>
             <w:r>
               <w:object w:dxaOrig="3840" w:dyaOrig="7680">
-                <v:shape id="_x0000_i1026" type="#_x0000_t75" style="width:188.85pt;height:1in" o:ole="">
+                <v:shape id="_x0000_i1026" type="#_x0000_t75" style="width:189pt;height:1in" o:ole="">
                   <v:imagedata r:id="rId21" o:title="" croptop="3840f" cropbottom="49408f" cropleft="1024f"/>
                 </v:shape>
-                <o:OLEObject Type="Embed" ProgID="PBrush" ShapeID="_x0000_i1026" DrawAspect="Content" ObjectID="_1570482238" r:id="rId22"/>
+                <o:OLEObject Type="Embed" ProgID="PBrush" ShapeID="_x0000_i1026" DrawAspect="Content" ObjectID="_1570559715" r:id="rId22"/>
               </w:object>
             </w:r>
           </w:p>
@@ -10169,10 +10476,10 @@
             </w:pPr>
             <w:r>
               <w:object w:dxaOrig="3900" w:dyaOrig="7710">
-                <v:shape id="_x0000_i1027" type="#_x0000_t75" style="width:189.5pt;height:72.7pt" o:ole="">
+                <v:shape id="_x0000_i1027" type="#_x0000_t75" style="width:189.75pt;height:72.75pt" o:ole="">
                   <v:imagedata r:id="rId23" o:title="" croptop="4208f" cropbottom="48960f" cropright="1764f"/>
                 </v:shape>
-                <o:OLEObject Type="Embed" ProgID="PBrush" ShapeID="_x0000_i1027" DrawAspect="Content" ObjectID="_1570482239" r:id="rId24"/>
+                <o:OLEObject Type="Embed" ProgID="PBrush" ShapeID="_x0000_i1027" DrawAspect="Content" ObjectID="_1570559716" r:id="rId24"/>
               </w:object>
             </w:r>
           </w:p>
@@ -10412,23 +10719,33 @@
         <w:tab/>
         <w:t>Time Taken for Execution of Sequential and Parallelised Application</w:t>
       </w:r>
-    </w:p>
-    <w:p>
-      <w:pPr>
-        <w:rPr>
-          <w:rFonts w:ascii="Times New Roman" w:hAnsi="Times New Roman" w:cs="Times New Roman"/>
+      <w:r>
+        <w:rPr>
+          <w:rFonts w:ascii="Times New Roman" w:hAnsi="Times New Roman" w:cs="Times New Roman"/>
+          <w:b/>
           <w:color w:val="auto"/>
           <w:sz w:val="24"/>
           <w:szCs w:val="24"/>
         </w:rPr>
-      </w:pPr>
-      <w:r>
+        <w:t>s</w:t>
+      </w:r>
+    </w:p>
+    <w:p>
+      <w:pPr>
         <w:rPr>
           <w:rFonts w:ascii="Times New Roman" w:hAnsi="Times New Roman" w:cs="Times New Roman"/>
           <w:color w:val="auto"/>
           <w:sz w:val="24"/>
           <w:szCs w:val="24"/>
         </w:rPr>
+      </w:pPr>
+      <w:r>
+        <w:rPr>
+          <w:rFonts w:ascii="Times New Roman" w:hAnsi="Times New Roman" w:cs="Times New Roman"/>
+          <w:color w:val="auto"/>
+          <w:sz w:val="24"/>
+          <w:szCs w:val="24"/>
+        </w:rPr>
         <w:t>The systems specification for this machine can be found in section 2.1.3 of this report.</w:t>
       </w:r>
     </w:p>
@@ -10466,6 +10783,35 @@
           <w:szCs w:val="24"/>
         </w:rPr>
         <w:t xml:space="preserve"> application. The application was executed five times and the average mean time was calculated.</w:t>
+      </w:r>
+      <w:r>
+        <w:rPr>
+          <w:rFonts w:ascii="Times New Roman" w:hAnsi="Times New Roman" w:cs="Times New Roman"/>
+          <w:color w:val="auto"/>
+          <w:sz w:val="24"/>
+          <w:szCs w:val="24"/>
+        </w:rPr>
+        <w:t xml:space="preserve"> The parallelised version had each </w:t>
+      </w:r>
+      <w:proofErr w:type="spellStart"/>
+      <w:r>
+        <w:rPr>
+          <w:rFonts w:ascii="Times New Roman" w:hAnsi="Times New Roman" w:cs="Times New Roman"/>
+          <w:color w:val="auto"/>
+          <w:sz w:val="24"/>
+          <w:szCs w:val="24"/>
+        </w:rPr>
+        <w:t>OpenMP</w:t>
+      </w:r>
+      <w:proofErr w:type="spellEnd"/>
+      <w:r>
+        <w:rPr>
+          <w:rFonts w:ascii="Times New Roman" w:hAnsi="Times New Roman" w:cs="Times New Roman"/>
+          <w:color w:val="auto"/>
+          <w:sz w:val="24"/>
+          <w:szCs w:val="24"/>
+        </w:rPr>
+        <w:t xml:space="preserve"> line of code set to the specified number of threads below.</w:t>
       </w:r>
     </w:p>
     <w:tbl>
@@ -10897,21 +11243,37 @@
           </w:tcPr>
           <w:p>
             <w:pPr>
+              <w:pStyle w:val="NoSpacing"/>
               <w:rPr>
                 <w:rFonts w:ascii="Times New Roman" w:hAnsi="Times New Roman" w:cs="Times New Roman"/>
-                <w:color w:val="auto"/>
                 <w:sz w:val="24"/>
-                <w:szCs w:val="24"/>
               </w:rPr>
             </w:pPr>
             <w:r>
               <w:rPr>
                 <w:rFonts w:ascii="Times New Roman" w:hAnsi="Times New Roman" w:cs="Times New Roman"/>
-                <w:color w:val="auto"/>
                 <w:sz w:val="24"/>
-                <w:szCs w:val="24"/>
               </w:rPr>
               <w:t>High Performance</w:t>
+            </w:r>
+            <w:r>
+              <w:rPr>
+                <w:rFonts w:ascii="Times New Roman" w:hAnsi="Times New Roman" w:cs="Times New Roman"/>
+                <w:sz w:val="24"/>
+              </w:rPr>
+              <w:t xml:space="preserve"> </w:t>
+            </w:r>
+          </w:p>
+          <w:p>
+            <w:pPr>
+              <w:pStyle w:val="NoSpacing"/>
+            </w:pPr>
+            <w:r>
+              <w:rPr>
+                <w:rFonts w:ascii="Times New Roman" w:hAnsi="Times New Roman" w:cs="Times New Roman"/>
+                <w:sz w:val="24"/>
+              </w:rPr>
+              <w:t>(1 Thread)</w:t>
             </w:r>
           </w:p>
         </w:tc>
@@ -10935,7 +11297,476 @@
                 <w:sz w:val="24"/>
                 <w:szCs w:val="24"/>
               </w:rPr>
-              <w:t>17 secs</w:t>
+              <w:t>29</w:t>
+            </w:r>
+            <w:r>
+              <w:rPr>
+                <w:rFonts w:ascii="Times New Roman" w:hAnsi="Times New Roman" w:cs="Times New Roman"/>
+                <w:color w:val="auto"/>
+                <w:sz w:val="24"/>
+                <w:szCs w:val="24"/>
+              </w:rPr>
+              <w:t xml:space="preserve"> secs</w:t>
+            </w:r>
+          </w:p>
+        </w:tc>
+        <w:tc>
+          <w:tcPr>
+            <w:tcW w:w="1134" w:type="dxa"/>
+          </w:tcPr>
+          <w:p>
+            <w:pPr>
+              <w:rPr>
+                <w:rFonts w:ascii="Times New Roman" w:hAnsi="Times New Roman" w:cs="Times New Roman"/>
+                <w:color w:val="auto"/>
+                <w:sz w:val="24"/>
+                <w:szCs w:val="24"/>
+              </w:rPr>
+            </w:pPr>
+            <w:r>
+              <w:rPr>
+                <w:rFonts w:ascii="Times New Roman" w:hAnsi="Times New Roman" w:cs="Times New Roman"/>
+                <w:color w:val="auto"/>
+                <w:sz w:val="24"/>
+                <w:szCs w:val="24"/>
+              </w:rPr>
+              <w:t>29</w:t>
+            </w:r>
+            <w:r>
+              <w:rPr>
+                <w:rFonts w:ascii="Times New Roman" w:hAnsi="Times New Roman" w:cs="Times New Roman"/>
+                <w:color w:val="auto"/>
+                <w:sz w:val="24"/>
+                <w:szCs w:val="24"/>
+              </w:rPr>
+              <w:t xml:space="preserve"> secs</w:t>
+            </w:r>
+          </w:p>
+        </w:tc>
+        <w:tc>
+          <w:tcPr>
+            <w:tcW w:w="992" w:type="dxa"/>
+          </w:tcPr>
+          <w:p>
+            <w:pPr>
+              <w:rPr>
+                <w:rFonts w:ascii="Times New Roman" w:hAnsi="Times New Roman" w:cs="Times New Roman"/>
+                <w:color w:val="auto"/>
+                <w:sz w:val="24"/>
+                <w:szCs w:val="24"/>
+              </w:rPr>
+            </w:pPr>
+            <w:r>
+              <w:rPr>
+                <w:rFonts w:ascii="Times New Roman" w:hAnsi="Times New Roman" w:cs="Times New Roman"/>
+                <w:color w:val="auto"/>
+                <w:sz w:val="24"/>
+                <w:szCs w:val="24"/>
+              </w:rPr>
+              <w:t>29</w:t>
+            </w:r>
+            <w:r>
+              <w:rPr>
+                <w:rFonts w:ascii="Times New Roman" w:hAnsi="Times New Roman" w:cs="Times New Roman"/>
+                <w:color w:val="auto"/>
+                <w:sz w:val="24"/>
+                <w:szCs w:val="24"/>
+              </w:rPr>
+              <w:t xml:space="preserve"> secs</w:t>
+            </w:r>
+          </w:p>
+        </w:tc>
+        <w:tc>
+          <w:tcPr>
+            <w:tcW w:w="992" w:type="dxa"/>
+          </w:tcPr>
+          <w:p>
+            <w:pPr>
+              <w:rPr>
+                <w:rFonts w:ascii="Times New Roman" w:hAnsi="Times New Roman" w:cs="Times New Roman"/>
+                <w:color w:val="auto"/>
+                <w:sz w:val="24"/>
+                <w:szCs w:val="24"/>
+              </w:rPr>
+            </w:pPr>
+            <w:r>
+              <w:rPr>
+                <w:rFonts w:ascii="Times New Roman" w:hAnsi="Times New Roman" w:cs="Times New Roman"/>
+                <w:color w:val="auto"/>
+                <w:sz w:val="24"/>
+                <w:szCs w:val="24"/>
+              </w:rPr>
+              <w:t>29</w:t>
+            </w:r>
+            <w:r>
+              <w:rPr>
+                <w:rFonts w:ascii="Times New Roman" w:hAnsi="Times New Roman" w:cs="Times New Roman"/>
+                <w:color w:val="auto"/>
+                <w:sz w:val="24"/>
+                <w:szCs w:val="24"/>
+              </w:rPr>
+              <w:t xml:space="preserve"> secs</w:t>
+            </w:r>
+          </w:p>
+        </w:tc>
+        <w:tc>
+          <w:tcPr>
+            <w:tcW w:w="1134" w:type="dxa"/>
+          </w:tcPr>
+          <w:p>
+            <w:pPr>
+              <w:rPr>
+                <w:rFonts w:ascii="Times New Roman" w:hAnsi="Times New Roman" w:cs="Times New Roman"/>
+                <w:color w:val="auto"/>
+                <w:sz w:val="24"/>
+                <w:szCs w:val="24"/>
+              </w:rPr>
+            </w:pPr>
+            <w:r>
+              <w:rPr>
+                <w:rFonts w:ascii="Times New Roman" w:hAnsi="Times New Roman" w:cs="Times New Roman"/>
+                <w:color w:val="auto"/>
+                <w:sz w:val="24"/>
+                <w:szCs w:val="24"/>
+              </w:rPr>
+              <w:t>29</w:t>
+            </w:r>
+            <w:r>
+              <w:rPr>
+                <w:rFonts w:ascii="Times New Roman" w:hAnsi="Times New Roman" w:cs="Times New Roman"/>
+                <w:color w:val="auto"/>
+                <w:sz w:val="24"/>
+                <w:szCs w:val="24"/>
+              </w:rPr>
+              <w:t xml:space="preserve"> secs</w:t>
+            </w:r>
+          </w:p>
+        </w:tc>
+        <w:tc>
+          <w:tcPr>
+            <w:tcW w:w="1276" w:type="dxa"/>
+          </w:tcPr>
+          <w:p>
+            <w:pPr>
+              <w:rPr>
+                <w:rFonts w:ascii="Times New Roman" w:hAnsi="Times New Roman" w:cs="Times New Roman"/>
+                <w:b/>
+                <w:color w:val="auto"/>
+                <w:sz w:val="24"/>
+                <w:szCs w:val="24"/>
+              </w:rPr>
+            </w:pPr>
+            <w:r>
+              <w:rPr>
+                <w:rFonts w:ascii="Times New Roman" w:hAnsi="Times New Roman" w:cs="Times New Roman"/>
+                <w:b/>
+                <w:color w:val="auto"/>
+                <w:sz w:val="24"/>
+                <w:szCs w:val="24"/>
+              </w:rPr>
+              <w:t>29.0</w:t>
+            </w:r>
+            <w:r>
+              <w:rPr>
+                <w:rFonts w:ascii="Times New Roman" w:hAnsi="Times New Roman" w:cs="Times New Roman"/>
+                <w:b/>
+                <w:color w:val="auto"/>
+                <w:sz w:val="24"/>
+                <w:szCs w:val="24"/>
+              </w:rPr>
+              <w:t xml:space="preserve"> secs</w:t>
+            </w:r>
+          </w:p>
+        </w:tc>
+      </w:tr>
+      <w:tr>
+        <w:tc>
+          <w:tcPr>
+            <w:tcW w:w="2552" w:type="dxa"/>
+          </w:tcPr>
+          <w:p>
+            <w:pPr>
+              <w:pStyle w:val="NoSpacing"/>
+              <w:rPr>
+                <w:rFonts w:ascii="Times New Roman" w:hAnsi="Times New Roman" w:cs="Times New Roman"/>
+                <w:sz w:val="24"/>
+              </w:rPr>
+            </w:pPr>
+            <w:r>
+              <w:rPr>
+                <w:rFonts w:ascii="Times New Roman" w:hAnsi="Times New Roman" w:cs="Times New Roman"/>
+                <w:sz w:val="24"/>
+              </w:rPr>
+              <w:t xml:space="preserve">High Performance </w:t>
+            </w:r>
+          </w:p>
+          <w:p>
+            <w:pPr>
+              <w:pStyle w:val="NoSpacing"/>
+            </w:pPr>
+            <w:r>
+              <w:rPr>
+                <w:rFonts w:ascii="Times New Roman" w:hAnsi="Times New Roman" w:cs="Times New Roman"/>
+                <w:sz w:val="24"/>
+              </w:rPr>
+              <w:t>(2</w:t>
+            </w:r>
+            <w:r>
+              <w:rPr>
+                <w:rFonts w:ascii="Times New Roman" w:hAnsi="Times New Roman" w:cs="Times New Roman"/>
+                <w:sz w:val="24"/>
+              </w:rPr>
+              <w:t xml:space="preserve"> Thread</w:t>
+            </w:r>
+            <w:r>
+              <w:rPr>
+                <w:rFonts w:ascii="Times New Roman" w:hAnsi="Times New Roman" w:cs="Times New Roman"/>
+                <w:sz w:val="24"/>
+              </w:rPr>
+              <w:t>s</w:t>
+            </w:r>
+            <w:r>
+              <w:rPr>
+                <w:rFonts w:ascii="Times New Roman" w:hAnsi="Times New Roman" w:cs="Times New Roman"/>
+                <w:sz w:val="24"/>
+              </w:rPr>
+              <w:t>)</w:t>
+            </w:r>
+          </w:p>
+        </w:tc>
+        <w:tc>
+          <w:tcPr>
+            <w:tcW w:w="1134" w:type="dxa"/>
+          </w:tcPr>
+          <w:p>
+            <w:pPr>
+              <w:rPr>
+                <w:rFonts w:ascii="Times New Roman" w:hAnsi="Times New Roman" w:cs="Times New Roman"/>
+                <w:color w:val="auto"/>
+                <w:sz w:val="24"/>
+                <w:szCs w:val="24"/>
+              </w:rPr>
+            </w:pPr>
+            <w:r>
+              <w:rPr>
+                <w:rFonts w:ascii="Times New Roman" w:hAnsi="Times New Roman" w:cs="Times New Roman"/>
+                <w:color w:val="auto"/>
+                <w:sz w:val="24"/>
+                <w:szCs w:val="24"/>
+              </w:rPr>
+              <w:t>20 secs</w:t>
+            </w:r>
+          </w:p>
+        </w:tc>
+        <w:tc>
+          <w:tcPr>
+            <w:tcW w:w="1134" w:type="dxa"/>
+          </w:tcPr>
+          <w:p>
+            <w:pPr>
+              <w:rPr>
+                <w:rFonts w:ascii="Times New Roman" w:hAnsi="Times New Roman" w:cs="Times New Roman"/>
+                <w:color w:val="auto"/>
+                <w:sz w:val="24"/>
+                <w:szCs w:val="24"/>
+              </w:rPr>
+            </w:pPr>
+            <w:r>
+              <w:rPr>
+                <w:rFonts w:ascii="Times New Roman" w:hAnsi="Times New Roman" w:cs="Times New Roman"/>
+                <w:color w:val="auto"/>
+                <w:sz w:val="24"/>
+                <w:szCs w:val="24"/>
+              </w:rPr>
+              <w:t>20 secs</w:t>
+            </w:r>
+          </w:p>
+        </w:tc>
+        <w:tc>
+          <w:tcPr>
+            <w:tcW w:w="992" w:type="dxa"/>
+          </w:tcPr>
+          <w:p>
+            <w:pPr>
+              <w:rPr>
+                <w:rFonts w:ascii="Times New Roman" w:hAnsi="Times New Roman" w:cs="Times New Roman"/>
+                <w:color w:val="auto"/>
+                <w:sz w:val="24"/>
+                <w:szCs w:val="24"/>
+              </w:rPr>
+            </w:pPr>
+            <w:r>
+              <w:rPr>
+                <w:rFonts w:ascii="Times New Roman" w:hAnsi="Times New Roman" w:cs="Times New Roman"/>
+                <w:color w:val="auto"/>
+                <w:sz w:val="24"/>
+                <w:szCs w:val="24"/>
+              </w:rPr>
+              <w:t>20 secs</w:t>
+            </w:r>
+          </w:p>
+        </w:tc>
+        <w:tc>
+          <w:tcPr>
+            <w:tcW w:w="992" w:type="dxa"/>
+          </w:tcPr>
+          <w:p>
+            <w:pPr>
+              <w:rPr>
+                <w:rFonts w:ascii="Times New Roman" w:hAnsi="Times New Roman" w:cs="Times New Roman"/>
+                <w:color w:val="auto"/>
+                <w:sz w:val="24"/>
+                <w:szCs w:val="24"/>
+              </w:rPr>
+            </w:pPr>
+            <w:r>
+              <w:rPr>
+                <w:rFonts w:ascii="Times New Roman" w:hAnsi="Times New Roman" w:cs="Times New Roman"/>
+                <w:color w:val="auto"/>
+                <w:sz w:val="24"/>
+                <w:szCs w:val="24"/>
+              </w:rPr>
+              <w:t>20 secs</w:t>
+            </w:r>
+          </w:p>
+        </w:tc>
+        <w:tc>
+          <w:tcPr>
+            <w:tcW w:w="1134" w:type="dxa"/>
+          </w:tcPr>
+          <w:p>
+            <w:pPr>
+              <w:rPr>
+                <w:rFonts w:ascii="Times New Roman" w:hAnsi="Times New Roman" w:cs="Times New Roman"/>
+                <w:color w:val="auto"/>
+                <w:sz w:val="24"/>
+                <w:szCs w:val="24"/>
+              </w:rPr>
+            </w:pPr>
+            <w:r>
+              <w:rPr>
+                <w:rFonts w:ascii="Times New Roman" w:hAnsi="Times New Roman" w:cs="Times New Roman"/>
+                <w:color w:val="auto"/>
+                <w:sz w:val="24"/>
+                <w:szCs w:val="24"/>
+              </w:rPr>
+              <w:t>20 secs</w:t>
+            </w:r>
+          </w:p>
+        </w:tc>
+        <w:tc>
+          <w:tcPr>
+            <w:tcW w:w="1276" w:type="dxa"/>
+          </w:tcPr>
+          <w:p>
+            <w:pPr>
+              <w:rPr>
+                <w:rFonts w:ascii="Times New Roman" w:hAnsi="Times New Roman" w:cs="Times New Roman"/>
+                <w:b/>
+                <w:color w:val="auto"/>
+                <w:sz w:val="24"/>
+                <w:szCs w:val="24"/>
+              </w:rPr>
+            </w:pPr>
+            <w:r>
+              <w:rPr>
+                <w:rFonts w:ascii="Times New Roman" w:hAnsi="Times New Roman" w:cs="Times New Roman"/>
+                <w:b/>
+                <w:color w:val="auto"/>
+                <w:sz w:val="24"/>
+                <w:szCs w:val="24"/>
+              </w:rPr>
+              <w:t>20.0</w:t>
+            </w:r>
+            <w:r>
+              <w:rPr>
+                <w:rFonts w:ascii="Times New Roman" w:hAnsi="Times New Roman" w:cs="Times New Roman"/>
+                <w:b/>
+                <w:color w:val="auto"/>
+                <w:sz w:val="24"/>
+                <w:szCs w:val="24"/>
+              </w:rPr>
+              <w:t xml:space="preserve"> secs</w:t>
+            </w:r>
+          </w:p>
+        </w:tc>
+      </w:tr>
+      <w:tr>
+        <w:tc>
+          <w:tcPr>
+            <w:tcW w:w="2552" w:type="dxa"/>
+          </w:tcPr>
+          <w:p>
+            <w:pPr>
+              <w:pStyle w:val="NoSpacing"/>
+              <w:rPr>
+                <w:rFonts w:ascii="Times New Roman" w:hAnsi="Times New Roman" w:cs="Times New Roman"/>
+                <w:sz w:val="24"/>
+              </w:rPr>
+            </w:pPr>
+            <w:r>
+              <w:rPr>
+                <w:rFonts w:ascii="Times New Roman" w:hAnsi="Times New Roman" w:cs="Times New Roman"/>
+                <w:sz w:val="24"/>
+              </w:rPr>
+              <w:t xml:space="preserve">High Performance </w:t>
+            </w:r>
+          </w:p>
+          <w:p>
+            <w:pPr>
+              <w:pStyle w:val="NoSpacing"/>
+            </w:pPr>
+            <w:r>
+              <w:rPr>
+                <w:rFonts w:ascii="Times New Roman" w:hAnsi="Times New Roman" w:cs="Times New Roman"/>
+                <w:sz w:val="24"/>
+              </w:rPr>
+              <w:t>(3</w:t>
+            </w:r>
+            <w:r>
+              <w:rPr>
+                <w:rFonts w:ascii="Times New Roman" w:hAnsi="Times New Roman" w:cs="Times New Roman"/>
+                <w:sz w:val="24"/>
+              </w:rPr>
+              <w:t xml:space="preserve"> Thread</w:t>
+            </w:r>
+            <w:r>
+              <w:rPr>
+                <w:rFonts w:ascii="Times New Roman" w:hAnsi="Times New Roman" w:cs="Times New Roman"/>
+                <w:sz w:val="24"/>
+              </w:rPr>
+              <w:t>s</w:t>
+            </w:r>
+            <w:r>
+              <w:rPr>
+                <w:rFonts w:ascii="Times New Roman" w:hAnsi="Times New Roman" w:cs="Times New Roman"/>
+                <w:sz w:val="24"/>
+              </w:rPr>
+              <w:t>)</w:t>
+            </w:r>
+          </w:p>
+        </w:tc>
+        <w:tc>
+          <w:tcPr>
+            <w:tcW w:w="1134" w:type="dxa"/>
+          </w:tcPr>
+          <w:p>
+            <w:pPr>
+              <w:rPr>
+                <w:rFonts w:ascii="Times New Roman" w:hAnsi="Times New Roman" w:cs="Times New Roman"/>
+                <w:color w:val="auto"/>
+                <w:sz w:val="24"/>
+                <w:szCs w:val="24"/>
+              </w:rPr>
+            </w:pPr>
+            <w:r>
+              <w:rPr>
+                <w:rFonts w:ascii="Times New Roman" w:hAnsi="Times New Roman" w:cs="Times New Roman"/>
+                <w:color w:val="auto"/>
+                <w:sz w:val="24"/>
+                <w:szCs w:val="24"/>
+              </w:rPr>
+              <w:t>18 secs</w:t>
             </w:r>
           </w:p>
         </w:tc>
@@ -10984,6 +11815,440 @@
                 <w:szCs w:val="24"/>
               </w:rPr>
               <w:t>17 secs</w:t>
+            </w:r>
+          </w:p>
+        </w:tc>
+        <w:tc>
+          <w:tcPr>
+            <w:tcW w:w="992" w:type="dxa"/>
+          </w:tcPr>
+          <w:p>
+            <w:pPr>
+              <w:rPr>
+                <w:rFonts w:ascii="Times New Roman" w:hAnsi="Times New Roman" w:cs="Times New Roman"/>
+                <w:color w:val="auto"/>
+                <w:sz w:val="24"/>
+                <w:szCs w:val="24"/>
+              </w:rPr>
+            </w:pPr>
+            <w:r>
+              <w:rPr>
+                <w:rFonts w:ascii="Times New Roman" w:hAnsi="Times New Roman" w:cs="Times New Roman"/>
+                <w:color w:val="auto"/>
+                <w:sz w:val="24"/>
+                <w:szCs w:val="24"/>
+              </w:rPr>
+              <w:t>17 secs</w:t>
+            </w:r>
+          </w:p>
+        </w:tc>
+        <w:tc>
+          <w:tcPr>
+            <w:tcW w:w="1134" w:type="dxa"/>
+          </w:tcPr>
+          <w:p>
+            <w:pPr>
+              <w:rPr>
+                <w:rFonts w:ascii="Times New Roman" w:hAnsi="Times New Roman" w:cs="Times New Roman"/>
+                <w:color w:val="auto"/>
+                <w:sz w:val="24"/>
+                <w:szCs w:val="24"/>
+              </w:rPr>
+            </w:pPr>
+            <w:r>
+              <w:rPr>
+                <w:rFonts w:ascii="Times New Roman" w:hAnsi="Times New Roman" w:cs="Times New Roman"/>
+                <w:color w:val="auto"/>
+                <w:sz w:val="24"/>
+                <w:szCs w:val="24"/>
+              </w:rPr>
+              <w:t>17 secs</w:t>
+            </w:r>
+          </w:p>
+        </w:tc>
+        <w:tc>
+          <w:tcPr>
+            <w:tcW w:w="1276" w:type="dxa"/>
+          </w:tcPr>
+          <w:p>
+            <w:pPr>
+              <w:rPr>
+                <w:rFonts w:ascii="Times New Roman" w:hAnsi="Times New Roman" w:cs="Times New Roman"/>
+                <w:b/>
+                <w:color w:val="auto"/>
+                <w:sz w:val="24"/>
+                <w:szCs w:val="24"/>
+              </w:rPr>
+            </w:pPr>
+            <w:r>
+              <w:rPr>
+                <w:rFonts w:ascii="Times New Roman" w:hAnsi="Times New Roman" w:cs="Times New Roman"/>
+                <w:b/>
+                <w:color w:val="auto"/>
+                <w:sz w:val="24"/>
+                <w:szCs w:val="24"/>
+              </w:rPr>
+              <w:t>1</w:t>
+            </w:r>
+            <w:r>
+              <w:rPr>
+                <w:rFonts w:ascii="Times New Roman" w:hAnsi="Times New Roman" w:cs="Times New Roman"/>
+                <w:b/>
+                <w:color w:val="auto"/>
+                <w:sz w:val="24"/>
+                <w:szCs w:val="24"/>
+              </w:rPr>
+              <w:t>6.2</w:t>
+            </w:r>
+            <w:r>
+              <w:rPr>
+                <w:rFonts w:ascii="Times New Roman" w:hAnsi="Times New Roman" w:cs="Times New Roman"/>
+                <w:b/>
+                <w:color w:val="auto"/>
+                <w:sz w:val="24"/>
+                <w:szCs w:val="24"/>
+              </w:rPr>
+              <w:t xml:space="preserve"> secs</w:t>
+            </w:r>
+          </w:p>
+        </w:tc>
+      </w:tr>
+      <w:tr>
+        <w:tc>
+          <w:tcPr>
+            <w:tcW w:w="2552" w:type="dxa"/>
+          </w:tcPr>
+          <w:p>
+            <w:pPr>
+              <w:pStyle w:val="NoSpacing"/>
+              <w:rPr>
+                <w:rFonts w:ascii="Times New Roman" w:hAnsi="Times New Roman" w:cs="Times New Roman"/>
+                <w:sz w:val="24"/>
+              </w:rPr>
+            </w:pPr>
+            <w:r>
+              <w:rPr>
+                <w:rFonts w:ascii="Times New Roman" w:hAnsi="Times New Roman" w:cs="Times New Roman"/>
+                <w:sz w:val="24"/>
+              </w:rPr>
+              <w:t xml:space="preserve">High Performance </w:t>
+            </w:r>
+          </w:p>
+          <w:p>
+            <w:pPr>
+              <w:pStyle w:val="NoSpacing"/>
+            </w:pPr>
+            <w:r>
+              <w:rPr>
+                <w:rFonts w:ascii="Times New Roman" w:hAnsi="Times New Roman" w:cs="Times New Roman"/>
+                <w:sz w:val="24"/>
+              </w:rPr>
+              <w:t>(4</w:t>
+            </w:r>
+            <w:r>
+              <w:rPr>
+                <w:rFonts w:ascii="Times New Roman" w:hAnsi="Times New Roman" w:cs="Times New Roman"/>
+                <w:sz w:val="24"/>
+              </w:rPr>
+              <w:t xml:space="preserve"> Thread</w:t>
+            </w:r>
+            <w:r>
+              <w:rPr>
+                <w:rFonts w:ascii="Times New Roman" w:hAnsi="Times New Roman" w:cs="Times New Roman"/>
+                <w:sz w:val="24"/>
+              </w:rPr>
+              <w:t>s</w:t>
+            </w:r>
+            <w:r>
+              <w:rPr>
+                <w:rFonts w:ascii="Times New Roman" w:hAnsi="Times New Roman" w:cs="Times New Roman"/>
+                <w:sz w:val="24"/>
+              </w:rPr>
+              <w:t>)</w:t>
+            </w:r>
+          </w:p>
+        </w:tc>
+        <w:tc>
+          <w:tcPr>
+            <w:tcW w:w="1134" w:type="dxa"/>
+          </w:tcPr>
+          <w:p>
+            <w:pPr>
+              <w:rPr>
+                <w:rFonts w:ascii="Times New Roman" w:hAnsi="Times New Roman" w:cs="Times New Roman"/>
+                <w:color w:val="auto"/>
+                <w:sz w:val="24"/>
+                <w:szCs w:val="24"/>
+              </w:rPr>
+            </w:pPr>
+            <w:r>
+              <w:rPr>
+                <w:rFonts w:ascii="Times New Roman" w:hAnsi="Times New Roman" w:cs="Times New Roman"/>
+                <w:color w:val="auto"/>
+                <w:sz w:val="24"/>
+                <w:szCs w:val="24"/>
+              </w:rPr>
+              <w:t>16 secs</w:t>
+            </w:r>
+          </w:p>
+        </w:tc>
+        <w:tc>
+          <w:tcPr>
+            <w:tcW w:w="1134" w:type="dxa"/>
+          </w:tcPr>
+          <w:p>
+            <w:pPr>
+              <w:rPr>
+                <w:rFonts w:ascii="Times New Roman" w:hAnsi="Times New Roman" w:cs="Times New Roman"/>
+                <w:color w:val="auto"/>
+                <w:sz w:val="24"/>
+                <w:szCs w:val="24"/>
+              </w:rPr>
+            </w:pPr>
+            <w:r>
+              <w:rPr>
+                <w:rFonts w:ascii="Times New Roman" w:hAnsi="Times New Roman" w:cs="Times New Roman"/>
+                <w:color w:val="auto"/>
+                <w:sz w:val="24"/>
+                <w:szCs w:val="24"/>
+              </w:rPr>
+              <w:t>17 secs</w:t>
+            </w:r>
+          </w:p>
+        </w:tc>
+        <w:tc>
+          <w:tcPr>
+            <w:tcW w:w="992" w:type="dxa"/>
+          </w:tcPr>
+          <w:p>
+            <w:pPr>
+              <w:rPr>
+                <w:rFonts w:ascii="Times New Roman" w:hAnsi="Times New Roman" w:cs="Times New Roman"/>
+                <w:color w:val="auto"/>
+                <w:sz w:val="24"/>
+                <w:szCs w:val="24"/>
+              </w:rPr>
+            </w:pPr>
+            <w:r>
+              <w:rPr>
+                <w:rFonts w:ascii="Times New Roman" w:hAnsi="Times New Roman" w:cs="Times New Roman"/>
+                <w:color w:val="auto"/>
+                <w:sz w:val="24"/>
+                <w:szCs w:val="24"/>
+              </w:rPr>
+              <w:t>17 secs</w:t>
+            </w:r>
+          </w:p>
+        </w:tc>
+        <w:tc>
+          <w:tcPr>
+            <w:tcW w:w="992" w:type="dxa"/>
+          </w:tcPr>
+          <w:p>
+            <w:pPr>
+              <w:rPr>
+                <w:rFonts w:ascii="Times New Roman" w:hAnsi="Times New Roman" w:cs="Times New Roman"/>
+                <w:color w:val="auto"/>
+                <w:sz w:val="24"/>
+                <w:szCs w:val="24"/>
+              </w:rPr>
+            </w:pPr>
+            <w:r>
+              <w:rPr>
+                <w:rFonts w:ascii="Times New Roman" w:hAnsi="Times New Roman" w:cs="Times New Roman"/>
+                <w:color w:val="auto"/>
+                <w:sz w:val="24"/>
+                <w:szCs w:val="24"/>
+              </w:rPr>
+              <w:t>17 secs</w:t>
+            </w:r>
+          </w:p>
+        </w:tc>
+        <w:tc>
+          <w:tcPr>
+            <w:tcW w:w="1134" w:type="dxa"/>
+          </w:tcPr>
+          <w:p>
+            <w:pPr>
+              <w:rPr>
+                <w:rFonts w:ascii="Times New Roman" w:hAnsi="Times New Roman" w:cs="Times New Roman"/>
+                <w:color w:val="auto"/>
+                <w:sz w:val="24"/>
+                <w:szCs w:val="24"/>
+              </w:rPr>
+            </w:pPr>
+            <w:r>
+              <w:rPr>
+                <w:rFonts w:ascii="Times New Roman" w:hAnsi="Times New Roman" w:cs="Times New Roman"/>
+                <w:color w:val="auto"/>
+                <w:sz w:val="24"/>
+                <w:szCs w:val="24"/>
+              </w:rPr>
+              <w:t>17 secs</w:t>
+            </w:r>
+          </w:p>
+        </w:tc>
+        <w:tc>
+          <w:tcPr>
+            <w:tcW w:w="1276" w:type="dxa"/>
+          </w:tcPr>
+          <w:p>
+            <w:pPr>
+              <w:rPr>
+                <w:rFonts w:ascii="Times New Roman" w:hAnsi="Times New Roman" w:cs="Times New Roman"/>
+                <w:b/>
+                <w:color w:val="auto"/>
+                <w:sz w:val="24"/>
+                <w:szCs w:val="24"/>
+              </w:rPr>
+            </w:pPr>
+            <w:r>
+              <w:rPr>
+                <w:rFonts w:ascii="Times New Roman" w:hAnsi="Times New Roman" w:cs="Times New Roman"/>
+                <w:b/>
+                <w:color w:val="auto"/>
+                <w:sz w:val="24"/>
+                <w:szCs w:val="24"/>
+              </w:rPr>
+              <w:t>16.8</w:t>
+            </w:r>
+            <w:r>
+              <w:rPr>
+                <w:rFonts w:ascii="Times New Roman" w:hAnsi="Times New Roman" w:cs="Times New Roman"/>
+                <w:b/>
+                <w:color w:val="auto"/>
+                <w:sz w:val="24"/>
+                <w:szCs w:val="24"/>
+              </w:rPr>
+              <w:t xml:space="preserve"> secs</w:t>
+            </w:r>
+          </w:p>
+        </w:tc>
+      </w:tr>
+      <w:tr>
+        <w:tc>
+          <w:tcPr>
+            <w:tcW w:w="2552" w:type="dxa"/>
+          </w:tcPr>
+          <w:p>
+            <w:pPr>
+              <w:pStyle w:val="NoSpacing"/>
+              <w:rPr>
+                <w:rFonts w:ascii="Times New Roman" w:hAnsi="Times New Roman" w:cs="Times New Roman"/>
+                <w:sz w:val="24"/>
+              </w:rPr>
+            </w:pPr>
+            <w:r>
+              <w:rPr>
+                <w:rFonts w:ascii="Times New Roman" w:hAnsi="Times New Roman" w:cs="Times New Roman"/>
+                <w:sz w:val="24"/>
+              </w:rPr>
+              <w:t xml:space="preserve">High Performance </w:t>
+            </w:r>
+          </w:p>
+          <w:p>
+            <w:pPr>
+              <w:pStyle w:val="NoSpacing"/>
+            </w:pPr>
+            <w:r>
+              <w:rPr>
+                <w:rFonts w:ascii="Times New Roman" w:hAnsi="Times New Roman" w:cs="Times New Roman"/>
+                <w:sz w:val="24"/>
+              </w:rPr>
+              <w:t>(5</w:t>
+            </w:r>
+            <w:r>
+              <w:rPr>
+                <w:rFonts w:ascii="Times New Roman" w:hAnsi="Times New Roman" w:cs="Times New Roman"/>
+                <w:sz w:val="24"/>
+              </w:rPr>
+              <w:t xml:space="preserve"> Thread</w:t>
+            </w:r>
+            <w:r>
+              <w:rPr>
+                <w:rFonts w:ascii="Times New Roman" w:hAnsi="Times New Roman" w:cs="Times New Roman"/>
+                <w:sz w:val="24"/>
+              </w:rPr>
+              <w:t>s</w:t>
+            </w:r>
+            <w:r>
+              <w:rPr>
+                <w:rFonts w:ascii="Times New Roman" w:hAnsi="Times New Roman" w:cs="Times New Roman"/>
+                <w:sz w:val="24"/>
+              </w:rPr>
+              <w:t>)</w:t>
+            </w:r>
+          </w:p>
+        </w:tc>
+        <w:tc>
+          <w:tcPr>
+            <w:tcW w:w="1134" w:type="dxa"/>
+          </w:tcPr>
+          <w:p>
+            <w:pPr>
+              <w:rPr>
+                <w:rFonts w:ascii="Times New Roman" w:hAnsi="Times New Roman" w:cs="Times New Roman"/>
+                <w:color w:val="auto"/>
+                <w:sz w:val="24"/>
+                <w:szCs w:val="24"/>
+              </w:rPr>
+            </w:pPr>
+            <w:r>
+              <w:rPr>
+                <w:rFonts w:ascii="Times New Roman" w:hAnsi="Times New Roman" w:cs="Times New Roman"/>
+                <w:color w:val="auto"/>
+                <w:sz w:val="24"/>
+                <w:szCs w:val="24"/>
+              </w:rPr>
+              <w:t>16 secs</w:t>
+            </w:r>
+          </w:p>
+        </w:tc>
+        <w:tc>
+          <w:tcPr>
+            <w:tcW w:w="1134" w:type="dxa"/>
+          </w:tcPr>
+          <w:p>
+            <w:pPr>
+              <w:rPr>
+                <w:rFonts w:ascii="Times New Roman" w:hAnsi="Times New Roman" w:cs="Times New Roman"/>
+                <w:color w:val="auto"/>
+                <w:sz w:val="24"/>
+                <w:szCs w:val="24"/>
+              </w:rPr>
+            </w:pPr>
+            <w:r>
+              <w:rPr>
+                <w:rFonts w:ascii="Times New Roman" w:hAnsi="Times New Roman" w:cs="Times New Roman"/>
+                <w:color w:val="auto"/>
+                <w:sz w:val="24"/>
+                <w:szCs w:val="24"/>
+              </w:rPr>
+              <w:t>16 secs</w:t>
+            </w:r>
+          </w:p>
+        </w:tc>
+        <w:tc>
+          <w:tcPr>
+            <w:tcW w:w="992" w:type="dxa"/>
+          </w:tcPr>
+          <w:p>
+            <w:pPr>
+              <w:rPr>
+                <w:rFonts w:ascii="Times New Roman" w:hAnsi="Times New Roman" w:cs="Times New Roman"/>
+                <w:color w:val="auto"/>
+                <w:sz w:val="24"/>
+                <w:szCs w:val="24"/>
+              </w:rPr>
+            </w:pPr>
+            <w:r>
+              <w:rPr>
+                <w:rFonts w:ascii="Times New Roman" w:hAnsi="Times New Roman" w:cs="Times New Roman"/>
+                <w:color w:val="auto"/>
+                <w:sz w:val="24"/>
+                <w:szCs w:val="24"/>
+              </w:rPr>
+              <w:t>16 secs</w:t>
             </w:r>
           </w:p>
         </w:tc>
@@ -11057,7 +12322,660 @@
                 <w:sz w:val="24"/>
                 <w:szCs w:val="24"/>
               </w:rPr>
-              <w:t>16.4 secs</w:t>
+              <w:t>16.0</w:t>
+            </w:r>
+            <w:r>
+              <w:rPr>
+                <w:rFonts w:ascii="Times New Roman" w:hAnsi="Times New Roman" w:cs="Times New Roman"/>
+                <w:b/>
+                <w:color w:val="auto"/>
+                <w:sz w:val="24"/>
+                <w:szCs w:val="24"/>
+              </w:rPr>
+              <w:t xml:space="preserve"> secs</w:t>
+            </w:r>
+          </w:p>
+        </w:tc>
+      </w:tr>
+      <w:tr>
+        <w:tc>
+          <w:tcPr>
+            <w:tcW w:w="2552" w:type="dxa"/>
+          </w:tcPr>
+          <w:p>
+            <w:pPr>
+              <w:pStyle w:val="NoSpacing"/>
+              <w:rPr>
+                <w:rFonts w:ascii="Times New Roman" w:hAnsi="Times New Roman" w:cs="Times New Roman"/>
+                <w:sz w:val="24"/>
+              </w:rPr>
+            </w:pPr>
+            <w:r>
+              <w:rPr>
+                <w:rFonts w:ascii="Times New Roman" w:hAnsi="Times New Roman" w:cs="Times New Roman"/>
+                <w:sz w:val="24"/>
+              </w:rPr>
+              <w:t xml:space="preserve">High Performance </w:t>
+            </w:r>
+          </w:p>
+          <w:p>
+            <w:pPr>
+              <w:pStyle w:val="NoSpacing"/>
+            </w:pPr>
+            <w:r>
+              <w:rPr>
+                <w:rFonts w:ascii="Times New Roman" w:hAnsi="Times New Roman" w:cs="Times New Roman"/>
+                <w:sz w:val="24"/>
+              </w:rPr>
+              <w:t>(6</w:t>
+            </w:r>
+            <w:r>
+              <w:rPr>
+                <w:rFonts w:ascii="Times New Roman" w:hAnsi="Times New Roman" w:cs="Times New Roman"/>
+                <w:sz w:val="24"/>
+              </w:rPr>
+              <w:t xml:space="preserve"> Thread</w:t>
+            </w:r>
+            <w:r>
+              <w:rPr>
+                <w:rFonts w:ascii="Times New Roman" w:hAnsi="Times New Roman" w:cs="Times New Roman"/>
+                <w:sz w:val="24"/>
+              </w:rPr>
+              <w:t>s</w:t>
+            </w:r>
+            <w:r>
+              <w:rPr>
+                <w:rFonts w:ascii="Times New Roman" w:hAnsi="Times New Roman" w:cs="Times New Roman"/>
+                <w:sz w:val="24"/>
+              </w:rPr>
+              <w:t>)</w:t>
+            </w:r>
+          </w:p>
+        </w:tc>
+        <w:tc>
+          <w:tcPr>
+            <w:tcW w:w="1134" w:type="dxa"/>
+          </w:tcPr>
+          <w:p>
+            <w:pPr>
+              <w:rPr>
+                <w:rFonts w:ascii="Times New Roman" w:hAnsi="Times New Roman" w:cs="Times New Roman"/>
+                <w:color w:val="auto"/>
+                <w:sz w:val="24"/>
+                <w:szCs w:val="24"/>
+              </w:rPr>
+            </w:pPr>
+            <w:r>
+              <w:rPr>
+                <w:rFonts w:ascii="Times New Roman" w:hAnsi="Times New Roman" w:cs="Times New Roman"/>
+                <w:color w:val="auto"/>
+                <w:sz w:val="24"/>
+                <w:szCs w:val="24"/>
+              </w:rPr>
+              <w:t>16 secs</w:t>
+            </w:r>
+          </w:p>
+        </w:tc>
+        <w:tc>
+          <w:tcPr>
+            <w:tcW w:w="1134" w:type="dxa"/>
+          </w:tcPr>
+          <w:p>
+            <w:pPr>
+              <w:rPr>
+                <w:rFonts w:ascii="Times New Roman" w:hAnsi="Times New Roman" w:cs="Times New Roman"/>
+                <w:color w:val="auto"/>
+                <w:sz w:val="24"/>
+                <w:szCs w:val="24"/>
+              </w:rPr>
+            </w:pPr>
+            <w:r>
+              <w:rPr>
+                <w:rFonts w:ascii="Times New Roman" w:hAnsi="Times New Roman" w:cs="Times New Roman"/>
+                <w:color w:val="auto"/>
+                <w:sz w:val="24"/>
+                <w:szCs w:val="24"/>
+              </w:rPr>
+              <w:t>16 secs</w:t>
+            </w:r>
+          </w:p>
+        </w:tc>
+        <w:tc>
+          <w:tcPr>
+            <w:tcW w:w="992" w:type="dxa"/>
+          </w:tcPr>
+          <w:p>
+            <w:pPr>
+              <w:rPr>
+                <w:rFonts w:ascii="Times New Roman" w:hAnsi="Times New Roman" w:cs="Times New Roman"/>
+                <w:color w:val="auto"/>
+                <w:sz w:val="24"/>
+                <w:szCs w:val="24"/>
+              </w:rPr>
+            </w:pPr>
+            <w:r>
+              <w:rPr>
+                <w:rFonts w:ascii="Times New Roman" w:hAnsi="Times New Roman" w:cs="Times New Roman"/>
+                <w:color w:val="auto"/>
+                <w:sz w:val="24"/>
+                <w:szCs w:val="24"/>
+              </w:rPr>
+              <w:t>16 secs</w:t>
+            </w:r>
+          </w:p>
+        </w:tc>
+        <w:tc>
+          <w:tcPr>
+            <w:tcW w:w="992" w:type="dxa"/>
+          </w:tcPr>
+          <w:p>
+            <w:pPr>
+              <w:rPr>
+                <w:rFonts w:ascii="Times New Roman" w:hAnsi="Times New Roman" w:cs="Times New Roman"/>
+                <w:color w:val="auto"/>
+                <w:sz w:val="24"/>
+                <w:szCs w:val="24"/>
+              </w:rPr>
+            </w:pPr>
+            <w:r>
+              <w:rPr>
+                <w:rFonts w:ascii="Times New Roman" w:hAnsi="Times New Roman" w:cs="Times New Roman"/>
+                <w:color w:val="auto"/>
+                <w:sz w:val="24"/>
+                <w:szCs w:val="24"/>
+              </w:rPr>
+              <w:t>16 secs</w:t>
+            </w:r>
+          </w:p>
+        </w:tc>
+        <w:tc>
+          <w:tcPr>
+            <w:tcW w:w="1134" w:type="dxa"/>
+          </w:tcPr>
+          <w:p>
+            <w:pPr>
+              <w:rPr>
+                <w:rFonts w:ascii="Times New Roman" w:hAnsi="Times New Roman" w:cs="Times New Roman"/>
+                <w:color w:val="auto"/>
+                <w:sz w:val="24"/>
+                <w:szCs w:val="24"/>
+              </w:rPr>
+            </w:pPr>
+            <w:r>
+              <w:rPr>
+                <w:rFonts w:ascii="Times New Roman" w:hAnsi="Times New Roman" w:cs="Times New Roman"/>
+                <w:color w:val="auto"/>
+                <w:sz w:val="24"/>
+                <w:szCs w:val="24"/>
+              </w:rPr>
+              <w:t>16 secs</w:t>
+            </w:r>
+          </w:p>
+        </w:tc>
+        <w:tc>
+          <w:tcPr>
+            <w:tcW w:w="1276" w:type="dxa"/>
+          </w:tcPr>
+          <w:p>
+            <w:pPr>
+              <w:rPr>
+                <w:rFonts w:ascii="Times New Roman" w:hAnsi="Times New Roman" w:cs="Times New Roman"/>
+                <w:b/>
+                <w:color w:val="auto"/>
+                <w:sz w:val="24"/>
+                <w:szCs w:val="24"/>
+              </w:rPr>
+            </w:pPr>
+            <w:r>
+              <w:rPr>
+                <w:rFonts w:ascii="Times New Roman" w:hAnsi="Times New Roman" w:cs="Times New Roman"/>
+                <w:b/>
+                <w:color w:val="auto"/>
+                <w:sz w:val="24"/>
+                <w:szCs w:val="24"/>
+              </w:rPr>
+              <w:t>16.0</w:t>
+            </w:r>
+            <w:r>
+              <w:rPr>
+                <w:rFonts w:ascii="Times New Roman" w:hAnsi="Times New Roman" w:cs="Times New Roman"/>
+                <w:b/>
+                <w:color w:val="auto"/>
+                <w:sz w:val="24"/>
+                <w:szCs w:val="24"/>
+              </w:rPr>
+              <w:t xml:space="preserve"> secs</w:t>
+            </w:r>
+          </w:p>
+        </w:tc>
+      </w:tr>
+      <w:tr>
+        <w:tc>
+          <w:tcPr>
+            <w:tcW w:w="2552" w:type="dxa"/>
+          </w:tcPr>
+          <w:p>
+            <w:pPr>
+              <w:pStyle w:val="NoSpacing"/>
+              <w:rPr>
+                <w:rFonts w:ascii="Times New Roman" w:hAnsi="Times New Roman" w:cs="Times New Roman"/>
+                <w:sz w:val="24"/>
+              </w:rPr>
+            </w:pPr>
+            <w:r>
+              <w:rPr>
+                <w:rFonts w:ascii="Times New Roman" w:hAnsi="Times New Roman" w:cs="Times New Roman"/>
+                <w:sz w:val="24"/>
+              </w:rPr>
+              <w:t xml:space="preserve">High Performance </w:t>
+            </w:r>
+          </w:p>
+          <w:p>
+            <w:pPr>
+              <w:pStyle w:val="NoSpacing"/>
+            </w:pPr>
+            <w:r>
+              <w:rPr>
+                <w:rFonts w:ascii="Times New Roman" w:hAnsi="Times New Roman" w:cs="Times New Roman"/>
+                <w:sz w:val="24"/>
+              </w:rPr>
+              <w:t>(7</w:t>
+            </w:r>
+            <w:r>
+              <w:rPr>
+                <w:rFonts w:ascii="Times New Roman" w:hAnsi="Times New Roman" w:cs="Times New Roman"/>
+                <w:sz w:val="24"/>
+              </w:rPr>
+              <w:t xml:space="preserve"> Thread</w:t>
+            </w:r>
+            <w:r>
+              <w:rPr>
+                <w:rFonts w:ascii="Times New Roman" w:hAnsi="Times New Roman" w:cs="Times New Roman"/>
+                <w:sz w:val="24"/>
+              </w:rPr>
+              <w:t>s</w:t>
+            </w:r>
+            <w:r>
+              <w:rPr>
+                <w:rFonts w:ascii="Times New Roman" w:hAnsi="Times New Roman" w:cs="Times New Roman"/>
+                <w:sz w:val="24"/>
+              </w:rPr>
+              <w:t>)</w:t>
+            </w:r>
+          </w:p>
+        </w:tc>
+        <w:tc>
+          <w:tcPr>
+            <w:tcW w:w="1134" w:type="dxa"/>
+          </w:tcPr>
+          <w:p>
+            <w:pPr>
+              <w:rPr>
+                <w:rFonts w:ascii="Times New Roman" w:hAnsi="Times New Roman" w:cs="Times New Roman"/>
+                <w:color w:val="auto"/>
+                <w:sz w:val="24"/>
+                <w:szCs w:val="24"/>
+              </w:rPr>
+            </w:pPr>
+            <w:r>
+              <w:rPr>
+                <w:rFonts w:ascii="Times New Roman" w:hAnsi="Times New Roman" w:cs="Times New Roman"/>
+                <w:color w:val="auto"/>
+                <w:sz w:val="24"/>
+                <w:szCs w:val="24"/>
+              </w:rPr>
+              <w:t>16 secs</w:t>
+            </w:r>
+          </w:p>
+        </w:tc>
+        <w:tc>
+          <w:tcPr>
+            <w:tcW w:w="1134" w:type="dxa"/>
+          </w:tcPr>
+          <w:p>
+            <w:pPr>
+              <w:rPr>
+                <w:rFonts w:ascii="Times New Roman" w:hAnsi="Times New Roman" w:cs="Times New Roman"/>
+                <w:color w:val="auto"/>
+                <w:sz w:val="24"/>
+                <w:szCs w:val="24"/>
+              </w:rPr>
+            </w:pPr>
+            <w:r>
+              <w:rPr>
+                <w:rFonts w:ascii="Times New Roman" w:hAnsi="Times New Roman" w:cs="Times New Roman"/>
+                <w:color w:val="auto"/>
+                <w:sz w:val="24"/>
+                <w:szCs w:val="24"/>
+              </w:rPr>
+              <w:t>16 secs</w:t>
+            </w:r>
+          </w:p>
+        </w:tc>
+        <w:tc>
+          <w:tcPr>
+            <w:tcW w:w="992" w:type="dxa"/>
+          </w:tcPr>
+          <w:p>
+            <w:pPr>
+              <w:rPr>
+                <w:rFonts w:ascii="Times New Roman" w:hAnsi="Times New Roman" w:cs="Times New Roman"/>
+                <w:color w:val="auto"/>
+                <w:sz w:val="24"/>
+                <w:szCs w:val="24"/>
+              </w:rPr>
+            </w:pPr>
+            <w:r>
+              <w:rPr>
+                <w:rFonts w:ascii="Times New Roman" w:hAnsi="Times New Roman" w:cs="Times New Roman"/>
+                <w:color w:val="auto"/>
+                <w:sz w:val="24"/>
+                <w:szCs w:val="24"/>
+              </w:rPr>
+              <w:t>16 secs</w:t>
+            </w:r>
+          </w:p>
+        </w:tc>
+        <w:tc>
+          <w:tcPr>
+            <w:tcW w:w="992" w:type="dxa"/>
+          </w:tcPr>
+          <w:p>
+            <w:pPr>
+              <w:rPr>
+                <w:rFonts w:ascii="Times New Roman" w:hAnsi="Times New Roman" w:cs="Times New Roman"/>
+                <w:color w:val="auto"/>
+                <w:sz w:val="24"/>
+                <w:szCs w:val="24"/>
+              </w:rPr>
+            </w:pPr>
+            <w:r>
+              <w:rPr>
+                <w:rFonts w:ascii="Times New Roman" w:hAnsi="Times New Roman" w:cs="Times New Roman"/>
+                <w:color w:val="auto"/>
+                <w:sz w:val="24"/>
+                <w:szCs w:val="24"/>
+              </w:rPr>
+              <w:t>16 secs</w:t>
+            </w:r>
+          </w:p>
+        </w:tc>
+        <w:tc>
+          <w:tcPr>
+            <w:tcW w:w="1134" w:type="dxa"/>
+          </w:tcPr>
+          <w:p>
+            <w:pPr>
+              <w:rPr>
+                <w:rFonts w:ascii="Times New Roman" w:hAnsi="Times New Roman" w:cs="Times New Roman"/>
+                <w:color w:val="auto"/>
+                <w:sz w:val="24"/>
+                <w:szCs w:val="24"/>
+              </w:rPr>
+            </w:pPr>
+            <w:r>
+              <w:rPr>
+                <w:rFonts w:ascii="Times New Roman" w:hAnsi="Times New Roman" w:cs="Times New Roman"/>
+                <w:color w:val="auto"/>
+                <w:sz w:val="24"/>
+                <w:szCs w:val="24"/>
+              </w:rPr>
+              <w:t>16 secs</w:t>
+            </w:r>
+          </w:p>
+        </w:tc>
+        <w:tc>
+          <w:tcPr>
+            <w:tcW w:w="1276" w:type="dxa"/>
+          </w:tcPr>
+          <w:p>
+            <w:pPr>
+              <w:rPr>
+                <w:rFonts w:ascii="Times New Roman" w:hAnsi="Times New Roman" w:cs="Times New Roman"/>
+                <w:b/>
+                <w:color w:val="auto"/>
+                <w:sz w:val="24"/>
+                <w:szCs w:val="24"/>
+              </w:rPr>
+            </w:pPr>
+            <w:r>
+              <w:rPr>
+                <w:rFonts w:ascii="Times New Roman" w:hAnsi="Times New Roman" w:cs="Times New Roman"/>
+                <w:b/>
+                <w:color w:val="auto"/>
+                <w:sz w:val="24"/>
+                <w:szCs w:val="24"/>
+              </w:rPr>
+              <w:t>16.0</w:t>
+            </w:r>
+            <w:r>
+              <w:rPr>
+                <w:rFonts w:ascii="Times New Roman" w:hAnsi="Times New Roman" w:cs="Times New Roman"/>
+                <w:b/>
+                <w:color w:val="auto"/>
+                <w:sz w:val="24"/>
+                <w:szCs w:val="24"/>
+              </w:rPr>
+              <w:t xml:space="preserve"> secs</w:t>
+            </w:r>
+          </w:p>
+        </w:tc>
+      </w:tr>
+      <w:tr>
+        <w:tc>
+          <w:tcPr>
+            <w:tcW w:w="2552" w:type="dxa"/>
+          </w:tcPr>
+          <w:p>
+            <w:pPr>
+              <w:pStyle w:val="NoSpacing"/>
+              <w:rPr>
+                <w:rFonts w:ascii="Times New Roman" w:hAnsi="Times New Roman" w:cs="Times New Roman"/>
+                <w:sz w:val="24"/>
+              </w:rPr>
+            </w:pPr>
+            <w:r>
+              <w:rPr>
+                <w:rFonts w:ascii="Times New Roman" w:hAnsi="Times New Roman" w:cs="Times New Roman"/>
+                <w:sz w:val="24"/>
+              </w:rPr>
+              <w:t>H</w:t>
+            </w:r>
+            <w:r>
+              <w:rPr>
+                <w:rFonts w:ascii="Times New Roman" w:hAnsi="Times New Roman" w:cs="Times New Roman"/>
+                <w:sz w:val="24"/>
+              </w:rPr>
+              <w:t xml:space="preserve">igh Performance </w:t>
+            </w:r>
+          </w:p>
+          <w:p>
+            <w:pPr>
+              <w:pStyle w:val="NoSpacing"/>
+            </w:pPr>
+            <w:r>
+              <w:rPr>
+                <w:rFonts w:ascii="Times New Roman" w:hAnsi="Times New Roman" w:cs="Times New Roman"/>
+                <w:sz w:val="24"/>
+              </w:rPr>
+              <w:t>(8</w:t>
+            </w:r>
+            <w:r>
+              <w:rPr>
+                <w:rFonts w:ascii="Times New Roman" w:hAnsi="Times New Roman" w:cs="Times New Roman"/>
+                <w:sz w:val="24"/>
+              </w:rPr>
+              <w:t xml:space="preserve"> Thread</w:t>
+            </w:r>
+            <w:r>
+              <w:rPr>
+                <w:rFonts w:ascii="Times New Roman" w:hAnsi="Times New Roman" w:cs="Times New Roman"/>
+                <w:sz w:val="24"/>
+              </w:rPr>
+              <w:t>s</w:t>
+            </w:r>
+            <w:r>
+              <w:rPr>
+                <w:rFonts w:ascii="Times New Roman" w:hAnsi="Times New Roman" w:cs="Times New Roman"/>
+                <w:sz w:val="24"/>
+              </w:rPr>
+              <w:t>)</w:t>
+            </w:r>
+          </w:p>
+        </w:tc>
+        <w:tc>
+          <w:tcPr>
+            <w:tcW w:w="1134" w:type="dxa"/>
+          </w:tcPr>
+          <w:p>
+            <w:pPr>
+              <w:rPr>
+                <w:rFonts w:ascii="Times New Roman" w:hAnsi="Times New Roman" w:cs="Times New Roman"/>
+                <w:color w:val="auto"/>
+                <w:sz w:val="24"/>
+                <w:szCs w:val="24"/>
+              </w:rPr>
+            </w:pPr>
+            <w:r>
+              <w:rPr>
+                <w:rFonts w:ascii="Times New Roman" w:hAnsi="Times New Roman" w:cs="Times New Roman"/>
+                <w:color w:val="auto"/>
+                <w:sz w:val="24"/>
+                <w:szCs w:val="24"/>
+              </w:rPr>
+              <w:t>16 secs</w:t>
+            </w:r>
+          </w:p>
+        </w:tc>
+        <w:tc>
+          <w:tcPr>
+            <w:tcW w:w="1134" w:type="dxa"/>
+          </w:tcPr>
+          <w:p>
+            <w:pPr>
+              <w:rPr>
+                <w:rFonts w:ascii="Times New Roman" w:hAnsi="Times New Roman" w:cs="Times New Roman"/>
+                <w:color w:val="auto"/>
+                <w:sz w:val="24"/>
+                <w:szCs w:val="24"/>
+              </w:rPr>
+            </w:pPr>
+            <w:r>
+              <w:rPr>
+                <w:rFonts w:ascii="Times New Roman" w:hAnsi="Times New Roman" w:cs="Times New Roman"/>
+                <w:color w:val="auto"/>
+                <w:sz w:val="24"/>
+                <w:szCs w:val="24"/>
+              </w:rPr>
+              <w:t>16 secs</w:t>
+            </w:r>
+          </w:p>
+        </w:tc>
+        <w:tc>
+          <w:tcPr>
+            <w:tcW w:w="992" w:type="dxa"/>
+          </w:tcPr>
+          <w:p>
+            <w:pPr>
+              <w:rPr>
+                <w:rFonts w:ascii="Times New Roman" w:hAnsi="Times New Roman" w:cs="Times New Roman"/>
+                <w:color w:val="auto"/>
+                <w:sz w:val="24"/>
+                <w:szCs w:val="24"/>
+              </w:rPr>
+            </w:pPr>
+            <w:r>
+              <w:rPr>
+                <w:rFonts w:ascii="Times New Roman" w:hAnsi="Times New Roman" w:cs="Times New Roman"/>
+                <w:color w:val="auto"/>
+                <w:sz w:val="24"/>
+                <w:szCs w:val="24"/>
+              </w:rPr>
+              <w:t>16 secs</w:t>
+            </w:r>
+          </w:p>
+        </w:tc>
+        <w:tc>
+          <w:tcPr>
+            <w:tcW w:w="992" w:type="dxa"/>
+          </w:tcPr>
+          <w:p>
+            <w:pPr>
+              <w:rPr>
+                <w:rFonts w:ascii="Times New Roman" w:hAnsi="Times New Roman" w:cs="Times New Roman"/>
+                <w:color w:val="auto"/>
+                <w:sz w:val="24"/>
+                <w:szCs w:val="24"/>
+              </w:rPr>
+            </w:pPr>
+            <w:r>
+              <w:rPr>
+                <w:rFonts w:ascii="Times New Roman" w:hAnsi="Times New Roman" w:cs="Times New Roman"/>
+                <w:color w:val="auto"/>
+                <w:sz w:val="24"/>
+                <w:szCs w:val="24"/>
+              </w:rPr>
+              <w:t>16 secs</w:t>
+            </w:r>
+          </w:p>
+        </w:tc>
+        <w:tc>
+          <w:tcPr>
+            <w:tcW w:w="1134" w:type="dxa"/>
+          </w:tcPr>
+          <w:p>
+            <w:pPr>
+              <w:rPr>
+                <w:rFonts w:ascii="Times New Roman" w:hAnsi="Times New Roman" w:cs="Times New Roman"/>
+                <w:color w:val="auto"/>
+                <w:sz w:val="24"/>
+                <w:szCs w:val="24"/>
+              </w:rPr>
+            </w:pPr>
+            <w:r>
+              <w:rPr>
+                <w:rFonts w:ascii="Times New Roman" w:hAnsi="Times New Roman" w:cs="Times New Roman"/>
+                <w:color w:val="auto"/>
+                <w:sz w:val="24"/>
+                <w:szCs w:val="24"/>
+              </w:rPr>
+              <w:t>16 secs</w:t>
+            </w:r>
+          </w:p>
+        </w:tc>
+        <w:tc>
+          <w:tcPr>
+            <w:tcW w:w="1276" w:type="dxa"/>
+          </w:tcPr>
+          <w:p>
+            <w:pPr>
+              <w:rPr>
+                <w:rFonts w:ascii="Times New Roman" w:hAnsi="Times New Roman" w:cs="Times New Roman"/>
+                <w:b/>
+                <w:color w:val="auto"/>
+                <w:sz w:val="24"/>
+                <w:szCs w:val="24"/>
+              </w:rPr>
+            </w:pPr>
+            <w:r>
+              <w:rPr>
+                <w:rFonts w:ascii="Times New Roman" w:hAnsi="Times New Roman" w:cs="Times New Roman"/>
+                <w:b/>
+                <w:color w:val="auto"/>
+                <w:sz w:val="24"/>
+                <w:szCs w:val="24"/>
+              </w:rPr>
+              <w:t>16.0</w:t>
+            </w:r>
+            <w:r>
+              <w:rPr>
+                <w:rFonts w:ascii="Times New Roman" w:hAnsi="Times New Roman" w:cs="Times New Roman"/>
+                <w:b/>
+                <w:color w:val="auto"/>
+                <w:sz w:val="24"/>
+                <w:szCs w:val="24"/>
+              </w:rPr>
+              <w:t xml:space="preserve"> secs</w:t>
             </w:r>
           </w:p>
         </w:tc>
@@ -11065,10 +12983,91 @@
     </w:tbl>
     <w:p>
       <w:pPr>
+        <w:pStyle w:val="NoSpacing"/>
+      </w:pPr>
+    </w:p>
+    <w:p>
+      <w:pPr>
         <w:spacing w:line="276" w:lineRule="auto"/>
         <w:jc w:val="center"/>
         <w:rPr>
           <w:rFonts w:ascii="Times New Roman" w:hAnsi="Times New Roman" w:cs="Times New Roman"/>
+          <w:color w:val="auto"/>
+          <w:sz w:val="24"/>
+        </w:rPr>
+      </w:pPr>
+      <w:r>
+        <w:rPr>
+          <w:rFonts w:ascii="Times New Roman" w:hAnsi="Times New Roman" w:cs="Times New Roman"/>
+          <w:color w:val="auto"/>
+          <w:sz w:val="24"/>
+        </w:rPr>
+        <w:t>Table 1</w:t>
+      </w:r>
+      <w:r>
+        <w:rPr>
+          <w:rFonts w:ascii="Times New Roman" w:hAnsi="Times New Roman" w:cs="Times New Roman"/>
+          <w:color w:val="auto"/>
+          <w:sz w:val="24"/>
+        </w:rPr>
+        <w:t xml:space="preserve">: </w:t>
+      </w:r>
+      <w:r>
+        <w:rPr>
+          <w:rFonts w:ascii="Times New Roman" w:hAnsi="Times New Roman" w:cs="Times New Roman"/>
+          <w:color w:val="auto"/>
+          <w:sz w:val="24"/>
+        </w:rPr>
+        <w:t>Sequential</w:t>
+      </w:r>
+      <w:r>
+        <w:rPr>
+          <w:rFonts w:ascii="Times New Roman" w:hAnsi="Times New Roman" w:cs="Times New Roman"/>
+          <w:color w:val="auto"/>
+          <w:sz w:val="24"/>
+        </w:rPr>
+        <w:t xml:space="preserve"> and </w:t>
+      </w:r>
+      <w:r>
+        <w:rPr>
+          <w:rFonts w:ascii="Times New Roman" w:hAnsi="Times New Roman" w:cs="Times New Roman"/>
+          <w:color w:val="auto"/>
+          <w:sz w:val="24"/>
+        </w:rPr>
+        <w:t xml:space="preserve">Different Thread Count for </w:t>
+      </w:r>
+      <w:r>
+        <w:rPr>
+          <w:rFonts w:ascii="Times New Roman" w:hAnsi="Times New Roman" w:cs="Times New Roman"/>
+          <w:color w:val="auto"/>
+          <w:sz w:val="24"/>
+        </w:rPr>
+        <w:t>Parallelised</w:t>
+      </w:r>
+      <w:r>
+        <w:rPr>
+          <w:rFonts w:ascii="Times New Roman" w:hAnsi="Times New Roman" w:cs="Times New Roman"/>
+          <w:color w:val="auto"/>
+          <w:sz w:val="24"/>
+        </w:rPr>
+        <w:t xml:space="preserve"> Application Run-</w:t>
+      </w:r>
+      <w:bookmarkStart w:id="0" w:name="_GoBack"/>
+      <w:bookmarkEnd w:id="0"/>
+      <w:r>
+        <w:rPr>
+          <w:rFonts w:ascii="Times New Roman" w:hAnsi="Times New Roman" w:cs="Times New Roman"/>
+          <w:color w:val="auto"/>
+          <w:sz w:val="24"/>
+        </w:rPr>
+        <w:t>Time</w:t>
+      </w:r>
+    </w:p>
+    <w:p>
+      <w:pPr>
+        <w:spacing w:line="276" w:lineRule="auto"/>
+        <w:rPr>
+          <w:rFonts w:ascii="Times New Roman" w:hAnsi="Times New Roman" w:cs="Times New Roman"/>
           <w:color w:val="FF0000"/>
           <w:sz w:val="24"/>
           <w:szCs w:val="24"/>
@@ -11080,7 +13079,7 @@
           <w:color w:val="auto"/>
           <w:sz w:val="24"/>
         </w:rPr>
-        <w:t>Table 1</w:t>
+        <w:t xml:space="preserve">From the results shown above </w:t>
       </w:r>
       <w:r>
         <w:rPr>
@@ -11088,7 +13087,7 @@
           <w:color w:val="auto"/>
           <w:sz w:val="24"/>
         </w:rPr>
-        <w:t xml:space="preserve">: </w:t>
+        <w:t>I cannot state</w:t>
       </w:r>
       <w:r>
         <w:rPr>
@@ -11096,7 +13095,7 @@
           <w:color w:val="auto"/>
           <w:sz w:val="24"/>
         </w:rPr>
-        <w:t>Sequential</w:t>
+        <w:t xml:space="preserve"> </w:t>
       </w:r>
       <w:r>
         <w:rPr>
@@ -11104,7 +13103,7 @@
           <w:color w:val="auto"/>
           <w:sz w:val="24"/>
         </w:rPr>
-        <w:t xml:space="preserve"> and </w:t>
+        <w:t xml:space="preserve">whether </w:t>
       </w:r>
       <w:r>
         <w:rPr>
@@ -11112,7 +13111,7 @@
           <w:color w:val="auto"/>
           <w:sz w:val="24"/>
         </w:rPr>
-        <w:t>Parallelised</w:t>
+        <w:t xml:space="preserve">the application is limited to </w:t>
       </w:r>
       <w:r>
         <w:rPr>
@@ -11120,7 +13119,39 @@
           <w:color w:val="auto"/>
           <w:sz w:val="24"/>
         </w:rPr>
-        <w:t xml:space="preserve"> Application Run Time</w:t>
+        <w:t>fo</w:t>
+      </w:r>
+      <w:r>
+        <w:rPr>
+          <w:rFonts w:ascii="Times New Roman" w:hAnsi="Times New Roman" w:cs="Times New Roman"/>
+          <w:color w:val="auto"/>
+          <w:sz w:val="24"/>
+        </w:rPr>
+        <w:t xml:space="preserve">ur threads or if the test results were limited </w:t>
+      </w:r>
+      <w:r>
+        <w:rPr>
+          <w:rFonts w:ascii="Times New Roman" w:hAnsi="Times New Roman" w:cs="Times New Roman"/>
+          <w:color w:val="auto"/>
+          <w:sz w:val="24"/>
+        </w:rPr>
+        <w:t xml:space="preserve">due </w:t>
+      </w:r>
+      <w:r>
+        <w:rPr>
+          <w:rFonts w:ascii="Times New Roman" w:hAnsi="Times New Roman" w:cs="Times New Roman"/>
+          <w:color w:val="auto"/>
+          <w:sz w:val="24"/>
+        </w:rPr>
+        <w:t>to the number of physical cores available on the hardware used.</w:t>
+      </w:r>
+      <w:r>
+        <w:rPr>
+          <w:rFonts w:ascii="Times New Roman" w:hAnsi="Times New Roman" w:cs="Times New Roman"/>
+          <w:color w:val="auto"/>
+          <w:sz w:val="24"/>
+        </w:rPr>
+        <w:t xml:space="preserve"> A machine with more than four physical cores is required to prove the previous statement.</w:t>
       </w:r>
     </w:p>
     <w:p>
@@ -11152,6 +13183,7 @@
           <w:szCs w:val="24"/>
         </w:rPr>
         <w:tab/>
+        <w:t>Profiling R</w:t>
       </w:r>
       <w:r>
         <w:rPr>
@@ -11161,7 +13193,7 @@
           <w:sz w:val="24"/>
           <w:szCs w:val="24"/>
         </w:rPr>
-        <w:t>Profiling R</w:t>
+        <w:t>eport</w:t>
       </w:r>
       <w:r>
         <w:rPr>
@@ -11171,47 +13203,26 @@
           <w:sz w:val="24"/>
           <w:szCs w:val="24"/>
         </w:rPr>
-        <w:t>eport</w:t>
-      </w:r>
-      <w:r>
-        <w:rPr>
-          <w:rFonts w:ascii="Times New Roman" w:hAnsi="Times New Roman" w:cs="Times New Roman"/>
-          <w:b/>
+        <w:t>s</w:t>
+      </w:r>
+    </w:p>
+    <w:p>
+      <w:pPr>
+        <w:rPr>
+          <w:rFonts w:ascii="Times New Roman" w:hAnsi="Times New Roman" w:cs="Times New Roman"/>
           <w:color w:val="auto"/>
           <w:sz w:val="24"/>
           <w:szCs w:val="24"/>
         </w:rPr>
-        <w:t>s</w:t>
-      </w:r>
-    </w:p>
-    <w:p>
-      <w:pPr>
+      </w:pPr>
+      <w:r>
         <w:rPr>
           <w:rFonts w:ascii="Times New Roman" w:hAnsi="Times New Roman" w:cs="Times New Roman"/>
           <w:color w:val="auto"/>
           <w:sz w:val="24"/>
           <w:szCs w:val="24"/>
         </w:rPr>
-      </w:pPr>
-      <w:r>
-        <w:rPr>
-          <w:rFonts w:ascii="Times New Roman" w:hAnsi="Times New Roman" w:cs="Times New Roman"/>
-          <w:color w:val="auto"/>
-          <w:sz w:val="24"/>
-          <w:szCs w:val="24"/>
-        </w:rPr>
-        <w:t>Figure 21 below is a CPU profiling report created in Visual Stud</w:t>
-      </w:r>
-      <w:bookmarkStart w:id="0" w:name="_GoBack"/>
-      <w:bookmarkEnd w:id="0"/>
-      <w:r>
-        <w:rPr>
-          <w:rFonts w:ascii="Times New Roman" w:hAnsi="Times New Roman" w:cs="Times New Roman"/>
-          <w:color w:val="auto"/>
-          <w:sz w:val="24"/>
-          <w:szCs w:val="24"/>
-        </w:rPr>
-        <w:t>io 2017 showing the CPU usage of the sequential application and percentage of work for functions during run-time.</w:t>
+        <w:t>Figure 21 below is a CPU profiling report created in Visual Studio 2017 showing the CPU usage of the sequential application and percentage of work for functions during run-time.</w:t>
       </w:r>
     </w:p>
     <w:p>
@@ -11232,9 +13243,10 @@
           <w:sz w:val="24"/>
           <w:szCs w:val="24"/>
         </w:rPr>
+        <w:lastRenderedPageBreak/>
         <w:drawing>
           <wp:inline distT="0" distB="0" distL="0" distR="0" wp14:anchorId="5D1F9646" wp14:editId="1FD4DCD7">
-            <wp:extent cx="4979693" cy="4192438"/>
+            <wp:extent cx="4480186" cy="3771900"/>
             <wp:effectExtent l="0" t="0" r="0" b="0"/>
             <wp:docPr id="23" name="Picture 23" descr="C:\Users\Wacky\AppData\Local\Microsoft\Windows\INetCache\Content.Word\Other CPU 1-o.png"/>
             <wp:cNvGraphicFramePr>
@@ -11265,7 +13277,7 @@
                   <pic:spPr bwMode="auto">
                     <a:xfrm>
                       <a:off x="0" y="0"/>
-                      <a:ext cx="5008922" cy="4217046"/>
+                      <a:ext cx="4520415" cy="3805769"/>
                     </a:xfrm>
                     <a:prstGeom prst="rect">
                       <a:avLst/>
@@ -11334,7 +13346,6 @@
           <w:sz w:val="24"/>
           <w:szCs w:val="24"/>
         </w:rPr>
-        <w:lastRenderedPageBreak/>
         <w:t>Figure 22</w:t>
       </w:r>
       <w:r>
@@ -11367,6 +13378,7 @@
     </w:p>
     <w:p>
       <w:pPr>
+        <w:jc w:val="center"/>
         <w:rPr>
           <w:rFonts w:ascii="Times New Roman" w:hAnsi="Times New Roman" w:cs="Times New Roman"/>
           <w:color w:val="FF0000"/>
@@ -11384,8 +13396,8 @@
         </w:rPr>
         <w:drawing>
           <wp:inline distT="0" distB="0" distL="0" distR="0">
-            <wp:extent cx="5727700" cy="4805045"/>
-            <wp:effectExtent l="0" t="0" r="6350" b="0"/>
+            <wp:extent cx="4581525" cy="3843504"/>
+            <wp:effectExtent l="0" t="0" r="0" b="5080"/>
             <wp:docPr id="20" name="Picture 20" descr="C:\Users\Wacky\AppData\Local\Microsoft\Windows\INetCache\Content.Word\Other CPU 1-o.png"/>
             <wp:cNvGraphicFramePr>
               <a:graphicFrameLocks xmlns:a="http://schemas.openxmlformats.org/drawingml/2006/main" noChangeAspect="1"/>
@@ -11415,7 +13427,7 @@
                   <pic:spPr bwMode="auto">
                     <a:xfrm>
                       <a:off x="0" y="0"/>
-                      <a:ext cx="5727700" cy="4805045"/>
+                      <a:ext cx="4602070" cy="3860739"/>
                     </a:xfrm>
                     <a:prstGeom prst="rect">
                       <a:avLst/>
@@ -11459,23 +13471,29 @@
         </w:rPr>
         <w:t xml:space="preserve">: </w:t>
       </w:r>
-      <w:proofErr w:type="spellStart"/>
       <w:r>
         <w:rPr>
           <w:rFonts w:ascii="Times New Roman" w:hAnsi="Times New Roman" w:cs="Times New Roman"/>
           <w:color w:val="auto"/>
           <w:sz w:val="24"/>
         </w:rPr>
-        <w:t>Parallised</w:t>
-      </w:r>
-      <w:proofErr w:type="spellEnd"/>
+        <w:t>Parall</w:t>
+      </w:r>
       <w:r>
         <w:rPr>
           <w:rFonts w:ascii="Times New Roman" w:hAnsi="Times New Roman" w:cs="Times New Roman"/>
           <w:color w:val="auto"/>
           <w:sz w:val="24"/>
         </w:rPr>
-        <w:t xml:space="preserve"> CPU Profiler</w:t>
+        <w:t>el</w:t>
+      </w:r>
+      <w:r>
+        <w:rPr>
+          <w:rFonts w:ascii="Times New Roman" w:hAnsi="Times New Roman" w:cs="Times New Roman"/>
+          <w:color w:val="auto"/>
+          <w:sz w:val="24"/>
+        </w:rPr>
+        <w:t>ised CPU Profiler</w:t>
       </w:r>
     </w:p>
     <w:p>
@@ -11496,6 +13514,7 @@
           <w:sz w:val="24"/>
           <w:szCs w:val="24"/>
         </w:rPr>
+        <w:lastRenderedPageBreak/>
         <w:t>4.3</w:t>
       </w:r>
       <w:r>
@@ -11507,79 +13526,142 @@
           <w:szCs w:val="24"/>
         </w:rPr>
         <w:tab/>
-      </w:r>
-      <w:r>
-        <w:rPr>
-          <w:rFonts w:ascii="Times New Roman" w:hAnsi="Times New Roman" w:cs="Times New Roman"/>
-          <w:b/>
+        <w:t>Speed Up Graph</w:t>
+      </w:r>
+    </w:p>
+    <w:p>
+      <w:pPr>
+        <w:rPr>
+          <w:rFonts w:ascii="Times New Roman" w:hAnsi="Times New Roman" w:cs="Times New Roman"/>
+          <w:sz w:val="24"/>
+          <w:szCs w:val="24"/>
+        </w:rPr>
+      </w:pPr>
+      <w:r>
+        <w:rPr>
+          <w:rFonts w:ascii="Times New Roman" w:hAnsi="Times New Roman" w:cs="Times New Roman"/>
+          <w:sz w:val="24"/>
+          <w:szCs w:val="24"/>
+        </w:rPr>
+        <w:t xml:space="preserve">The graph below shows the </w:t>
+      </w:r>
+      <w:r>
+        <w:rPr>
+          <w:rFonts w:ascii="Times New Roman" w:hAnsi="Times New Roman" w:cs="Times New Roman"/>
+          <w:sz w:val="24"/>
+          <w:szCs w:val="24"/>
+        </w:rPr>
+        <w:t>speed up of the parallelised version of the application compared to the sequential application based on the time difference and the number of threads being used.</w:t>
+      </w:r>
+    </w:p>
+    <w:p>
+      <w:pPr>
+        <w:rPr>
+          <w:rFonts w:ascii="Times New Roman" w:hAnsi="Times New Roman" w:cs="Times New Roman"/>
+          <w:sz w:val="24"/>
+          <w:szCs w:val="24"/>
+        </w:rPr>
+      </w:pPr>
+      <w:r>
+        <w:rPr>
+          <w:noProof/>
+        </w:rPr>
+        <w:drawing>
+          <wp:inline distT="0" distB="0" distL="0" distR="0" wp14:anchorId="0593554F" wp14:editId="7630253F">
+            <wp:extent cx="5731510" cy="4752975"/>
+            <wp:effectExtent l="0" t="0" r="2540" b="9525"/>
+            <wp:docPr id="21" name="Chart 21">
+              <a:extLst xmlns:a="http://schemas.openxmlformats.org/drawingml/2006/main">
+                <a:ext uri="{FF2B5EF4-FFF2-40B4-BE49-F238E27FC236}">
+                  <a16:creationId xmlns:a16="http://schemas.microsoft.com/office/drawing/2014/main" id="{E48463EB-0F9F-44D3-8A1B-8298FBB3CDE9}"/>
+                </a:ext>
+              </a:extLst>
+            </wp:docPr>
+            <wp:cNvGraphicFramePr/>
+            <a:graphic xmlns:a="http://schemas.openxmlformats.org/drawingml/2006/main">
+              <a:graphicData uri="http://schemas.openxmlformats.org/drawingml/2006/chart">
+                <c:chart xmlns:c="http://schemas.openxmlformats.org/drawingml/2006/chart" xmlns:r="http://schemas.openxmlformats.org/officeDocument/2006/relationships" r:id="rId27"/>
+              </a:graphicData>
+            </a:graphic>
+          </wp:inline>
+        </w:drawing>
+      </w:r>
+    </w:p>
+    <w:p>
+      <w:pPr>
+        <w:spacing w:line="276" w:lineRule="auto"/>
+        <w:jc w:val="center"/>
+      </w:pPr>
+      <w:r>
+        <w:rPr>
+          <w:rFonts w:ascii="Times New Roman" w:hAnsi="Times New Roman" w:cs="Times New Roman"/>
           <w:color w:val="auto"/>
           <w:sz w:val="24"/>
+        </w:rPr>
+        <w:t>Figure 23</w:t>
+      </w:r>
+      <w:r>
+        <w:rPr>
+          <w:rFonts w:ascii="Times New Roman" w:hAnsi="Times New Roman" w:cs="Times New Roman"/>
+          <w:color w:val="auto"/>
+          <w:sz w:val="24"/>
+        </w:rPr>
+        <w:t xml:space="preserve">: </w:t>
+      </w:r>
+      <w:r>
+        <w:rPr>
+          <w:rFonts w:ascii="Times New Roman" w:hAnsi="Times New Roman" w:cs="Times New Roman"/>
+          <w:bCs/>
+          <w:sz w:val="24"/>
+        </w:rPr>
+        <w:t>Speed Up Graph of Sequen</w:t>
+      </w:r>
+      <w:r>
+        <w:rPr>
+          <w:rFonts w:ascii="Times New Roman" w:hAnsi="Times New Roman" w:cs="Times New Roman"/>
+          <w:bCs/>
+          <w:sz w:val="24"/>
+        </w:rPr>
+        <w:t>tial vs Parallelised O</w:t>
+      </w:r>
+      <w:r>
+        <w:rPr>
+          <w:rFonts w:ascii="Times New Roman" w:hAnsi="Times New Roman" w:cs="Times New Roman"/>
+          <w:bCs/>
+          <w:sz w:val="24"/>
+        </w:rPr>
+        <w:t>ver Threads</w:t>
+      </w:r>
+    </w:p>
+    <w:p>
+      <w:pPr>
+        <w:spacing w:line="276" w:lineRule="auto"/>
+        <w:jc w:val="center"/>
+        <w:rPr>
+          <w:rFonts w:ascii="Times New Roman" w:hAnsi="Times New Roman" w:cs="Times New Roman"/>
+          <w:color w:val="FF0000"/>
+          <w:sz w:val="24"/>
           <w:szCs w:val="24"/>
         </w:rPr>
-        <w:t>Speed Up Graph</w:t>
-      </w:r>
-    </w:p>
-    <w:p>
-      <w:pPr>
-        <w:rPr>
-          <w:rFonts w:ascii="Times New Roman" w:hAnsi="Times New Roman" w:cs="Times New Roman"/>
-          <w:color w:val="FF0000"/>
+      </w:pPr>
+    </w:p>
+    <w:p>
+      <w:pPr>
+        <w:rPr>
+          <w:rFonts w:ascii="Times New Roman" w:hAnsi="Times New Roman" w:cs="Times New Roman"/>
           <w:sz w:val="24"/>
           <w:szCs w:val="24"/>
-          <w:highlight w:val="yellow"/>
-        </w:rPr>
-      </w:pPr>
-      <w:r>
-        <w:rPr>
-          <w:rFonts w:ascii="Times New Roman" w:hAnsi="Times New Roman" w:cs="Times New Roman"/>
-          <w:color w:val="FF0000"/>
+        </w:rPr>
+      </w:pPr>
+    </w:p>
+    <w:p>
+      <w:pPr>
+        <w:rPr>
+          <w:rFonts w:ascii="Times New Roman" w:hAnsi="Times New Roman" w:cs="Times New Roman"/>
           <w:sz w:val="24"/>
           <w:szCs w:val="24"/>
-          <w:highlight w:val="yellow"/>
-        </w:rPr>
-        <w:t>speedup graph</w:t>
-      </w:r>
-    </w:p>
-    <w:p>
-      <w:pPr>
-        <w:rPr>
-          <w:rFonts w:ascii="Times New Roman" w:hAnsi="Times New Roman" w:cs="Times New Roman"/>
-          <w:color w:val="FF0000"/>
-          <w:sz w:val="24"/>
-          <w:szCs w:val="24"/>
-          <w:highlight w:val="yellow"/>
-        </w:rPr>
-      </w:pPr>
-      <w:r>
-        <w:rPr>
-          <w:rFonts w:ascii="Times New Roman" w:hAnsi="Times New Roman" w:cs="Times New Roman"/>
-          <w:color w:val="FF0000"/>
-          <w:sz w:val="24"/>
-          <w:szCs w:val="24"/>
-          <w:highlight w:val="yellow"/>
-        </w:rPr>
-        <w:t>Criteria: Obtained very close to the best possible performance improvement for the application (must be more than 4 cores for excellent).</w:t>
-      </w:r>
-    </w:p>
-    <w:p>
-      <w:pPr>
-        <w:rPr>
-          <w:rFonts w:ascii="Times New Roman" w:hAnsi="Times New Roman" w:cs="Times New Roman"/>
-          <w:color w:val="FF0000"/>
-          <w:sz w:val="24"/>
-          <w:szCs w:val="24"/>
-        </w:rPr>
-      </w:pPr>
-      <w:r>
-        <w:rPr>
-          <w:rFonts w:ascii="Times New Roman" w:hAnsi="Times New Roman" w:cs="Times New Roman"/>
-          <w:color w:val="FF0000"/>
-          <w:sz w:val="24"/>
-          <w:szCs w:val="24"/>
-          <w:highlight w:val="yellow"/>
-        </w:rPr>
-        <w:t>(Must include a correctly constructed speed-up graph).</w:t>
-      </w:r>
+        </w:rPr>
+      </w:pPr>
     </w:p>
     <w:p>
       <w:pPr>
@@ -13440,16 +15522,7 @@
           <w:sz w:val="24"/>
           <w:szCs w:val="36"/>
         </w:rPr>
-        <w:t>The result of this code sometimes provided the correct</w:t>
-      </w:r>
-      <w:r>
-        <w:rPr>
-          <w:rFonts w:ascii="Times New Roman" w:hAnsi="Times New Roman" w:cs="Times New Roman"/>
-          <w:color w:val="auto"/>
-          <w:sz w:val="24"/>
-          <w:szCs w:val="36"/>
-        </w:rPr>
-        <w:t xml:space="preserve"> correlation values. </w:t>
+        <w:t xml:space="preserve">The result of this code sometimes provided the correct correlation values. </w:t>
       </w:r>
       <w:r>
         <w:rPr>
@@ -13682,37 +15755,18 @@
         <w:spacing w:line="276" w:lineRule="auto"/>
         <w:rPr>
           <w:rFonts w:ascii="Times New Roman" w:hAnsi="Times New Roman" w:cs="Times New Roman"/>
+          <w:sz w:val="24"/>
+          <w:szCs w:val="24"/>
+        </w:rPr>
+      </w:pPr>
+      <w:r>
+        <w:rPr>
+          <w:rFonts w:ascii="Times New Roman" w:hAnsi="Times New Roman" w:cs="Times New Roman"/>
           <w:color w:val="auto"/>
           <w:sz w:val="24"/>
           <w:szCs w:val="36"/>
         </w:rPr>
-      </w:pPr>
-      <w:r>
-        <w:rPr>
-          <w:rFonts w:ascii="Times New Roman" w:hAnsi="Times New Roman" w:cs="Times New Roman"/>
-          <w:color w:val="auto"/>
-          <w:sz w:val="24"/>
-          <w:szCs w:val="36"/>
-        </w:rPr>
-        <w:t>Based on the average run-time of both the sequential and parallelisation version</w:t>
-      </w:r>
-      <w:r>
-        <w:rPr>
-          <w:rFonts w:ascii="Times New Roman" w:hAnsi="Times New Roman" w:cs="Times New Roman"/>
-          <w:color w:val="auto"/>
-          <w:sz w:val="24"/>
-          <w:szCs w:val="36"/>
-        </w:rPr>
-        <w:t>s</w:t>
-      </w:r>
-      <w:r>
-        <w:rPr>
-          <w:rFonts w:ascii="Times New Roman" w:hAnsi="Times New Roman" w:cs="Times New Roman"/>
-          <w:color w:val="auto"/>
-          <w:sz w:val="24"/>
-          <w:szCs w:val="36"/>
-        </w:rPr>
-        <w:t xml:space="preserve"> of the </w:t>
+        <w:t xml:space="preserve">For more notes during testing the high-performance version of the </w:t>
       </w:r>
       <w:r>
         <w:rPr>
@@ -13728,67 +15782,7 @@
           <w:sz w:val="24"/>
           <w:szCs w:val="24"/>
         </w:rPr>
-        <w:t xml:space="preserve"> application</w:t>
-      </w:r>
-      <w:r>
-        <w:rPr>
-          <w:rFonts w:ascii="Times New Roman" w:hAnsi="Times New Roman" w:cs="Times New Roman"/>
-          <w:sz w:val="24"/>
-          <w:szCs w:val="24"/>
-        </w:rPr>
-        <w:t xml:space="preserve">, </w:t>
-      </w:r>
-      <w:r>
-        <w:rPr>
-          <w:rFonts w:ascii="Times New Roman" w:hAnsi="Times New Roman" w:cs="Times New Roman"/>
-          <w:sz w:val="24"/>
-          <w:szCs w:val="24"/>
-          <w:highlight w:val="yellow"/>
-        </w:rPr>
-        <w:t>a speed up of 1.7195 was achieved.</w:t>
-      </w:r>
-    </w:p>
-    <w:p>
-      <w:pPr>
-        <w:spacing w:line="276" w:lineRule="auto"/>
-        <w:rPr>
-          <w:rFonts w:ascii="Times New Roman" w:hAnsi="Times New Roman" w:cs="Times New Roman"/>
-          <w:sz w:val="24"/>
-          <w:szCs w:val="24"/>
-        </w:rPr>
-      </w:pPr>
-      <w:r>
-        <w:rPr>
-          <w:rFonts w:ascii="Times New Roman" w:hAnsi="Times New Roman" w:cs="Times New Roman"/>
-          <w:color w:val="auto"/>
-          <w:sz w:val="24"/>
-          <w:szCs w:val="36"/>
-        </w:rPr>
-        <w:t xml:space="preserve">For more notes during testing the high-performance version of the </w:t>
-      </w:r>
-      <w:r>
-        <w:rPr>
-          <w:rFonts w:ascii="Times New Roman" w:hAnsi="Times New Roman" w:cs="Times New Roman"/>
-          <w:sz w:val="24"/>
-          <w:szCs w:val="24"/>
-        </w:rPr>
-        <w:t>Bioinformatics – Genome similarity using Frequency Vectors</w:t>
-      </w:r>
-      <w:r>
-        <w:rPr>
-          <w:rFonts w:ascii="Times New Roman" w:hAnsi="Times New Roman" w:cs="Times New Roman"/>
-          <w:sz w:val="24"/>
-          <w:szCs w:val="24"/>
-        </w:rPr>
-        <w:t xml:space="preserve"> application</w:t>
-      </w:r>
-      <w:r>
-        <w:rPr>
-          <w:rFonts w:ascii="Times New Roman" w:hAnsi="Times New Roman" w:cs="Times New Roman"/>
-          <w:sz w:val="24"/>
-          <w:szCs w:val="24"/>
-        </w:rPr>
-        <w:t xml:space="preserve"> can be found commented in the *.</w:t>
+        <w:t xml:space="preserve"> application can be found commented in the *.</w:t>
       </w:r>
       <w:proofErr w:type="spellStart"/>
       <w:r>
@@ -13986,7 +15980,8 @@
           <w:sz w:val="32"/>
           <w:szCs w:val="36"/>
         </w:rPr>
-        <w:t>7</w:t>
+        <w:lastRenderedPageBreak/>
+        <w:t>6</w:t>
       </w:r>
       <w:r>
         <w:rPr>
@@ -14015,7 +16010,7 @@
           <w:sz w:val="24"/>
           <w:szCs w:val="28"/>
         </w:rPr>
-        <w:t>7</w:t>
+        <w:t>6.1</w:t>
       </w:r>
       <w:r>
         <w:rPr>
@@ -14024,7 +16019,7 @@
           <w:sz w:val="24"/>
           <w:szCs w:val="28"/>
         </w:rPr>
-        <w:t>.1</w:t>
+        <w:tab/>
       </w:r>
       <w:r>
         <w:rPr>
@@ -14033,15 +16028,6 @@
           <w:sz w:val="24"/>
           <w:szCs w:val="28"/>
         </w:rPr>
-        <w:tab/>
-      </w:r>
-      <w:r>
-        <w:rPr>
-          <w:rFonts w:ascii="Times New Roman" w:hAnsi="Times New Roman" w:cs="Times New Roman"/>
-          <w:b/>
-          <w:sz w:val="24"/>
-          <w:szCs w:val="28"/>
-        </w:rPr>
         <w:t>Original Code</w:t>
       </w:r>
     </w:p>
@@ -14078,7 +16064,7 @@
         </w:rPr>
         <w:t xml:space="preserve">can be seen below. All bacteria files and the Visual Studio 2017 project can be found at the link here </w:t>
       </w:r>
-      <w:hyperlink r:id="rId27" w:history="1">
+      <w:hyperlink r:id="rId28" w:history="1">
         <w:r>
           <w:rPr>
             <w:rStyle w:val="Hyperlink"/>
@@ -17477,7 +19463,6 @@
           <w:sz w:val="19"/>
           <w:szCs w:val="19"/>
         </w:rPr>
-        <w:lastRenderedPageBreak/>
         <w:t>48</w:t>
       </w:r>
     </w:p>
@@ -17790,6 +19775,7 @@
           <w:sz w:val="19"/>
           <w:szCs w:val="19"/>
         </w:rPr>
+        <w:lastRenderedPageBreak/>
         <w:t>53</w:t>
       </w:r>
       <w:r>
@@ -22677,7 +24663,6 @@
           <w:sz w:val="19"/>
           <w:szCs w:val="19"/>
         </w:rPr>
-        <w:lastRenderedPageBreak/>
         <w:t>111</w:t>
       </w:r>
       <w:r>
@@ -23141,6 +25126,7 @@
           <w:sz w:val="19"/>
           <w:szCs w:val="19"/>
         </w:rPr>
+        <w:lastRenderedPageBreak/>
         <w:t>115</w:t>
       </w:r>
       <w:r>
@@ -27371,7 +29357,6 @@
           <w:sz w:val="19"/>
           <w:szCs w:val="19"/>
         </w:rPr>
-        <w:lastRenderedPageBreak/>
         <w:t>173</w:t>
       </w:r>
       <w:r>
@@ -27900,6 +29885,7 @@
           <w:sz w:val="19"/>
           <w:szCs w:val="19"/>
         </w:rPr>
+        <w:lastRenderedPageBreak/>
         <w:t>178</w:t>
       </w:r>
       <w:r>
@@ -32007,7 +33993,6 @@
           <w:sz w:val="19"/>
           <w:szCs w:val="19"/>
         </w:rPr>
-        <w:lastRenderedPageBreak/>
         <w:t>237</w:t>
       </w:r>
       <w:r>
@@ -32495,6 +34480,7 @@
           <w:sz w:val="19"/>
           <w:szCs w:val="19"/>
         </w:rPr>
+        <w:lastRenderedPageBreak/>
         <w:t>242</w:t>
       </w:r>
       <w:r>
@@ -34630,7 +36616,8 @@
           <w:sz w:val="24"/>
           <w:szCs w:val="28"/>
         </w:rPr>
-        <w:t>7</w:t>
+        <w:lastRenderedPageBreak/>
+        <w:t>6.2</w:t>
       </w:r>
       <w:r>
         <w:rPr>
@@ -34639,7 +36626,7 @@
           <w:sz w:val="24"/>
           <w:szCs w:val="28"/>
         </w:rPr>
-        <w:t>.2</w:t>
+        <w:tab/>
       </w:r>
       <w:r>
         <w:rPr>
@@ -34648,15 +36635,6 @@
           <w:sz w:val="24"/>
           <w:szCs w:val="28"/>
         </w:rPr>
-        <w:tab/>
-      </w:r>
-      <w:r>
-        <w:rPr>
-          <w:rFonts w:ascii="Times New Roman" w:hAnsi="Times New Roman" w:cs="Times New Roman"/>
-          <w:b/>
-          <w:sz w:val="24"/>
-          <w:szCs w:val="28"/>
-        </w:rPr>
         <w:t>High Performance and Parallel Code</w:t>
       </w:r>
     </w:p>
@@ -34677,7 +36655,7 @@
         </w:rPr>
         <w:t xml:space="preserve">This code for the Bioinformatics – Genome similarity using Frequency Vectors (C++) application was analysed and tested to provide the correct results in a short time as per the requirement for the CAB401 High Performance and Parallel Computing Assignment. This code can be seen below. All bacteria files, notes taken during testing, code and the Visual Studio 2017 project can be found at the link here </w:t>
       </w:r>
-      <w:hyperlink r:id="rId28" w:history="1">
+      <w:hyperlink r:id="rId29" w:history="1">
         <w:r>
           <w:rPr>
             <w:rStyle w:val="Hyperlink"/>
@@ -37923,7 +39901,6 @@
           <w:sz w:val="19"/>
           <w:szCs w:val="19"/>
         </w:rPr>
-        <w:lastRenderedPageBreak/>
         <w:t>49</w:t>
       </w:r>
       <w:r>
@@ -38175,6 +40152,7 @@
           <w:sz w:val="19"/>
           <w:szCs w:val="19"/>
         </w:rPr>
+        <w:lastRenderedPageBreak/>
         <w:t>53</w:t>
       </w:r>
       <w:r>
@@ -43249,7 +45227,6 @@
           <w:sz w:val="19"/>
           <w:szCs w:val="19"/>
         </w:rPr>
-        <w:lastRenderedPageBreak/>
         <w:t>139</w:t>
       </w:r>
       <w:r>
@@ -43463,6 +45440,7 @@
           <w:sz w:val="19"/>
           <w:szCs w:val="19"/>
         </w:rPr>
+        <w:lastRenderedPageBreak/>
         <w:t>142</w:t>
       </w:r>
       <w:r>
@@ -48126,7 +50104,6 @@
           <w:sz w:val="19"/>
           <w:szCs w:val="19"/>
         </w:rPr>
-        <w:lastRenderedPageBreak/>
         <w:t>221</w:t>
       </w:r>
       <w:r>
@@ -48606,6 +50583,7 @@
           <w:sz w:val="19"/>
           <w:szCs w:val="19"/>
         </w:rPr>
+        <w:lastRenderedPageBreak/>
         <w:t>225</w:t>
       </w:r>
       <w:r>
@@ -53165,7 +55143,6 @@
           <w:sz w:val="19"/>
           <w:szCs w:val="19"/>
         </w:rPr>
-        <w:lastRenderedPageBreak/>
         <w:t>354</w:t>
       </w:r>
       <w:r>
@@ -53550,6 +55527,7 @@
           <w:sz w:val="19"/>
           <w:szCs w:val="19"/>
         </w:rPr>
+        <w:lastRenderedPageBreak/>
         <w:t>366</w:t>
       </w:r>
       <w:r>
@@ -54476,7 +56454,8 @@
           <w:sz w:val="24"/>
           <w:szCs w:val="28"/>
         </w:rPr>
-        <w:t>7.3</w:t>
+        <w:lastRenderedPageBreak/>
+        <w:t>6.3</w:t>
       </w:r>
       <w:r>
         <w:rPr>
@@ -54520,7 +56499,6 @@
           <w:sz w:val="19"/>
           <w:szCs w:val="19"/>
         </w:rPr>
-        <w:lastRenderedPageBreak/>
         <w:drawing>
           <wp:inline distT="0" distB="0" distL="0" distR="0">
             <wp:extent cx="5435875" cy="8525891"/>
@@ -54537,7 +56515,7 @@
                     <pic:cNvPicPr/>
                   </pic:nvPicPr>
                   <pic:blipFill>
-                    <a:blip r:embed="rId29">
+                    <a:blip r:embed="rId30">
                       <a:extLst>
                         <a:ext uri="{28A0092B-C50C-407E-A947-70E740481C1C}">
                           <a14:useLocalDpi xmlns:a14="http://schemas.microsoft.com/office/drawing/2010/main" val="0"/>
@@ -54580,7 +56558,8 @@
           <w:sz w:val="24"/>
           <w:szCs w:val="28"/>
         </w:rPr>
-        <w:t>7.4</w:t>
+        <w:lastRenderedPageBreak/>
+        <w:t>6.4</w:t>
       </w:r>
       <w:r>
         <w:rPr>
@@ -54623,7 +56602,6 @@
           <w:sz w:val="19"/>
           <w:szCs w:val="19"/>
         </w:rPr>
-        <w:lastRenderedPageBreak/>
         <w:drawing>
           <wp:inline distT="0" distB="0" distL="0" distR="0">
             <wp:extent cx="5731510" cy="7188200"/>
@@ -54758,7 +56736,8 @@
           <w:sz w:val="24"/>
           <w:szCs w:val="28"/>
         </w:rPr>
-        <w:t>7.5</w:t>
+        <w:lastRenderedPageBreak/>
+        <w:t>6.5</w:t>
       </w:r>
       <w:r>
         <w:rPr>
@@ -54802,7 +56781,6 @@
           <w:sz w:val="19"/>
           <w:szCs w:val="19"/>
         </w:rPr>
-        <w:lastRenderedPageBreak/>
         <w:drawing>
           <wp:inline distT="0" distB="0" distL="0" distR="0">
             <wp:extent cx="5312166" cy="8496300"/>
@@ -54848,22 +56826,6 @@
     </w:p>
     <w:p>
       <w:pPr>
-        <w:tabs>
-          <w:tab w:val="left" w:pos="720"/>
-          <w:tab w:val="left" w:pos="1440"/>
-          <w:tab w:val="left" w:pos="2160"/>
-        </w:tabs>
-        <w:jc w:val="center"/>
-        <w:rPr>
-          <w:rFonts w:ascii="Consolas" w:hAnsi="Consolas" w:cs="Consolas"/>
-          <w:color w:val="000000"/>
-          <w:sz w:val="19"/>
-          <w:szCs w:val="19"/>
-        </w:rPr>
-      </w:pPr>
-    </w:p>
-    <w:p>
-      <w:pPr>
         <w:rPr>
           <w:rFonts w:ascii="Times New Roman" w:hAnsi="Times New Roman" w:cs="Times New Roman"/>
           <w:b/>
@@ -54879,7 +56841,7 @@
           <w:szCs w:val="28"/>
         </w:rPr>
         <w:lastRenderedPageBreak/>
-        <w:t>7.6</w:t>
+        <w:t>6.6</w:t>
       </w:r>
       <w:r>
         <w:rPr>
@@ -54967,8 +56929,8 @@
       </w:r>
     </w:p>
     <w:sectPr>
-      <w:headerReference w:type="default" r:id="rId30"/>
-      <w:footerReference w:type="default" r:id="rId31"/>
+      <w:headerReference w:type="default" r:id="rId31"/>
+      <w:footerReference w:type="default" r:id="rId32"/>
       <w:pgSz w:w="11906" w:h="16838"/>
       <w:pgMar w:top="1440" w:right="1440" w:bottom="1440" w:left="1440" w:header="0" w:footer="0" w:gutter="0"/>
       <w:cols w:space="720"/>
@@ -55535,7 +57497,6 @@
   <w:style w:type="character" w:default="1" w:styleId="DefaultParagraphFont">
     <w:name w:val="Default Paragraph Font"/>
     <w:uiPriority w:val="1"/>
-    <w:semiHidden/>
     <w:unhideWhenUsed/>
   </w:style>
   <w:style w:type="table" w:default="1" w:styleId="TableNormal">
@@ -55727,7 +57688,1160 @@
       <w:shd w:val="clear" w:color="auto" w:fill="E6E6E6"/>
     </w:rPr>
   </w:style>
+  <w:style w:type="paragraph" w:styleId="NormalWeb">
+    <w:name w:val="Normal (Web)"/>
+    <w:basedOn w:val="Normal"/>
+    <w:uiPriority w:val="99"/>
+    <w:semiHidden/>
+    <w:unhideWhenUsed/>
+    <w:rsid w:val="006F5271"/>
+    <w:pPr>
+      <w:spacing w:before="100" w:beforeAutospacing="1" w:after="100" w:afterAutospacing="1" w:line="240" w:lineRule="auto"/>
+    </w:pPr>
+    <w:rPr>
+      <w:rFonts w:ascii="Times New Roman" w:eastAsia="Times New Roman" w:hAnsi="Times New Roman" w:cs="Times New Roman"/>
+      <w:color w:val="auto"/>
+      <w:sz w:val="24"/>
+      <w:szCs w:val="24"/>
+      <w:lang w:eastAsia="en-AU"/>
+    </w:rPr>
+  </w:style>
 </w:styles>
+</file>
+
+<file path=word/charts/chart1.xml><?xml version="1.0" encoding="utf-8"?>
+<c:chartSpace xmlns:c="http://schemas.openxmlformats.org/drawingml/2006/chart" xmlns:a="http://schemas.openxmlformats.org/drawingml/2006/main" xmlns:r="http://schemas.openxmlformats.org/officeDocument/2006/relationships" xmlns:c16r2="http://schemas.microsoft.com/office/drawing/2015/06/chart">
+  <c:date1904 val="0"/>
+  <c:lang val="en-US"/>
+  <c:roundedCorners val="0"/>
+  <mc:AlternateContent xmlns:mc="http://schemas.openxmlformats.org/markup-compatibility/2006">
+    <mc:Choice xmlns:c14="http://schemas.microsoft.com/office/drawing/2007/8/2/chart" Requires="c14">
+      <c14:style val="102"/>
+    </mc:Choice>
+    <mc:Fallback>
+      <c:style val="2"/>
+    </mc:Fallback>
+  </mc:AlternateContent>
+  <c:chart>
+    <c:autoTitleDeleted val="0"/>
+    <c:plotArea>
+      <c:layout>
+        <c:manualLayout>
+          <c:layoutTarget val="inner"/>
+          <c:xMode val="edge"/>
+          <c:yMode val="edge"/>
+          <c:x val="9.4452388741640136E-2"/>
+          <c:y val="0.14229178979746177"/>
+          <c:w val="0.87719425952892582"/>
+          <c:h val="0.73015324697316064"/>
+        </c:manualLayout>
+      </c:layout>
+      <c:scatterChart>
+        <c:scatterStyle val="lineMarker"/>
+        <c:varyColors val="0"/>
+        <c:ser>
+          <c:idx val="0"/>
+          <c:order val="0"/>
+          <c:tx>
+            <c:strRef>
+              <c:f>Sheet1!$D$2</c:f>
+              <c:strCache>
+                <c:ptCount val="1"/>
+                <c:pt idx="0">
+                  <c:v>Bioinformatics Speed Up Graph</c:v>
+                </c:pt>
+              </c:strCache>
+            </c:strRef>
+          </c:tx>
+          <c:spPr>
+            <a:ln w="19050" cap="rnd">
+              <a:solidFill>
+                <a:schemeClr val="accent1"/>
+              </a:solidFill>
+              <a:round/>
+            </a:ln>
+            <a:effectLst/>
+          </c:spPr>
+          <c:marker>
+            <c:symbol val="none"/>
+          </c:marker>
+          <c:xVal>
+            <c:numRef>
+              <c:f>Sheet1!$B$3:$B$10</c:f>
+              <c:numCache>
+                <c:formatCode>General</c:formatCode>
+                <c:ptCount val="8"/>
+                <c:pt idx="0">
+                  <c:v>1</c:v>
+                </c:pt>
+                <c:pt idx="1">
+                  <c:v>2</c:v>
+                </c:pt>
+                <c:pt idx="2">
+                  <c:v>3</c:v>
+                </c:pt>
+                <c:pt idx="3">
+                  <c:v>4</c:v>
+                </c:pt>
+                <c:pt idx="4">
+                  <c:v>5</c:v>
+                </c:pt>
+                <c:pt idx="5">
+                  <c:v>6</c:v>
+                </c:pt>
+                <c:pt idx="6">
+                  <c:v>7</c:v>
+                </c:pt>
+                <c:pt idx="7">
+                  <c:v>8</c:v>
+                </c:pt>
+              </c:numCache>
+            </c:numRef>
+          </c:xVal>
+          <c:yVal>
+            <c:numRef>
+              <c:f>Sheet1!$D$3:$D$10</c:f>
+              <c:numCache>
+                <c:formatCode>General</c:formatCode>
+                <c:ptCount val="8"/>
+                <c:pt idx="0">
+                  <c:v>1</c:v>
+                </c:pt>
+                <c:pt idx="1">
+                  <c:v>1</c:v>
+                </c:pt>
+                <c:pt idx="2">
+                  <c:v>1</c:v>
+                </c:pt>
+                <c:pt idx="3">
+                  <c:v>1</c:v>
+                </c:pt>
+                <c:pt idx="4">
+                  <c:v>1</c:v>
+                </c:pt>
+                <c:pt idx="5">
+                  <c:v>1</c:v>
+                </c:pt>
+                <c:pt idx="6">
+                  <c:v>1</c:v>
+                </c:pt>
+                <c:pt idx="7">
+                  <c:v>1</c:v>
+                </c:pt>
+              </c:numCache>
+            </c:numRef>
+          </c:yVal>
+          <c:smooth val="0"/>
+          <c:extLst>
+            <c:ext xmlns:c16="http://schemas.microsoft.com/office/drawing/2014/chart" uri="{C3380CC4-5D6E-409C-BE32-E72D297353CC}">
+              <c16:uniqueId val="{00000000-3FF7-427C-B482-89E312B45102}"/>
+            </c:ext>
+          </c:extLst>
+        </c:ser>
+        <c:ser>
+          <c:idx val="1"/>
+          <c:order val="1"/>
+          <c:tx>
+            <c:strRef>
+              <c:f>Sheet1!$D$2</c:f>
+              <c:strCache>
+                <c:ptCount val="1"/>
+                <c:pt idx="0">
+                  <c:v>Bioinformatics Speed Up Graph</c:v>
+                </c:pt>
+              </c:strCache>
+            </c:strRef>
+          </c:tx>
+          <c:spPr>
+            <a:ln w="19050" cap="rnd">
+              <a:solidFill>
+                <a:schemeClr val="accent2"/>
+              </a:solidFill>
+              <a:round/>
+            </a:ln>
+            <a:effectLst/>
+          </c:spPr>
+          <c:marker>
+            <c:symbol val="none"/>
+          </c:marker>
+          <c:xVal>
+            <c:numRef>
+              <c:f>Sheet1!$B$3:$B$10</c:f>
+              <c:numCache>
+                <c:formatCode>General</c:formatCode>
+                <c:ptCount val="8"/>
+                <c:pt idx="0">
+                  <c:v>1</c:v>
+                </c:pt>
+                <c:pt idx="1">
+                  <c:v>2</c:v>
+                </c:pt>
+                <c:pt idx="2">
+                  <c:v>3</c:v>
+                </c:pt>
+                <c:pt idx="3">
+                  <c:v>4</c:v>
+                </c:pt>
+                <c:pt idx="4">
+                  <c:v>5</c:v>
+                </c:pt>
+                <c:pt idx="5">
+                  <c:v>6</c:v>
+                </c:pt>
+                <c:pt idx="6">
+                  <c:v>7</c:v>
+                </c:pt>
+                <c:pt idx="7">
+                  <c:v>8</c:v>
+                </c:pt>
+              </c:numCache>
+            </c:numRef>
+          </c:xVal>
+          <c:yVal>
+            <c:numRef>
+              <c:f>Sheet1!$C$3:$C$10</c:f>
+              <c:numCache>
+                <c:formatCode>General</c:formatCode>
+                <c:ptCount val="8"/>
+                <c:pt idx="0">
+                  <c:v>0.97241379310344822</c:v>
+                </c:pt>
+                <c:pt idx="1">
+                  <c:v>1.41</c:v>
+                </c:pt>
+                <c:pt idx="2">
+                  <c:v>1.6395348837209303</c:v>
+                </c:pt>
+                <c:pt idx="3">
+                  <c:v>1.6785714285714284</c:v>
+                </c:pt>
+                <c:pt idx="4">
+                  <c:v>1.7625</c:v>
+                </c:pt>
+                <c:pt idx="5">
+                  <c:v>1.7625</c:v>
+                </c:pt>
+                <c:pt idx="6">
+                  <c:v>1.7625</c:v>
+                </c:pt>
+                <c:pt idx="7">
+                  <c:v>1.7625</c:v>
+                </c:pt>
+              </c:numCache>
+            </c:numRef>
+          </c:yVal>
+          <c:smooth val="0"/>
+          <c:extLst>
+            <c:ext xmlns:c16="http://schemas.microsoft.com/office/drawing/2014/chart" uri="{C3380CC4-5D6E-409C-BE32-E72D297353CC}">
+              <c16:uniqueId val="{00000001-3FF7-427C-B482-89E312B45102}"/>
+            </c:ext>
+          </c:extLst>
+        </c:ser>
+        <c:dLbls>
+          <c:showLegendKey val="0"/>
+          <c:showVal val="0"/>
+          <c:showCatName val="0"/>
+          <c:showSerName val="0"/>
+          <c:showPercent val="0"/>
+          <c:showBubbleSize val="0"/>
+        </c:dLbls>
+        <c:axId val="228784232"/>
+        <c:axId val="228784560"/>
+      </c:scatterChart>
+      <c:valAx>
+        <c:axId val="228784232"/>
+        <c:scaling>
+          <c:orientation val="minMax"/>
+          <c:max val="8"/>
+          <c:min val="1"/>
+        </c:scaling>
+        <c:delete val="0"/>
+        <c:axPos val="b"/>
+        <c:majorGridlines>
+          <c:spPr>
+            <a:ln w="9525" cap="flat" cmpd="sng" algn="ctr">
+              <a:solidFill>
+                <a:schemeClr val="tx1">
+                  <a:lumMod val="15000"/>
+                  <a:lumOff val="85000"/>
+                </a:schemeClr>
+              </a:solidFill>
+              <a:round/>
+            </a:ln>
+            <a:effectLst/>
+          </c:spPr>
+        </c:majorGridlines>
+        <c:numFmt formatCode="General" sourceLinked="1"/>
+        <c:majorTickMark val="none"/>
+        <c:minorTickMark val="none"/>
+        <c:tickLblPos val="nextTo"/>
+        <c:spPr>
+          <a:noFill/>
+          <a:ln w="9525" cap="flat" cmpd="sng" algn="ctr">
+            <a:solidFill>
+              <a:schemeClr val="tx1">
+                <a:lumMod val="25000"/>
+                <a:lumOff val="75000"/>
+              </a:schemeClr>
+            </a:solidFill>
+            <a:round/>
+          </a:ln>
+          <a:effectLst/>
+        </c:spPr>
+        <c:txPr>
+          <a:bodyPr rot="-60000000" spcFirstLastPara="1" vertOverflow="ellipsis" vert="horz" wrap="square" anchor="ctr" anchorCtr="1"/>
+          <a:lstStyle/>
+          <a:p>
+            <a:pPr>
+              <a:defRPr sz="900" b="0" i="0" u="none" strike="noStrike" kern="1200" baseline="0">
+                <a:solidFill>
+                  <a:schemeClr val="tx1">
+                    <a:lumMod val="65000"/>
+                    <a:lumOff val="35000"/>
+                  </a:schemeClr>
+                </a:solidFill>
+                <a:latin typeface="Times New Roman" panose="02020603050405020304" pitchFamily="18" charset="0"/>
+                <a:ea typeface="+mn-ea"/>
+                <a:cs typeface="Times New Roman" panose="02020603050405020304" pitchFamily="18" charset="0"/>
+              </a:defRPr>
+            </a:pPr>
+            <a:endParaRPr lang="en-US"/>
+          </a:p>
+        </c:txPr>
+        <c:crossAx val="228784560"/>
+        <c:crosses val="autoZero"/>
+        <c:crossBetween val="midCat"/>
+      </c:valAx>
+      <c:valAx>
+        <c:axId val="228784560"/>
+        <c:scaling>
+          <c:orientation val="minMax"/>
+          <c:min val="0.9"/>
+        </c:scaling>
+        <c:delete val="0"/>
+        <c:axPos val="l"/>
+        <c:majorGridlines>
+          <c:spPr>
+            <a:ln w="9525" cap="flat" cmpd="sng" algn="ctr">
+              <a:solidFill>
+                <a:schemeClr val="tx1">
+                  <a:lumMod val="15000"/>
+                  <a:lumOff val="85000"/>
+                </a:schemeClr>
+              </a:solidFill>
+              <a:round/>
+            </a:ln>
+            <a:effectLst/>
+          </c:spPr>
+        </c:majorGridlines>
+        <c:numFmt formatCode="General" sourceLinked="1"/>
+        <c:majorTickMark val="none"/>
+        <c:minorTickMark val="none"/>
+        <c:tickLblPos val="nextTo"/>
+        <c:spPr>
+          <a:noFill/>
+          <a:ln w="9525" cap="flat" cmpd="sng" algn="ctr">
+            <a:solidFill>
+              <a:schemeClr val="tx1">
+                <a:lumMod val="25000"/>
+                <a:lumOff val="75000"/>
+              </a:schemeClr>
+            </a:solidFill>
+            <a:round/>
+          </a:ln>
+          <a:effectLst/>
+        </c:spPr>
+        <c:txPr>
+          <a:bodyPr rot="-60000000" spcFirstLastPara="1" vertOverflow="ellipsis" vert="horz" wrap="square" anchor="ctr" anchorCtr="1"/>
+          <a:lstStyle/>
+          <a:p>
+            <a:pPr>
+              <a:defRPr sz="900" b="0" i="0" u="none" strike="noStrike" kern="1200" baseline="0">
+                <a:solidFill>
+                  <a:schemeClr val="tx1">
+                    <a:lumMod val="65000"/>
+                    <a:lumOff val="35000"/>
+                  </a:schemeClr>
+                </a:solidFill>
+                <a:latin typeface="Times New Roman" panose="02020603050405020304" pitchFamily="18" charset="0"/>
+                <a:ea typeface="+mn-ea"/>
+                <a:cs typeface="Times New Roman" panose="02020603050405020304" pitchFamily="18" charset="0"/>
+              </a:defRPr>
+            </a:pPr>
+            <a:endParaRPr lang="en-US"/>
+          </a:p>
+        </c:txPr>
+        <c:crossAx val="228784232"/>
+        <c:crosses val="autoZero"/>
+        <c:crossBetween val="midCat"/>
+      </c:valAx>
+      <c:spPr>
+        <a:noFill/>
+        <a:ln>
+          <a:noFill/>
+        </a:ln>
+        <a:effectLst/>
+      </c:spPr>
+    </c:plotArea>
+    <c:plotVisOnly val="1"/>
+    <c:dispBlanksAs val="gap"/>
+    <c:extLst>
+      <c:ext xmlns:c16r3="http://schemas.microsoft.com/office/drawing/2017/03/chart" uri="{56B9EC1D-385E-4148-901F-78D8002777C0}">
+        <c16r3:dataDisplayOptions16>
+          <c16r3:dispNaAsBlank val="1"/>
+        </c16r3:dataDisplayOptions16>
+      </c:ext>
+    </c:extLst>
+    <c:showDLblsOverMax val="0"/>
+  </c:chart>
+  <c:spPr>
+    <a:solidFill>
+      <a:schemeClr val="bg1"/>
+    </a:solidFill>
+    <a:ln w="9525" cap="flat" cmpd="sng" algn="ctr">
+      <a:solidFill>
+        <a:schemeClr val="tx1">
+          <a:lumMod val="15000"/>
+          <a:lumOff val="85000"/>
+        </a:schemeClr>
+      </a:solidFill>
+      <a:round/>
+    </a:ln>
+    <a:effectLst/>
+  </c:spPr>
+  <c:txPr>
+    <a:bodyPr/>
+    <a:lstStyle/>
+    <a:p>
+      <a:pPr>
+        <a:defRPr/>
+      </a:pPr>
+      <a:endParaRPr lang="en-US"/>
+    </a:p>
+  </c:txPr>
+  <c:externalData r:id="rId3">
+    <c:autoUpdate val="0"/>
+  </c:externalData>
+  <c:userShapes r:id="rId4"/>
+</c:chartSpace>
+</file>
+
+<file path=word/charts/colors1.xml><?xml version="1.0" encoding="utf-8"?>
+<cs:colorStyle xmlns:cs="http://schemas.microsoft.com/office/drawing/2012/chartStyle" xmlns:a="http://schemas.openxmlformats.org/drawingml/2006/main" meth="cycle" id="10">
+  <a:schemeClr val="accent1"/>
+  <a:schemeClr val="accent2"/>
+  <a:schemeClr val="accent3"/>
+  <a:schemeClr val="accent4"/>
+  <a:schemeClr val="accent5"/>
+  <a:schemeClr val="accent6"/>
+  <cs:variation/>
+  <cs:variation>
+    <a:lumMod val="60000"/>
+  </cs:variation>
+  <cs:variation>
+    <a:lumMod val="80000"/>
+    <a:lumOff val="20000"/>
+  </cs:variation>
+  <cs:variation>
+    <a:lumMod val="80000"/>
+  </cs:variation>
+  <cs:variation>
+    <a:lumMod val="60000"/>
+    <a:lumOff val="40000"/>
+  </cs:variation>
+  <cs:variation>
+    <a:lumMod val="50000"/>
+  </cs:variation>
+  <cs:variation>
+    <a:lumMod val="70000"/>
+    <a:lumOff val="30000"/>
+  </cs:variation>
+  <cs:variation>
+    <a:lumMod val="70000"/>
+  </cs:variation>
+  <cs:variation>
+    <a:lumMod val="50000"/>
+    <a:lumOff val="50000"/>
+  </cs:variation>
+</cs:colorStyle>
+</file>
+
+<file path=word/charts/style1.xml><?xml version="1.0" encoding="utf-8"?>
+<cs:chartStyle xmlns:cs="http://schemas.microsoft.com/office/drawing/2012/chartStyle" xmlns:a="http://schemas.openxmlformats.org/drawingml/2006/main" id="240">
+  <cs:axisTitle>
+    <cs:lnRef idx="0"/>
+    <cs:fillRef idx="0"/>
+    <cs:effectRef idx="0"/>
+    <cs:fontRef idx="minor">
+      <a:schemeClr val="tx1">
+        <a:lumMod val="65000"/>
+        <a:lumOff val="35000"/>
+      </a:schemeClr>
+    </cs:fontRef>
+    <cs:defRPr sz="1000" kern="1200"/>
+  </cs:axisTitle>
+  <cs:categoryAxis>
+    <cs:lnRef idx="0"/>
+    <cs:fillRef idx="0"/>
+    <cs:effectRef idx="0"/>
+    <cs:fontRef idx="minor">
+      <a:schemeClr val="tx1">
+        <a:lumMod val="65000"/>
+        <a:lumOff val="35000"/>
+      </a:schemeClr>
+    </cs:fontRef>
+    <cs:spPr>
+      <a:ln w="9525" cap="flat" cmpd="sng" algn="ctr">
+        <a:solidFill>
+          <a:schemeClr val="tx1">
+            <a:lumMod val="25000"/>
+            <a:lumOff val="75000"/>
+          </a:schemeClr>
+        </a:solidFill>
+        <a:round/>
+      </a:ln>
+    </cs:spPr>
+    <cs:defRPr sz="900" kern="1200"/>
+  </cs:categoryAxis>
+  <cs:chartArea mods="allowNoFillOverride allowNoLineOverride">
+    <cs:lnRef idx="0"/>
+    <cs:fillRef idx="0"/>
+    <cs:effectRef idx="0"/>
+    <cs:fontRef idx="minor">
+      <a:schemeClr val="tx1"/>
+    </cs:fontRef>
+    <cs:spPr>
+      <a:solidFill>
+        <a:schemeClr val="bg1"/>
+      </a:solidFill>
+      <a:ln w="9525" cap="flat" cmpd="sng" algn="ctr">
+        <a:solidFill>
+          <a:schemeClr val="tx1">
+            <a:lumMod val="15000"/>
+            <a:lumOff val="85000"/>
+          </a:schemeClr>
+        </a:solidFill>
+        <a:round/>
+      </a:ln>
+    </cs:spPr>
+    <cs:defRPr sz="1000" kern="1200"/>
+  </cs:chartArea>
+  <cs:dataLabel>
+    <cs:lnRef idx="0"/>
+    <cs:fillRef idx="0"/>
+    <cs:effectRef idx="0"/>
+    <cs:fontRef idx="minor">
+      <a:schemeClr val="tx1">
+        <a:lumMod val="75000"/>
+        <a:lumOff val="25000"/>
+      </a:schemeClr>
+    </cs:fontRef>
+    <cs:defRPr sz="900" kern="1200"/>
+  </cs:dataLabel>
+  <cs:dataLabelCallout>
+    <cs:lnRef idx="0"/>
+    <cs:fillRef idx="0"/>
+    <cs:effectRef idx="0"/>
+    <cs:fontRef idx="minor">
+      <a:schemeClr val="dk1">
+        <a:lumMod val="65000"/>
+        <a:lumOff val="35000"/>
+      </a:schemeClr>
+    </cs:fontRef>
+    <cs:spPr>
+      <a:solidFill>
+        <a:schemeClr val="lt1"/>
+      </a:solidFill>
+      <a:ln>
+        <a:solidFill>
+          <a:schemeClr val="dk1">
+            <a:lumMod val="25000"/>
+            <a:lumOff val="75000"/>
+          </a:schemeClr>
+        </a:solidFill>
+      </a:ln>
+    </cs:spPr>
+    <cs:defRPr sz="900" kern="1200"/>
+    <cs:bodyPr rot="0" spcFirstLastPara="1" vertOverflow="clip" horzOverflow="clip" vert="horz" wrap="square" lIns="36576" tIns="18288" rIns="36576" bIns="18288" anchor="ctr" anchorCtr="1">
+      <a:spAutoFit/>
+    </cs:bodyPr>
+  </cs:dataLabelCallout>
+  <cs:dataPoint>
+    <cs:lnRef idx="0"/>
+    <cs:fillRef idx="1">
+      <cs:styleClr val="auto"/>
+    </cs:fillRef>
+    <cs:effectRef idx="0"/>
+    <cs:fontRef idx="minor">
+      <a:schemeClr val="tx1"/>
+    </cs:fontRef>
+  </cs:dataPoint>
+  <cs:dataPoint3D>
+    <cs:lnRef idx="0"/>
+    <cs:fillRef idx="1">
+      <cs:styleClr val="auto"/>
+    </cs:fillRef>
+    <cs:effectRef idx="0"/>
+    <cs:fontRef idx="minor">
+      <a:schemeClr val="tx1"/>
+    </cs:fontRef>
+  </cs:dataPoint3D>
+  <cs:dataPointLine>
+    <cs:lnRef idx="0">
+      <cs:styleClr val="auto"/>
+    </cs:lnRef>
+    <cs:fillRef idx="1"/>
+    <cs:effectRef idx="0"/>
+    <cs:fontRef idx="minor">
+      <a:schemeClr val="tx1"/>
+    </cs:fontRef>
+    <cs:spPr>
+      <a:ln w="19050" cap="rnd">
+        <a:solidFill>
+          <a:schemeClr val="phClr"/>
+        </a:solidFill>
+        <a:round/>
+      </a:ln>
+    </cs:spPr>
+  </cs:dataPointLine>
+  <cs:dataPointMarker>
+    <cs:lnRef idx="0">
+      <cs:styleClr val="auto"/>
+    </cs:lnRef>
+    <cs:fillRef idx="1">
+      <cs:styleClr val="auto"/>
+    </cs:fillRef>
+    <cs:effectRef idx="0"/>
+    <cs:fontRef idx="minor">
+      <a:schemeClr val="tx1"/>
+    </cs:fontRef>
+    <cs:spPr>
+      <a:ln w="9525">
+        <a:solidFill>
+          <a:schemeClr val="phClr"/>
+        </a:solidFill>
+      </a:ln>
+    </cs:spPr>
+  </cs:dataPointMarker>
+  <cs:dataPointMarkerLayout symbol="circle" size="5"/>
+  <cs:dataPointWireframe>
+    <cs:lnRef idx="0">
+      <cs:styleClr val="auto"/>
+    </cs:lnRef>
+    <cs:fillRef idx="0"/>
+    <cs:effectRef idx="0"/>
+    <cs:fontRef idx="minor">
+      <a:schemeClr val="dk1"/>
+    </cs:fontRef>
+    <cs:spPr>
+      <a:ln w="9525" cap="rnd">
+        <a:solidFill>
+          <a:schemeClr val="phClr"/>
+        </a:solidFill>
+        <a:round/>
+      </a:ln>
+    </cs:spPr>
+  </cs:dataPointWireframe>
+  <cs:dataTable>
+    <cs:lnRef idx="0"/>
+    <cs:fillRef idx="0"/>
+    <cs:effectRef idx="0"/>
+    <cs:fontRef idx="minor">
+      <a:schemeClr val="tx1">
+        <a:lumMod val="65000"/>
+        <a:lumOff val="35000"/>
+      </a:schemeClr>
+    </cs:fontRef>
+    <cs:spPr>
+      <a:noFill/>
+      <a:ln w="9525" cap="flat" cmpd="sng" algn="ctr">
+        <a:solidFill>
+          <a:schemeClr val="tx1">
+            <a:lumMod val="15000"/>
+            <a:lumOff val="85000"/>
+          </a:schemeClr>
+        </a:solidFill>
+        <a:round/>
+      </a:ln>
+    </cs:spPr>
+    <cs:defRPr sz="900" kern="1200"/>
+  </cs:dataTable>
+  <cs:downBar>
+    <cs:lnRef idx="0"/>
+    <cs:fillRef idx="0"/>
+    <cs:effectRef idx="0"/>
+    <cs:fontRef idx="minor">
+      <a:schemeClr val="tx1"/>
+    </cs:fontRef>
+    <cs:spPr>
+      <a:solidFill>
+        <a:schemeClr val="dk1">
+          <a:lumMod val="75000"/>
+          <a:lumOff val="25000"/>
+        </a:schemeClr>
+      </a:solidFill>
+      <a:ln w="9525" cap="flat" cmpd="sng" algn="ctr">
+        <a:solidFill>
+          <a:schemeClr val="tx1">
+            <a:lumMod val="65000"/>
+            <a:lumOff val="35000"/>
+          </a:schemeClr>
+        </a:solidFill>
+        <a:round/>
+      </a:ln>
+    </cs:spPr>
+  </cs:downBar>
+  <cs:dropLine>
+    <cs:lnRef idx="0"/>
+    <cs:fillRef idx="0"/>
+    <cs:effectRef idx="0"/>
+    <cs:fontRef idx="minor">
+      <a:schemeClr val="tx1"/>
+    </cs:fontRef>
+    <cs:spPr>
+      <a:ln w="9525" cap="flat" cmpd="sng" algn="ctr">
+        <a:solidFill>
+          <a:schemeClr val="tx1">
+            <a:lumMod val="35000"/>
+            <a:lumOff val="65000"/>
+          </a:schemeClr>
+        </a:solidFill>
+        <a:round/>
+      </a:ln>
+    </cs:spPr>
+  </cs:dropLine>
+  <cs:errorBar>
+    <cs:lnRef idx="0"/>
+    <cs:fillRef idx="0"/>
+    <cs:effectRef idx="0"/>
+    <cs:fontRef idx="minor">
+      <a:schemeClr val="tx1"/>
+    </cs:fontRef>
+    <cs:spPr>
+      <a:ln w="9525" cap="flat" cmpd="sng" algn="ctr">
+        <a:solidFill>
+          <a:schemeClr val="tx1">
+            <a:lumMod val="65000"/>
+            <a:lumOff val="35000"/>
+          </a:schemeClr>
+        </a:solidFill>
+        <a:round/>
+      </a:ln>
+    </cs:spPr>
+  </cs:errorBar>
+  <cs:floor>
+    <cs:lnRef idx="0"/>
+    <cs:fillRef idx="0"/>
+    <cs:effectRef idx="0"/>
+    <cs:fontRef idx="minor">
+      <a:schemeClr val="tx1"/>
+    </cs:fontRef>
+    <cs:spPr>
+      <a:noFill/>
+      <a:ln>
+        <a:noFill/>
+      </a:ln>
+    </cs:spPr>
+  </cs:floor>
+  <cs:gridlineMajor>
+    <cs:lnRef idx="0"/>
+    <cs:fillRef idx="0"/>
+    <cs:effectRef idx="0"/>
+    <cs:fontRef idx="minor">
+      <a:schemeClr val="tx1"/>
+    </cs:fontRef>
+    <cs:spPr>
+      <a:ln w="9525" cap="flat" cmpd="sng" algn="ctr">
+        <a:solidFill>
+          <a:schemeClr val="tx1">
+            <a:lumMod val="15000"/>
+            <a:lumOff val="85000"/>
+          </a:schemeClr>
+        </a:solidFill>
+        <a:round/>
+      </a:ln>
+    </cs:spPr>
+  </cs:gridlineMajor>
+  <cs:gridlineMinor>
+    <cs:lnRef idx="0"/>
+    <cs:fillRef idx="0"/>
+    <cs:effectRef idx="0"/>
+    <cs:fontRef idx="minor">
+      <a:schemeClr val="tx1"/>
+    </cs:fontRef>
+    <cs:spPr>
+      <a:ln w="9525" cap="flat" cmpd="sng" algn="ctr">
+        <a:solidFill>
+          <a:schemeClr val="tx1">
+            <a:lumMod val="5000"/>
+            <a:lumOff val="95000"/>
+          </a:schemeClr>
+        </a:solidFill>
+        <a:round/>
+      </a:ln>
+    </cs:spPr>
+  </cs:gridlineMinor>
+  <cs:hiLoLine>
+    <cs:lnRef idx="0"/>
+    <cs:fillRef idx="0"/>
+    <cs:effectRef idx="0"/>
+    <cs:fontRef idx="minor">
+      <a:schemeClr val="tx1"/>
+    </cs:fontRef>
+    <cs:spPr>
+      <a:ln w="9525" cap="flat" cmpd="sng" algn="ctr">
+        <a:solidFill>
+          <a:schemeClr val="tx1">
+            <a:lumMod val="50000"/>
+            <a:lumOff val="50000"/>
+          </a:schemeClr>
+        </a:solidFill>
+        <a:round/>
+      </a:ln>
+    </cs:spPr>
+  </cs:hiLoLine>
+  <cs:leaderLine>
+    <cs:lnRef idx="0"/>
+    <cs:fillRef idx="0"/>
+    <cs:effectRef idx="0"/>
+    <cs:fontRef idx="minor">
+      <a:schemeClr val="tx1"/>
+    </cs:fontRef>
+    <cs:spPr>
+      <a:ln w="9525" cap="flat" cmpd="sng" algn="ctr">
+        <a:solidFill>
+          <a:schemeClr val="tx1">
+            <a:lumMod val="35000"/>
+            <a:lumOff val="65000"/>
+          </a:schemeClr>
+        </a:solidFill>
+        <a:round/>
+      </a:ln>
+    </cs:spPr>
+  </cs:leaderLine>
+  <cs:legend>
+    <cs:lnRef idx="0"/>
+    <cs:fillRef idx="0"/>
+    <cs:effectRef idx="0"/>
+    <cs:fontRef idx="minor">
+      <a:schemeClr val="tx1">
+        <a:lumMod val="65000"/>
+        <a:lumOff val="35000"/>
+      </a:schemeClr>
+    </cs:fontRef>
+    <cs:defRPr sz="900" kern="1200"/>
+  </cs:legend>
+  <cs:plotArea mods="allowNoFillOverride allowNoLineOverride">
+    <cs:lnRef idx="0"/>
+    <cs:fillRef idx="0"/>
+    <cs:effectRef idx="0"/>
+    <cs:fontRef idx="minor">
+      <a:schemeClr val="tx1"/>
+    </cs:fontRef>
+  </cs:plotArea>
+  <cs:plotArea3D mods="allowNoFillOverride allowNoLineOverride">
+    <cs:lnRef idx="0"/>
+    <cs:fillRef idx="0"/>
+    <cs:effectRef idx="0"/>
+    <cs:fontRef idx="minor">
+      <a:schemeClr val="tx1"/>
+    </cs:fontRef>
+  </cs:plotArea3D>
+  <cs:seriesAxis>
+    <cs:lnRef idx="0"/>
+    <cs:fillRef idx="0"/>
+    <cs:effectRef idx="0"/>
+    <cs:fontRef idx="minor">
+      <a:schemeClr val="tx1">
+        <a:lumMod val="65000"/>
+        <a:lumOff val="35000"/>
+      </a:schemeClr>
+    </cs:fontRef>
+    <cs:defRPr sz="900" kern="1200"/>
+  </cs:seriesAxis>
+  <cs:seriesLine>
+    <cs:lnRef idx="0"/>
+    <cs:fillRef idx="0"/>
+    <cs:effectRef idx="0"/>
+    <cs:fontRef idx="minor">
+      <a:schemeClr val="tx1"/>
+    </cs:fontRef>
+    <cs:spPr>
+      <a:ln w="9525" cap="flat" cmpd="sng" algn="ctr">
+        <a:solidFill>
+          <a:schemeClr val="tx1">
+            <a:lumMod val="35000"/>
+            <a:lumOff val="65000"/>
+          </a:schemeClr>
+        </a:solidFill>
+        <a:round/>
+      </a:ln>
+    </cs:spPr>
+  </cs:seriesLine>
+  <cs:title>
+    <cs:lnRef idx="0"/>
+    <cs:fillRef idx="0"/>
+    <cs:effectRef idx="0"/>
+    <cs:fontRef idx="minor">
+      <a:schemeClr val="tx1">
+        <a:lumMod val="65000"/>
+        <a:lumOff val="35000"/>
+      </a:schemeClr>
+    </cs:fontRef>
+    <cs:defRPr sz="1400" b="0" kern="1200" spc="0" baseline="0"/>
+  </cs:title>
+  <cs:trendline>
+    <cs:lnRef idx="0">
+      <cs:styleClr val="auto"/>
+    </cs:lnRef>
+    <cs:fillRef idx="0"/>
+    <cs:effectRef idx="0"/>
+    <cs:fontRef idx="minor">
+      <a:schemeClr val="tx1"/>
+    </cs:fontRef>
+    <cs:spPr>
+      <a:ln w="19050" cap="rnd">
+        <a:solidFill>
+          <a:schemeClr val="phClr"/>
+        </a:solidFill>
+        <a:prstDash val="sysDot"/>
+      </a:ln>
+    </cs:spPr>
+  </cs:trendline>
+  <cs:trendlineLabel>
+    <cs:lnRef idx="0"/>
+    <cs:fillRef idx="0"/>
+    <cs:effectRef idx="0"/>
+    <cs:fontRef idx="minor">
+      <a:schemeClr val="tx1">
+        <a:lumMod val="65000"/>
+        <a:lumOff val="35000"/>
+      </a:schemeClr>
+    </cs:fontRef>
+    <cs:defRPr sz="900" kern="1200"/>
+  </cs:trendlineLabel>
+  <cs:upBar>
+    <cs:lnRef idx="0"/>
+    <cs:fillRef idx="0"/>
+    <cs:effectRef idx="0"/>
+    <cs:fontRef idx="minor">
+      <a:schemeClr val="tx1"/>
+    </cs:fontRef>
+    <cs:spPr>
+      <a:solidFill>
+        <a:schemeClr val="lt1"/>
+      </a:solidFill>
+      <a:ln w="9525" cap="flat" cmpd="sng" algn="ctr">
+        <a:solidFill>
+          <a:schemeClr val="tx1">
+            <a:lumMod val="65000"/>
+            <a:lumOff val="35000"/>
+          </a:schemeClr>
+        </a:solidFill>
+        <a:round/>
+      </a:ln>
+    </cs:spPr>
+  </cs:upBar>
+  <cs:valueAxis>
+    <cs:lnRef idx="0"/>
+    <cs:fillRef idx="0"/>
+    <cs:effectRef idx="0"/>
+    <cs:fontRef idx="minor">
+      <a:schemeClr val="tx1">
+        <a:lumMod val="65000"/>
+        <a:lumOff val="35000"/>
+      </a:schemeClr>
+    </cs:fontRef>
+    <cs:spPr>
+      <a:ln w="9525" cap="flat" cmpd="sng" algn="ctr">
+        <a:solidFill>
+          <a:schemeClr val="tx1">
+            <a:lumMod val="25000"/>
+            <a:lumOff val="75000"/>
+          </a:schemeClr>
+        </a:solidFill>
+        <a:round/>
+      </a:ln>
+    </cs:spPr>
+    <cs:defRPr sz="900" kern="1200"/>
+  </cs:valueAxis>
+  <cs:wall>
+    <cs:lnRef idx="0"/>
+    <cs:fillRef idx="0"/>
+    <cs:effectRef idx="0"/>
+    <cs:fontRef idx="minor">
+      <a:schemeClr val="tx1"/>
+    </cs:fontRef>
+    <cs:spPr>
+      <a:noFill/>
+      <a:ln>
+        <a:noFill/>
+      </a:ln>
+    </cs:spPr>
+  </cs:wall>
+</cs:chartStyle>
+</file>
+
+<file path=word/drawings/drawing1.xml><?xml version="1.0" encoding="utf-8"?>
+<c:userShapes xmlns:c="http://schemas.openxmlformats.org/drawingml/2006/chart">
+  <cdr:relSizeAnchor xmlns:cdr="http://schemas.openxmlformats.org/drawingml/2006/chartDrawing">
+    <cdr:from>
+      <cdr:x>0.09448</cdr:x>
+      <cdr:y>0.91979</cdr:y>
+    </cdr:from>
+    <cdr:to>
+      <cdr:x>0.97198</cdr:x>
+      <cdr:y>0.99198</cdr:y>
+    </cdr:to>
+    <cdr:sp macro="" textlink="">
+      <cdr:nvSpPr>
+        <cdr:cNvPr id="2" name="TextBox 1">
+          <a:extLst xmlns:a="http://schemas.openxmlformats.org/drawingml/2006/main">
+            <a:ext uri="{FF2B5EF4-FFF2-40B4-BE49-F238E27FC236}">
+              <a16:creationId xmlns:a16="http://schemas.microsoft.com/office/drawing/2014/main" id="{F3315DF2-E318-4586-BC98-A702B659B9A9}"/>
+            </a:ext>
+          </a:extLst>
+        </cdr:cNvPr>
+        <cdr:cNvSpPr txBox="1"/>
+      </cdr:nvSpPr>
+      <cdr:spPr>
+        <a:xfrm xmlns:a="http://schemas.openxmlformats.org/drawingml/2006/main">
+          <a:off x="561975" y="3276600"/>
+          <a:ext cx="5219700" cy="257175"/>
+        </a:xfrm>
+        <a:prstGeom xmlns:a="http://schemas.openxmlformats.org/drawingml/2006/main" prst="rect">
+          <a:avLst/>
+        </a:prstGeom>
+      </cdr:spPr>
+      <cdr:txBody>
+        <a:bodyPr xmlns:a="http://schemas.openxmlformats.org/drawingml/2006/main" vertOverflow="clip" wrap="square" rtlCol="0"/>
+        <a:lstStyle xmlns:a="http://schemas.openxmlformats.org/drawingml/2006/main"/>
+        <a:p xmlns:a="http://schemas.openxmlformats.org/drawingml/2006/main">
+          <a:pPr algn="ctr"/>
+          <a:r>
+            <a:rPr lang="en-AU" sz="1200">
+              <a:latin typeface="Times New Roman" panose="02020603050405020304" pitchFamily="18" charset="0"/>
+              <a:cs typeface="Times New Roman" panose="02020603050405020304" pitchFamily="18" charset="0"/>
+            </a:rPr>
+            <a:t>Number of Threads</a:t>
+          </a:r>
+        </a:p>
+      </cdr:txBody>
+    </cdr:sp>
+  </cdr:relSizeAnchor>
+  <cdr:relSizeAnchor xmlns:cdr="http://schemas.openxmlformats.org/drawingml/2006/chartDrawing">
+    <cdr:from>
+      <cdr:x>0.00771</cdr:x>
+      <cdr:y>0.13801</cdr:y>
+    </cdr:from>
+    <cdr:to>
+      <cdr:x>0.05094</cdr:x>
+      <cdr:y>0.87118</cdr:y>
+    </cdr:to>
+    <cdr:sp macro="" textlink="">
+      <cdr:nvSpPr>
+        <cdr:cNvPr id="3" name="TextBox 2">
+          <a:extLst xmlns:a="http://schemas.openxmlformats.org/drawingml/2006/main">
+            <a:ext uri="{FF2B5EF4-FFF2-40B4-BE49-F238E27FC236}">
+              <a16:creationId xmlns:a16="http://schemas.microsoft.com/office/drawing/2014/main" id="{E23ECF17-FE59-4B29-A41F-D49B428708F9}"/>
+            </a:ext>
+          </a:extLst>
+        </cdr:cNvPr>
+        <cdr:cNvSpPr txBox="1"/>
+      </cdr:nvSpPr>
+      <cdr:spPr>
+        <a:xfrm xmlns:a="http://schemas.openxmlformats.org/drawingml/2006/main" rot="16200000">
+          <a:off x="-1413173" y="2064146"/>
+          <a:ext cx="3198396" cy="274268"/>
+        </a:xfrm>
+        <a:prstGeom xmlns:a="http://schemas.openxmlformats.org/drawingml/2006/main" prst="rect">
+          <a:avLst/>
+        </a:prstGeom>
+      </cdr:spPr>
+      <cdr:txBody>
+        <a:bodyPr xmlns:a="http://schemas.openxmlformats.org/drawingml/2006/main" vertOverflow="clip" wrap="square" rtlCol="0"/>
+        <a:lstStyle xmlns:a="http://schemas.openxmlformats.org/drawingml/2006/main"/>
+        <a:p xmlns:a="http://schemas.openxmlformats.org/drawingml/2006/main">
+          <a:pPr algn="ctr"/>
+          <a:r>
+            <a:rPr lang="en-AU" sz="1200">
+              <a:latin typeface="Times New Roman" panose="02020603050405020304" pitchFamily="18" charset="0"/>
+              <a:cs typeface="Times New Roman" panose="02020603050405020304" pitchFamily="18" charset="0"/>
+            </a:rPr>
+            <a:t>Speed Up</a:t>
+          </a:r>
+          <a:r>
+            <a:rPr lang="en-AU" sz="1200" baseline="0">
+              <a:latin typeface="Times New Roman" panose="02020603050405020304" pitchFamily="18" charset="0"/>
+              <a:cs typeface="Times New Roman" panose="02020603050405020304" pitchFamily="18" charset="0"/>
+            </a:rPr>
+            <a:t> (Sequential Time / Parallelised Time)</a:t>
+          </a:r>
+          <a:endParaRPr lang="en-AU" sz="1200">
+            <a:latin typeface="Times New Roman" panose="02020603050405020304" pitchFamily="18" charset="0"/>
+            <a:cs typeface="Times New Roman" panose="02020603050405020304" pitchFamily="18" charset="0"/>
+          </a:endParaRPr>
+        </a:p>
+      </cdr:txBody>
+    </cdr:sp>
+  </cdr:relSizeAnchor>
+  <cdr:relSizeAnchor xmlns:cdr="http://schemas.openxmlformats.org/drawingml/2006/chartDrawing">
+    <cdr:from>
+      <cdr:x>0.00997</cdr:x>
+      <cdr:y>0.03117</cdr:y>
+    </cdr:from>
+    <cdr:to>
+      <cdr:x>0.98549</cdr:x>
+      <cdr:y>0.13226</cdr:y>
+    </cdr:to>
+    <cdr:sp macro="" textlink="">
+      <cdr:nvSpPr>
+        <cdr:cNvPr id="4" name="TextBox 3">
+          <a:extLst xmlns:a="http://schemas.openxmlformats.org/drawingml/2006/main">
+            <a:ext uri="{FF2B5EF4-FFF2-40B4-BE49-F238E27FC236}">
+              <a16:creationId xmlns:a16="http://schemas.microsoft.com/office/drawing/2014/main" id="{4521C7DC-557C-4EA6-BBCC-BE5D8B059B7F}"/>
+            </a:ext>
+          </a:extLst>
+        </cdr:cNvPr>
+        <cdr:cNvSpPr txBox="1"/>
+      </cdr:nvSpPr>
+      <cdr:spPr>
+        <a:xfrm xmlns:a="http://schemas.openxmlformats.org/drawingml/2006/main">
+          <a:off x="57149" y="148150"/>
+          <a:ext cx="5591175" cy="480500"/>
+        </a:xfrm>
+        <a:prstGeom xmlns:a="http://schemas.openxmlformats.org/drawingml/2006/main" prst="rect">
+          <a:avLst/>
+        </a:prstGeom>
+      </cdr:spPr>
+      <cdr:txBody>
+        <a:bodyPr xmlns:a="http://schemas.openxmlformats.org/drawingml/2006/main" vertOverflow="clip" wrap="square" rtlCol="0"/>
+        <a:lstStyle xmlns:a="http://schemas.openxmlformats.org/drawingml/2006/main"/>
+        <a:p xmlns:a="http://schemas.openxmlformats.org/drawingml/2006/main">
+          <a:pPr algn="ctr"/>
+          <a:r>
+            <a:rPr lang="en-AU" sz="1200" b="1">
+              <a:latin typeface="Times New Roman" panose="02020603050405020304" pitchFamily="18" charset="0"/>
+              <a:cs typeface="Times New Roman" panose="02020603050405020304" pitchFamily="18" charset="0"/>
+            </a:rPr>
+            <a:t>Speed Up Graph</a:t>
+          </a:r>
+          <a:r>
+            <a:rPr lang="en-AU" sz="1200" b="1" baseline="0">
+              <a:latin typeface="Times New Roman" panose="02020603050405020304" pitchFamily="18" charset="0"/>
+              <a:cs typeface="Times New Roman" panose="02020603050405020304" pitchFamily="18" charset="0"/>
+            </a:rPr>
+            <a:t> of Sequential Code vs Parallelised Code over a Number of Threads</a:t>
+          </a:r>
+          <a:endParaRPr lang="en-AU" sz="1200" b="1">
+            <a:latin typeface="Times New Roman" panose="02020603050405020304" pitchFamily="18" charset="0"/>
+            <a:cs typeface="Times New Roman" panose="02020603050405020304" pitchFamily="18" charset="0"/>
+          </a:endParaRPr>
+        </a:p>
+      </cdr:txBody>
+    </cdr:sp>
+  </cdr:relSizeAnchor>
+</c:userShapes>
 </file>
 
 <file path=word/theme/theme1.xml><?xml version="1.0" encoding="utf-8"?>
@@ -55996,7 +59110,7 @@
 </file>
 
 <file path=customXml/itemProps1.xml><?xml version="1.0" encoding="utf-8"?>
-<ds:datastoreItem xmlns:ds="http://schemas.openxmlformats.org/officeDocument/2006/customXml" ds:itemID="{64246D74-3EDB-490C-A333-1769B3EE3E31}">
+<ds:datastoreItem xmlns:ds="http://schemas.openxmlformats.org/officeDocument/2006/customXml" ds:itemID="{280110C7-EDE8-4012-8116-DEC0B30F2BAC}">
   <ds:schemaRefs>
     <ds:schemaRef ds:uri="http://schemas.openxmlformats.org/officeDocument/2006/bibliography"/>
   </ds:schemaRefs>

</xml_diff>